<commit_message>
Merapikan dan update bab 2
Silahkan lanjutkan WBS dan Gantt Chart nya. Jika dirasa masih kurang rapi silahkan dirapikan lagi.
</commit_message>
<xml_diff>
--- a/PPL4620_KELOMPOK4_Perencanaan.docx
+++ b/PPL4620_KELOMPOK4_Perencanaan.docx
@@ -748,16 +748,7 @@
           <w:szCs w:val="24"/>
           <w:lang w:val="id-ID"/>
         </w:rPr>
-        <w:t xml:space="preserve">: </w:t>
-      </w:r>
-      <w:r>
-        <w:rPr>
-          <w:rFonts w:ascii="Arial" w:hAnsi="Arial" w:cs="Arial"/>
-          <w:sz w:val="24"/>
-          <w:szCs w:val="24"/>
-          <w:lang w:val="id-ID"/>
-        </w:rPr>
-        <w:t>Proyek yang akan dikerjakan adalah membuat aplikasi untuk menghubungkan Game Designer dengan Game Publisher untuk membuat jadwal pertemuan yang akan dilakukan dan akan memberi notifikasi 1 hari sebelum hari pertemuan. Nantinya didalam aplikasi ini masing-masing user/pengguna dapat me-review hasil pertemuan yang telah dilakukan</w:t>
+        <w:t>: Proyek yang akan dikerjakan adalah membuat aplikasi untuk menghubungkan Game Designer dengan Game Publisher untuk membuat jadwal pertemuan yang akan dilakukan dan akan memberi notifikasi 1 hari sebelum hari pertemuan. Nantinya didalam aplikasi ini masing-masing user/pengguna dapat me-review hasil pertemuan yang telah dilakukan</w:t>
       </w:r>
       <w:r>
         <w:rPr>
@@ -825,16 +816,7 @@
           <w:lang w:val="id-ID"/>
         </w:rPr>
         <w:tab/>
-        <w:t xml:space="preserve">: </w:t>
-      </w:r>
-      <w:r>
-        <w:rPr>
-          <w:rFonts w:ascii="Arial" w:hAnsi="Arial" w:cs="Arial"/>
-          <w:sz w:val="24"/>
-          <w:szCs w:val="24"/>
-          <w:lang w:val="id-ID"/>
-        </w:rPr>
-        <w:t>Ketua Asosiasi Game Developer Semarang(Pemilik proyek), Wakil Ketua Asosiasi Game Developer Semarang (Penanggung jawab pengoprasian), Akbar Karunia Octaviantono(Ketua tim), Dani Rahman Hakim(Anggota), Ludi Agustia Aryanto(Anggota), Reganda Dhynar An Nura(Anggota), Andika Wahyu Rama Ardiansyah(Anggota)</w:t>
+        <w:t>: Ketua Asosiasi Game Developer Semarang(Pemilik proyek), Wakil Ketua Asosiasi Game Developer Semarang (Penanggung jawab pengoprasian), Akbar Karunia Octaviantono(Ketua tim), Dani Rahman Hakim(Anggota), Ludi Agustia Aryanto(Anggota), Reganda Dhynar An Nura(Anggota), Andika Wahyu Rama Ardiansyah(Anggota)</w:t>
       </w:r>
       <w:r>
         <w:rPr>
@@ -1110,7 +1092,7 @@
           <w:szCs w:val="24"/>
           <w:lang w:val="id-ID"/>
         </w:rPr>
-        <w:t>.</w:t>
+        <w:t xml:space="preserve"> appoinment jika jadwal sudah dekat.</w:t>
       </w:r>
     </w:p>
     <w:p>
@@ -2532,7 +2514,7 @@
     <w:lsdException w:name="Table Web 2" w:semiHidden="1" w:unhideWhenUsed="1"/>
     <w:lsdException w:name="Table Web 3" w:semiHidden="1" w:unhideWhenUsed="1"/>
     <w:lsdException w:name="Balloon Text" w:semiHidden="1" w:unhideWhenUsed="1"/>
-    <w:lsdException w:name="Table Grid" w:semiHidden="1" w:uiPriority="39" w:unhideWhenUsed="1"/>
+    <w:lsdException w:name="Table Grid" w:uiPriority="39"/>
     <w:lsdException w:name="Table Theme" w:semiHidden="1" w:unhideWhenUsed="1"/>
     <w:lsdException w:name="Placeholder Text" w:semiHidden="1"/>
     <w:lsdException w:name="No Spacing" w:uiPriority="1" w:qFormat="1"/>

</xml_diff>

<commit_message>
Tambahan Base WBS + beberapa update
ini sudah saya tambahkan base untuk WBS nya supaya tinggal lanjut. Mohon dilengkapi dan diedit yang masih ? minggu dan tambahkan skema gambar nya. Jangan lupa Gantt Chart nya
</commit_message>
<xml_diff>
--- a/PPL4620_KELOMPOK4_Perencanaan.docx
+++ b/PPL4620_KELOMPOK4_Perencanaan.docx
@@ -181,7 +181,25 @@
           <w:sz w:val="24"/>
           <w:szCs w:val="24"/>
         </w:rPr>
-        <w:t xml:space="preserve">Akbar Karunia Octaviantono </w:t>
+        <w:t xml:space="preserve">Akbar Karunia </w:t>
+      </w:r>
+      <w:proofErr w:type="spellStart"/>
+      <w:r>
+        <w:rPr>
+          <w:rFonts w:ascii="Arial" w:hAnsi="Arial" w:cs="Arial"/>
+          <w:sz w:val="24"/>
+          <w:szCs w:val="24"/>
+        </w:rPr>
+        <w:t>Octaviantono</w:t>
+      </w:r>
+      <w:proofErr w:type="spellEnd"/>
+      <w:r>
+        <w:rPr>
+          <w:rFonts w:ascii="Arial" w:hAnsi="Arial" w:cs="Arial"/>
+          <w:sz w:val="24"/>
+          <w:szCs w:val="24"/>
+        </w:rPr>
+        <w:t xml:space="preserve"> </w:t>
       </w:r>
       <w:r>
         <w:rPr>
@@ -293,13 +311,59 @@
           <w:szCs w:val="24"/>
         </w:rPr>
       </w:pPr>
-      <w:r>
-        <w:rPr>
-          <w:rFonts w:ascii="Arial" w:hAnsi="Arial" w:cs="Arial"/>
-          <w:sz w:val="24"/>
-          <w:szCs w:val="24"/>
-        </w:rPr>
-        <w:t xml:space="preserve">Ludi Agustia Aryanto </w:t>
+      <w:proofErr w:type="spellStart"/>
+      <w:r>
+        <w:rPr>
+          <w:rFonts w:ascii="Arial" w:hAnsi="Arial" w:cs="Arial"/>
+          <w:sz w:val="24"/>
+          <w:szCs w:val="24"/>
+        </w:rPr>
+        <w:t>Ludi</w:t>
+      </w:r>
+      <w:proofErr w:type="spellEnd"/>
+      <w:r>
+        <w:rPr>
+          <w:rFonts w:ascii="Arial" w:hAnsi="Arial" w:cs="Arial"/>
+          <w:sz w:val="24"/>
+          <w:szCs w:val="24"/>
+        </w:rPr>
+        <w:t xml:space="preserve"> </w:t>
+      </w:r>
+      <w:proofErr w:type="spellStart"/>
+      <w:r>
+        <w:rPr>
+          <w:rFonts w:ascii="Arial" w:hAnsi="Arial" w:cs="Arial"/>
+          <w:sz w:val="24"/>
+          <w:szCs w:val="24"/>
+        </w:rPr>
+        <w:t>Agustia</w:t>
+      </w:r>
+      <w:proofErr w:type="spellEnd"/>
+      <w:r>
+        <w:rPr>
+          <w:rFonts w:ascii="Arial" w:hAnsi="Arial" w:cs="Arial"/>
+          <w:sz w:val="24"/>
+          <w:szCs w:val="24"/>
+        </w:rPr>
+        <w:t xml:space="preserve"> </w:t>
+      </w:r>
+      <w:proofErr w:type="spellStart"/>
+      <w:r>
+        <w:rPr>
+          <w:rFonts w:ascii="Arial" w:hAnsi="Arial" w:cs="Arial"/>
+          <w:sz w:val="24"/>
+          <w:szCs w:val="24"/>
+        </w:rPr>
+        <w:t>Aryanto</w:t>
+      </w:r>
+      <w:proofErr w:type="spellEnd"/>
+      <w:r>
+        <w:rPr>
+          <w:rFonts w:ascii="Arial" w:hAnsi="Arial" w:cs="Arial"/>
+          <w:sz w:val="24"/>
+          <w:szCs w:val="24"/>
+        </w:rPr>
+        <w:t xml:space="preserve"> </w:t>
       </w:r>
       <w:r>
         <w:rPr>
@@ -356,14 +420,52 @@
           <w:szCs w:val="24"/>
         </w:rPr>
       </w:pPr>
-      <w:r>
-        <w:rPr>
-          <w:rFonts w:ascii="Arial" w:hAnsi="Arial" w:cs="Arial"/>
-          <w:sz w:val="24"/>
-          <w:szCs w:val="24"/>
-        </w:rPr>
-        <w:t>Reganda Dhynar An Nura</w:t>
-      </w:r>
+      <w:proofErr w:type="spellStart"/>
+      <w:r>
+        <w:rPr>
+          <w:rFonts w:ascii="Arial" w:hAnsi="Arial" w:cs="Arial"/>
+          <w:sz w:val="24"/>
+          <w:szCs w:val="24"/>
+        </w:rPr>
+        <w:t>Reganda</w:t>
+      </w:r>
+      <w:proofErr w:type="spellEnd"/>
+      <w:r>
+        <w:rPr>
+          <w:rFonts w:ascii="Arial" w:hAnsi="Arial" w:cs="Arial"/>
+          <w:sz w:val="24"/>
+          <w:szCs w:val="24"/>
+        </w:rPr>
+        <w:t xml:space="preserve"> </w:t>
+      </w:r>
+      <w:proofErr w:type="spellStart"/>
+      <w:r>
+        <w:rPr>
+          <w:rFonts w:ascii="Arial" w:hAnsi="Arial" w:cs="Arial"/>
+          <w:sz w:val="24"/>
+          <w:szCs w:val="24"/>
+        </w:rPr>
+        <w:t>Dhynar</w:t>
+      </w:r>
+      <w:proofErr w:type="spellEnd"/>
+      <w:r>
+        <w:rPr>
+          <w:rFonts w:ascii="Arial" w:hAnsi="Arial" w:cs="Arial"/>
+          <w:sz w:val="24"/>
+          <w:szCs w:val="24"/>
+        </w:rPr>
+        <w:t xml:space="preserve"> An </w:t>
+      </w:r>
+      <w:proofErr w:type="spellStart"/>
+      <w:r>
+        <w:rPr>
+          <w:rFonts w:ascii="Arial" w:hAnsi="Arial" w:cs="Arial"/>
+          <w:sz w:val="24"/>
+          <w:szCs w:val="24"/>
+        </w:rPr>
+        <w:t>Nura</w:t>
+      </w:r>
+      <w:proofErr w:type="spellEnd"/>
       <w:r>
         <w:rPr>
           <w:rFonts w:ascii="Arial" w:hAnsi="Arial" w:cs="Arial"/>
@@ -411,13 +513,41 @@
           <w:szCs w:val="24"/>
         </w:rPr>
       </w:pPr>
-      <w:r>
-        <w:rPr>
-          <w:rFonts w:ascii="Arial" w:hAnsi="Arial" w:cs="Arial"/>
-          <w:sz w:val="24"/>
-          <w:szCs w:val="24"/>
-        </w:rPr>
-        <w:t xml:space="preserve">Andika Wahyu Rama Ardiansyah </w:t>
+      <w:proofErr w:type="spellStart"/>
+      <w:r>
+        <w:rPr>
+          <w:rFonts w:ascii="Arial" w:hAnsi="Arial" w:cs="Arial"/>
+          <w:sz w:val="24"/>
+          <w:szCs w:val="24"/>
+        </w:rPr>
+        <w:t>Andika</w:t>
+      </w:r>
+      <w:proofErr w:type="spellEnd"/>
+      <w:r>
+        <w:rPr>
+          <w:rFonts w:ascii="Arial" w:hAnsi="Arial" w:cs="Arial"/>
+          <w:sz w:val="24"/>
+          <w:szCs w:val="24"/>
+        </w:rPr>
+        <w:t xml:space="preserve"> Wahyu Rama </w:t>
+      </w:r>
+      <w:proofErr w:type="spellStart"/>
+      <w:r>
+        <w:rPr>
+          <w:rFonts w:ascii="Arial" w:hAnsi="Arial" w:cs="Arial"/>
+          <w:sz w:val="24"/>
+          <w:szCs w:val="24"/>
+        </w:rPr>
+        <w:t>Ardiansyah</w:t>
+      </w:r>
+      <w:proofErr w:type="spellEnd"/>
+      <w:r>
+        <w:rPr>
+          <w:rFonts w:ascii="Arial" w:hAnsi="Arial" w:cs="Arial"/>
+          <w:sz w:val="24"/>
+          <w:szCs w:val="24"/>
+        </w:rPr>
+        <w:t xml:space="preserve"> </w:t>
       </w:r>
       <w:r>
         <w:rPr>
@@ -504,8 +634,18 @@
           <w:sz w:val="24"/>
           <w:szCs w:val="24"/>
         </w:rPr>
-        <w:t>Nama Proyek</w:t>
-      </w:r>
+        <w:t xml:space="preserve">Nama </w:t>
+      </w:r>
+      <w:proofErr w:type="spellStart"/>
+      <w:r>
+        <w:rPr>
+          <w:rFonts w:ascii="Arial" w:hAnsi="Arial" w:cs="Arial"/>
+          <w:sz w:val="24"/>
+          <w:szCs w:val="24"/>
+        </w:rPr>
+        <w:t>Proyek</w:t>
+      </w:r>
+      <w:proofErr w:type="spellEnd"/>
       <w:r>
         <w:rPr>
           <w:rFonts w:ascii="Arial" w:hAnsi="Arial" w:cs="Arial"/>
@@ -600,13 +740,23 @@
         </w:rPr>
         <w:t xml:space="preserve"> </w:t>
       </w:r>
-      <w:r>
-        <w:rPr>
-          <w:rFonts w:ascii="Arial" w:hAnsi="Arial" w:cs="Arial"/>
-          <w:sz w:val="24"/>
-          <w:szCs w:val="24"/>
-        </w:rPr>
-        <w:t>PLaY Shift</w:t>
+      <w:proofErr w:type="spellStart"/>
+      <w:r>
+        <w:rPr>
+          <w:rFonts w:ascii="Arial" w:hAnsi="Arial" w:cs="Arial"/>
+          <w:sz w:val="24"/>
+          <w:szCs w:val="24"/>
+        </w:rPr>
+        <w:t>PLaY</w:t>
+      </w:r>
+      <w:proofErr w:type="spellEnd"/>
+      <w:r>
+        <w:rPr>
+          <w:rFonts w:ascii="Arial" w:hAnsi="Arial" w:cs="Arial"/>
+          <w:sz w:val="24"/>
+          <w:szCs w:val="24"/>
+        </w:rPr>
+        <w:t xml:space="preserve"> Shift</w:t>
       </w:r>
     </w:p>
     <w:p>
@@ -620,6 +770,7 @@
           <w:szCs w:val="24"/>
         </w:rPr>
       </w:pPr>
+      <w:proofErr w:type="spellStart"/>
       <w:r>
         <w:rPr>
           <w:rFonts w:ascii="Arial" w:hAnsi="Arial" w:cs="Arial"/>
@@ -628,6 +779,7 @@
         </w:rPr>
         <w:t>Jadwal</w:t>
       </w:r>
+      <w:proofErr w:type="spellEnd"/>
       <w:r>
         <w:rPr>
           <w:rFonts w:ascii="Arial" w:hAnsi="Arial" w:cs="Arial"/>
@@ -669,13 +821,41 @@
         </w:rPr>
         <w:t xml:space="preserve"> </w:t>
       </w:r>
-      <w:r>
-        <w:rPr>
-          <w:rFonts w:ascii="Arial" w:hAnsi="Arial" w:cs="Arial"/>
-          <w:sz w:val="24"/>
-          <w:szCs w:val="24"/>
-        </w:rPr>
-        <w:t>Durasi 8 bulan 01/04</w:t>
+      <w:proofErr w:type="spellStart"/>
+      <w:r>
+        <w:rPr>
+          <w:rFonts w:ascii="Arial" w:hAnsi="Arial" w:cs="Arial"/>
+          <w:sz w:val="24"/>
+          <w:szCs w:val="24"/>
+        </w:rPr>
+        <w:t>Durasi</w:t>
+      </w:r>
+      <w:proofErr w:type="spellEnd"/>
+      <w:r>
+        <w:rPr>
+          <w:rFonts w:ascii="Arial" w:hAnsi="Arial" w:cs="Arial"/>
+          <w:sz w:val="24"/>
+          <w:szCs w:val="24"/>
+        </w:rPr>
+        <w:t xml:space="preserve"> 8 </w:t>
+      </w:r>
+      <w:proofErr w:type="spellStart"/>
+      <w:r>
+        <w:rPr>
+          <w:rFonts w:ascii="Arial" w:hAnsi="Arial" w:cs="Arial"/>
+          <w:sz w:val="24"/>
+          <w:szCs w:val="24"/>
+        </w:rPr>
+        <w:t>bulan</w:t>
+      </w:r>
+      <w:proofErr w:type="spellEnd"/>
+      <w:r>
+        <w:rPr>
+          <w:rFonts w:ascii="Arial" w:hAnsi="Arial" w:cs="Arial"/>
+          <w:sz w:val="24"/>
+          <w:szCs w:val="24"/>
+        </w:rPr>
+        <w:t xml:space="preserve"> 01/04</w:t>
       </w:r>
       <w:r>
         <w:rPr>
@@ -748,7 +928,166 @@
           <w:szCs w:val="24"/>
           <w:lang w:val="id-ID"/>
         </w:rPr>
-        <w:t>: Proyek yang akan dikerjakan adalah membuat aplikasi untuk menghubungkan Game Designer dengan Game Publisher untuk membuat jadwal pertemuan yang akan dilakukan dan akan memberi notifikasi 1 hari sebelum hari pertemuan. Nantinya didalam aplikasi ini masing-masing user/pengguna dapat me-review hasil pertemuan yang telah dilakukan</w:t>
+        <w:t xml:space="preserve">: Proyek yang akan dikerjakan adalah membuat aplikasi untuk menghubungkan </w:t>
+      </w:r>
+      <w:proofErr w:type="spellStart"/>
+      <w:r>
+        <w:rPr>
+          <w:rFonts w:ascii="Arial" w:hAnsi="Arial" w:cs="Arial"/>
+          <w:i/>
+          <w:iCs/>
+          <w:sz w:val="24"/>
+          <w:szCs w:val="24"/>
+          <w:lang w:val="id-ID"/>
+        </w:rPr>
+        <w:t>Game</w:t>
+      </w:r>
+      <w:proofErr w:type="spellEnd"/>
+      <w:r>
+        <w:rPr>
+          <w:rFonts w:ascii="Arial" w:hAnsi="Arial" w:cs="Arial"/>
+          <w:sz w:val="24"/>
+          <w:szCs w:val="24"/>
+          <w:lang w:val="id-ID"/>
+        </w:rPr>
+        <w:t xml:space="preserve"> </w:t>
+      </w:r>
+      <w:proofErr w:type="spellStart"/>
+      <w:r>
+        <w:rPr>
+          <w:rFonts w:ascii="Arial" w:hAnsi="Arial" w:cs="Arial"/>
+          <w:i/>
+          <w:iCs/>
+          <w:sz w:val="24"/>
+          <w:szCs w:val="24"/>
+          <w:lang w:val="id-ID"/>
+        </w:rPr>
+        <w:t>Designer</w:t>
+      </w:r>
+      <w:proofErr w:type="spellEnd"/>
+      <w:r>
+        <w:rPr>
+          <w:rFonts w:ascii="Arial" w:hAnsi="Arial" w:cs="Arial"/>
+          <w:sz w:val="24"/>
+          <w:szCs w:val="24"/>
+          <w:lang w:val="id-ID"/>
+        </w:rPr>
+        <w:t xml:space="preserve"> dengan </w:t>
+      </w:r>
+      <w:proofErr w:type="spellStart"/>
+      <w:r>
+        <w:rPr>
+          <w:rFonts w:ascii="Arial" w:hAnsi="Arial" w:cs="Arial"/>
+          <w:i/>
+          <w:iCs/>
+          <w:sz w:val="24"/>
+          <w:szCs w:val="24"/>
+          <w:lang w:val="id-ID"/>
+        </w:rPr>
+        <w:t>Game</w:t>
+      </w:r>
+      <w:proofErr w:type="spellEnd"/>
+      <w:r>
+        <w:rPr>
+          <w:rFonts w:ascii="Arial" w:hAnsi="Arial" w:cs="Arial"/>
+          <w:sz w:val="24"/>
+          <w:szCs w:val="24"/>
+          <w:lang w:val="id-ID"/>
+        </w:rPr>
+        <w:t xml:space="preserve"> </w:t>
+      </w:r>
+      <w:r>
+        <w:rPr>
+          <w:rFonts w:ascii="Arial" w:hAnsi="Arial" w:cs="Arial"/>
+          <w:i/>
+          <w:iCs/>
+          <w:sz w:val="24"/>
+          <w:szCs w:val="24"/>
+          <w:lang w:val="id-ID"/>
+        </w:rPr>
+        <w:t>Publisher</w:t>
+      </w:r>
+      <w:r>
+        <w:rPr>
+          <w:rFonts w:ascii="Arial" w:hAnsi="Arial" w:cs="Arial"/>
+          <w:sz w:val="24"/>
+          <w:szCs w:val="24"/>
+          <w:lang w:val="id-ID"/>
+        </w:rPr>
+        <w:t xml:space="preserve"> untuk membuat jadwal pertemuan yang akan dilakukan dan akan memberi notifikasi 1 hari sebelum hari pertemuan. Nantinya </w:t>
+      </w:r>
+      <w:proofErr w:type="spellStart"/>
+      <w:r>
+        <w:rPr>
+          <w:rFonts w:ascii="Arial" w:hAnsi="Arial" w:cs="Arial"/>
+          <w:sz w:val="24"/>
+          <w:szCs w:val="24"/>
+          <w:lang w:val="id-ID"/>
+        </w:rPr>
+        <w:t>didalam</w:t>
+      </w:r>
+      <w:proofErr w:type="spellEnd"/>
+      <w:r>
+        <w:rPr>
+          <w:rFonts w:ascii="Arial" w:hAnsi="Arial" w:cs="Arial"/>
+          <w:sz w:val="24"/>
+          <w:szCs w:val="24"/>
+          <w:lang w:val="id-ID"/>
+        </w:rPr>
+        <w:t xml:space="preserve"> aplikasi ini masing-masing </w:t>
+      </w:r>
+      <w:proofErr w:type="spellStart"/>
+      <w:r>
+        <w:rPr>
+          <w:rFonts w:ascii="Arial" w:hAnsi="Arial" w:cs="Arial"/>
+          <w:i/>
+          <w:iCs/>
+          <w:sz w:val="24"/>
+          <w:szCs w:val="24"/>
+          <w:lang w:val="id-ID"/>
+        </w:rPr>
+        <w:t>user</w:t>
+      </w:r>
+      <w:proofErr w:type="spellEnd"/>
+      <w:r>
+        <w:rPr>
+          <w:rFonts w:ascii="Arial" w:hAnsi="Arial" w:cs="Arial"/>
+          <w:sz w:val="24"/>
+          <w:szCs w:val="24"/>
+          <w:lang w:val="id-ID"/>
+        </w:rPr>
+        <w:t xml:space="preserve">/pengguna dapat </w:t>
+      </w:r>
+      <w:proofErr w:type="spellStart"/>
+      <w:r>
+        <w:rPr>
+          <w:rFonts w:ascii="Arial" w:hAnsi="Arial" w:cs="Arial"/>
+          <w:sz w:val="24"/>
+          <w:szCs w:val="24"/>
+          <w:lang w:val="id-ID"/>
+        </w:rPr>
+        <w:t>me-</w:t>
+      </w:r>
+      <w:r>
+        <w:rPr>
+          <w:rFonts w:ascii="Arial" w:hAnsi="Arial" w:cs="Arial"/>
+          <w:i/>
+          <w:iCs/>
+          <w:sz w:val="24"/>
+          <w:szCs w:val="24"/>
+          <w:lang w:val="id-ID"/>
+        </w:rPr>
+        <w:t>review</w:t>
+      </w:r>
+      <w:proofErr w:type="spellEnd"/>
+      <w:r>
+        <w:rPr>
+          <w:rFonts w:ascii="Arial" w:hAnsi="Arial" w:cs="Arial"/>
+          <w:sz w:val="24"/>
+          <w:szCs w:val="24"/>
+          <w:lang w:val="id-ID"/>
+        </w:rPr>
+        <w:t xml:space="preserve"> hasil pertemuan yang telah dilakukan</w:t>
       </w:r>
       <w:r>
         <w:rPr>
@@ -766,7 +1105,171 @@
           <w:szCs w:val="24"/>
           <w:lang w:val="id-ID"/>
         </w:rPr>
-        <w:t>Di aplikasi ini juga dapat menampilkan jadwal yang akan datang dari level jam sampai tahun.Proyek ini akan dikerjakan oleh tim PlaY Shift yang berjumlah 5 orang dalam waktu 8 bulan yang akan dimulai pada tanggal 30 Maret 2021 sampai 30 November 2021. Manfaat nya adalah memudahkan komunikasi antara Game Designer dengan Game Publisher. Setiap pengguna juga masih bisa melihat hasil pertemuan sebelumnya sehingga tidak perlu bertanya-tanya lagi apa yang harus dikerjakan. Dan karena ada notifikasi, jadi pengguna tidak akan lupa tentang pertemuan yang akan dilakukan</w:t>
+        <w:t>Di aplikasi ini juga dapat menampilkan jadwal yang akan datang dari level jam sampai tahun.</w:t>
+      </w:r>
+      <w:r>
+        <w:rPr>
+          <w:rFonts w:ascii="Arial" w:hAnsi="Arial" w:cs="Arial"/>
+          <w:sz w:val="24"/>
+          <w:szCs w:val="24"/>
+          <w:lang w:val="id-ID"/>
+        </w:rPr>
+        <w:t xml:space="preserve"> </w:t>
+      </w:r>
+      <w:r>
+        <w:rPr>
+          <w:rFonts w:ascii="Arial" w:hAnsi="Arial" w:cs="Arial"/>
+          <w:sz w:val="24"/>
+          <w:szCs w:val="24"/>
+          <w:lang w:val="id-ID"/>
+        </w:rPr>
+        <w:t xml:space="preserve">Proyek ini akan dikerjakan oleh tim </w:t>
+      </w:r>
+      <w:proofErr w:type="spellStart"/>
+      <w:r>
+        <w:rPr>
+          <w:rFonts w:ascii="Arial" w:hAnsi="Arial" w:cs="Arial"/>
+          <w:sz w:val="24"/>
+          <w:szCs w:val="24"/>
+          <w:lang w:val="id-ID"/>
+        </w:rPr>
+        <w:t>PlaY</w:t>
+      </w:r>
+      <w:proofErr w:type="spellEnd"/>
+      <w:r>
+        <w:rPr>
+          <w:rFonts w:ascii="Arial" w:hAnsi="Arial" w:cs="Arial"/>
+          <w:sz w:val="24"/>
+          <w:szCs w:val="24"/>
+          <w:lang w:val="id-ID"/>
+        </w:rPr>
+        <w:t xml:space="preserve"> </w:t>
+      </w:r>
+      <w:proofErr w:type="spellStart"/>
+      <w:r>
+        <w:rPr>
+          <w:rFonts w:ascii="Arial" w:hAnsi="Arial" w:cs="Arial"/>
+          <w:sz w:val="24"/>
+          <w:szCs w:val="24"/>
+          <w:lang w:val="id-ID"/>
+        </w:rPr>
+        <w:t>Shift</w:t>
+      </w:r>
+      <w:proofErr w:type="spellEnd"/>
+      <w:r>
+        <w:rPr>
+          <w:rFonts w:ascii="Arial" w:hAnsi="Arial" w:cs="Arial"/>
+          <w:sz w:val="24"/>
+          <w:szCs w:val="24"/>
+          <w:lang w:val="id-ID"/>
+        </w:rPr>
+        <w:t xml:space="preserve"> yang berjumlah 5 orang dalam waktu 8 bulan yang akan dimulai pada tanggal 30 Maret 2021 sampai 30 November 2021. Manfaat </w:t>
+      </w:r>
+      <w:proofErr w:type="spellStart"/>
+      <w:r>
+        <w:rPr>
+          <w:rFonts w:ascii="Arial" w:hAnsi="Arial" w:cs="Arial"/>
+          <w:sz w:val="24"/>
+          <w:szCs w:val="24"/>
+          <w:lang w:val="id-ID"/>
+        </w:rPr>
+        <w:t>nya</w:t>
+      </w:r>
+      <w:proofErr w:type="spellEnd"/>
+      <w:r>
+        <w:rPr>
+          <w:rFonts w:ascii="Arial" w:hAnsi="Arial" w:cs="Arial"/>
+          <w:sz w:val="24"/>
+          <w:szCs w:val="24"/>
+          <w:lang w:val="id-ID"/>
+        </w:rPr>
+        <w:t xml:space="preserve"> adalah memudahkan komunikasi antara </w:t>
+      </w:r>
+      <w:proofErr w:type="spellStart"/>
+      <w:r>
+        <w:rPr>
+          <w:rFonts w:ascii="Arial" w:hAnsi="Arial" w:cs="Arial"/>
+          <w:i/>
+          <w:iCs/>
+          <w:sz w:val="24"/>
+          <w:szCs w:val="24"/>
+          <w:lang w:val="id-ID"/>
+        </w:rPr>
+        <w:t>Game</w:t>
+      </w:r>
+      <w:proofErr w:type="spellEnd"/>
+      <w:r>
+        <w:rPr>
+          <w:rFonts w:ascii="Arial" w:hAnsi="Arial" w:cs="Arial"/>
+          <w:sz w:val="24"/>
+          <w:szCs w:val="24"/>
+          <w:lang w:val="id-ID"/>
+        </w:rPr>
+        <w:t xml:space="preserve"> </w:t>
+      </w:r>
+      <w:proofErr w:type="spellStart"/>
+      <w:r>
+        <w:rPr>
+          <w:rFonts w:ascii="Arial" w:hAnsi="Arial" w:cs="Arial"/>
+          <w:i/>
+          <w:iCs/>
+          <w:sz w:val="24"/>
+          <w:szCs w:val="24"/>
+          <w:lang w:val="id-ID"/>
+        </w:rPr>
+        <w:t>Designer</w:t>
+      </w:r>
+      <w:proofErr w:type="spellEnd"/>
+      <w:r>
+        <w:rPr>
+          <w:rFonts w:ascii="Arial" w:hAnsi="Arial" w:cs="Arial"/>
+          <w:sz w:val="24"/>
+          <w:szCs w:val="24"/>
+          <w:lang w:val="id-ID"/>
+        </w:rPr>
+        <w:t xml:space="preserve"> dengan </w:t>
+      </w:r>
+      <w:proofErr w:type="spellStart"/>
+      <w:r>
+        <w:rPr>
+          <w:rFonts w:ascii="Arial" w:hAnsi="Arial" w:cs="Arial"/>
+          <w:i/>
+          <w:iCs/>
+          <w:sz w:val="24"/>
+          <w:szCs w:val="24"/>
+          <w:lang w:val="id-ID"/>
+        </w:rPr>
+        <w:t>Game</w:t>
+      </w:r>
+      <w:proofErr w:type="spellEnd"/>
+      <w:r>
+        <w:rPr>
+          <w:rFonts w:ascii="Arial" w:hAnsi="Arial" w:cs="Arial"/>
+          <w:sz w:val="24"/>
+          <w:szCs w:val="24"/>
+          <w:lang w:val="id-ID"/>
+        </w:rPr>
+        <w:t xml:space="preserve"> </w:t>
+      </w:r>
+      <w:r>
+        <w:rPr>
+          <w:rFonts w:ascii="Arial" w:hAnsi="Arial" w:cs="Arial"/>
+          <w:i/>
+          <w:iCs/>
+          <w:sz w:val="24"/>
+          <w:szCs w:val="24"/>
+          <w:lang w:val="id-ID"/>
+        </w:rPr>
+        <w:t>Publisher</w:t>
+      </w:r>
+      <w:r>
+        <w:rPr>
+          <w:rFonts w:ascii="Arial" w:hAnsi="Arial" w:cs="Arial"/>
+          <w:sz w:val="24"/>
+          <w:szCs w:val="24"/>
+          <w:lang w:val="id-ID"/>
+        </w:rPr>
+        <w:t>. Setiap pengguna juga masih bisa melihat hasil pertemuan sebelumnya sehingga tidak perlu bertanya-tanya lagi apa yang harus dikerjakan. Dan karena ada notifikasi, jadi pengguna tidak akan lupa tentang pertemuan yang akan dilakukan</w:t>
       </w:r>
       <w:r>
         <w:rPr>
@@ -790,6 +1293,7 @@
           <w:lang w:val="id-ID"/>
         </w:rPr>
       </w:pPr>
+      <w:proofErr w:type="spellStart"/>
       <w:r>
         <w:rPr>
           <w:rFonts w:ascii="Arial" w:hAnsi="Arial" w:cs="Arial"/>
@@ -799,6 +1303,7 @@
         </w:rPr>
         <w:t>Stakeholder</w:t>
       </w:r>
+      <w:proofErr w:type="spellEnd"/>
       <w:r>
         <w:rPr>
           <w:rFonts w:ascii="Arial" w:hAnsi="Arial" w:cs="Arial"/>
@@ -816,7 +1321,127 @@
           <w:lang w:val="id-ID"/>
         </w:rPr>
         <w:tab/>
-        <w:t>: Ketua Asosiasi Game Developer Semarang(Pemilik proyek), Wakil Ketua Asosiasi Game Developer Semarang (Penanggung jawab pengoprasian), Akbar Karunia Octaviantono(Ketua tim), Dani Rahman Hakim(Anggota), Ludi Agustia Aryanto(Anggota), Reganda Dhynar An Nura(Anggota), Andika Wahyu Rama Ardiansyah(Anggota)</w:t>
+        <w:t xml:space="preserve">: Ketua Asosiasi </w:t>
+      </w:r>
+      <w:proofErr w:type="spellStart"/>
+      <w:r>
+        <w:rPr>
+          <w:rFonts w:ascii="Arial" w:hAnsi="Arial" w:cs="Arial"/>
+          <w:sz w:val="24"/>
+          <w:szCs w:val="24"/>
+          <w:lang w:val="id-ID"/>
+        </w:rPr>
+        <w:t>Game</w:t>
+      </w:r>
+      <w:proofErr w:type="spellEnd"/>
+      <w:r>
+        <w:rPr>
+          <w:rFonts w:ascii="Arial" w:hAnsi="Arial" w:cs="Arial"/>
+          <w:sz w:val="24"/>
+          <w:szCs w:val="24"/>
+          <w:lang w:val="id-ID"/>
+        </w:rPr>
+        <w:t xml:space="preserve"> Developer Semarang(Pemilik proyek), Wakil Ketua Asosiasi </w:t>
+      </w:r>
+      <w:proofErr w:type="spellStart"/>
+      <w:r>
+        <w:rPr>
+          <w:rFonts w:ascii="Arial" w:hAnsi="Arial" w:cs="Arial"/>
+          <w:sz w:val="24"/>
+          <w:szCs w:val="24"/>
+          <w:lang w:val="id-ID"/>
+        </w:rPr>
+        <w:t>Game</w:t>
+      </w:r>
+      <w:proofErr w:type="spellEnd"/>
+      <w:r>
+        <w:rPr>
+          <w:rFonts w:ascii="Arial" w:hAnsi="Arial" w:cs="Arial"/>
+          <w:sz w:val="24"/>
+          <w:szCs w:val="24"/>
+          <w:lang w:val="id-ID"/>
+        </w:rPr>
+        <w:t xml:space="preserve"> Developer Semarang (Penanggung jawab </w:t>
+      </w:r>
+      <w:proofErr w:type="spellStart"/>
+      <w:r>
+        <w:rPr>
+          <w:rFonts w:ascii="Arial" w:hAnsi="Arial" w:cs="Arial"/>
+          <w:sz w:val="24"/>
+          <w:szCs w:val="24"/>
+          <w:lang w:val="id-ID"/>
+        </w:rPr>
+        <w:t>pengoprasian</w:t>
+      </w:r>
+      <w:proofErr w:type="spellEnd"/>
+      <w:r>
+        <w:rPr>
+          <w:rFonts w:ascii="Arial" w:hAnsi="Arial" w:cs="Arial"/>
+          <w:sz w:val="24"/>
+          <w:szCs w:val="24"/>
+          <w:lang w:val="id-ID"/>
+        </w:rPr>
+        <w:t xml:space="preserve">), Akbar Karunia </w:t>
+      </w:r>
+      <w:proofErr w:type="spellStart"/>
+      <w:r>
+        <w:rPr>
+          <w:rFonts w:ascii="Arial" w:hAnsi="Arial" w:cs="Arial"/>
+          <w:sz w:val="24"/>
+          <w:szCs w:val="24"/>
+          <w:lang w:val="id-ID"/>
+        </w:rPr>
+        <w:t>Octaviantono</w:t>
+      </w:r>
+      <w:proofErr w:type="spellEnd"/>
+      <w:r>
+        <w:rPr>
+          <w:rFonts w:ascii="Arial" w:hAnsi="Arial" w:cs="Arial"/>
+          <w:sz w:val="24"/>
+          <w:szCs w:val="24"/>
+          <w:lang w:val="id-ID"/>
+        </w:rPr>
+        <w:t xml:space="preserve">(Ketua tim), Dani Rahman Hakim(Anggota), Ludi Agustia Aryanto(Anggota), </w:t>
+      </w:r>
+      <w:proofErr w:type="spellStart"/>
+      <w:r>
+        <w:rPr>
+          <w:rFonts w:ascii="Arial" w:hAnsi="Arial" w:cs="Arial"/>
+          <w:sz w:val="24"/>
+          <w:szCs w:val="24"/>
+          <w:lang w:val="id-ID"/>
+        </w:rPr>
+        <w:t>Reganda</w:t>
+      </w:r>
+      <w:proofErr w:type="spellEnd"/>
+      <w:r>
+        <w:rPr>
+          <w:rFonts w:ascii="Arial" w:hAnsi="Arial" w:cs="Arial"/>
+          <w:sz w:val="24"/>
+          <w:szCs w:val="24"/>
+          <w:lang w:val="id-ID"/>
+        </w:rPr>
+        <w:t xml:space="preserve"> </w:t>
+      </w:r>
+      <w:proofErr w:type="spellStart"/>
+      <w:r>
+        <w:rPr>
+          <w:rFonts w:ascii="Arial" w:hAnsi="Arial" w:cs="Arial"/>
+          <w:sz w:val="24"/>
+          <w:szCs w:val="24"/>
+          <w:lang w:val="id-ID"/>
+        </w:rPr>
+        <w:t>Dhynar</w:t>
+      </w:r>
+      <w:proofErr w:type="spellEnd"/>
+      <w:r>
+        <w:rPr>
+          <w:rFonts w:ascii="Arial" w:hAnsi="Arial" w:cs="Arial"/>
+          <w:sz w:val="24"/>
+          <w:szCs w:val="24"/>
+          <w:lang w:val="id-ID"/>
+        </w:rPr>
+        <w:t xml:space="preserve"> An Nura(Anggota), Andika Wahyu Rama Ardiansyah(Anggota)</w:t>
       </w:r>
       <w:r>
         <w:rPr>
@@ -857,7 +1482,29 @@
           <w:lang w:val="id-ID"/>
         </w:rPr>
         <w:tab/>
-        <w:t>: Software/Aplikasi untuk Android atau IOS</w:t>
+        <w:t xml:space="preserve">: </w:t>
+      </w:r>
+      <w:proofErr w:type="spellStart"/>
+      <w:r>
+        <w:rPr>
+          <w:rFonts w:ascii="Arial" w:hAnsi="Arial" w:cs="Arial"/>
+          <w:i/>
+          <w:iCs/>
+          <w:sz w:val="24"/>
+          <w:szCs w:val="24"/>
+          <w:lang w:val="id-ID"/>
+        </w:rPr>
+        <w:t>Software</w:t>
+      </w:r>
+      <w:proofErr w:type="spellEnd"/>
+      <w:r>
+        <w:rPr>
+          <w:rFonts w:ascii="Arial" w:hAnsi="Arial" w:cs="Arial"/>
+          <w:sz w:val="24"/>
+          <w:szCs w:val="24"/>
+          <w:lang w:val="id-ID"/>
+        </w:rPr>
+        <w:t>/Aplikasi untuk Android atau IOS</w:t>
       </w:r>
     </w:p>
     <w:p>
@@ -924,8 +1571,18 @@
           <w:sz w:val="24"/>
           <w:szCs w:val="24"/>
         </w:rPr>
-        <w:t>Ruang Lingkup</w:t>
-      </w:r>
+        <w:t xml:space="preserve">Ruang </w:t>
+      </w:r>
+      <w:proofErr w:type="spellStart"/>
+      <w:r>
+        <w:rPr>
+          <w:rFonts w:ascii="Arial" w:hAnsi="Arial" w:cs="Arial"/>
+          <w:sz w:val="24"/>
+          <w:szCs w:val="24"/>
+        </w:rPr>
+        <w:t>Lingkup</w:t>
+      </w:r>
+      <w:proofErr w:type="spellEnd"/>
     </w:p>
     <w:p>
       <w:pPr>
@@ -944,7 +1601,546 @@
           <w:sz w:val="24"/>
           <w:szCs w:val="24"/>
         </w:rPr>
-        <w:t>Appointment Apps adalah system informasi untuk membuat jadwal pertemuan yang dilakukan oleh game designer dengan game publisher agar lebih mudah mengatur jadwal jika semisal game designer masih banyak urusan atau sebaliknya. Pengaturan jadwal dapat diakses di smartphone.</w:t>
+        <w:t xml:space="preserve">Appointment Apps </w:t>
+      </w:r>
+      <w:proofErr w:type="spellStart"/>
+      <w:r>
+        <w:rPr>
+          <w:rFonts w:ascii="Arial" w:hAnsi="Arial" w:cs="Arial"/>
+          <w:sz w:val="24"/>
+          <w:szCs w:val="24"/>
+        </w:rPr>
+        <w:t>adalah</w:t>
+      </w:r>
+      <w:proofErr w:type="spellEnd"/>
+      <w:r>
+        <w:rPr>
+          <w:rFonts w:ascii="Arial" w:hAnsi="Arial" w:cs="Arial"/>
+          <w:sz w:val="24"/>
+          <w:szCs w:val="24"/>
+        </w:rPr>
+        <w:t xml:space="preserve"> s</w:t>
+      </w:r>
+      <w:r>
+        <w:rPr>
+          <w:rFonts w:ascii="Arial" w:hAnsi="Arial" w:cs="Arial"/>
+          <w:sz w:val="24"/>
+          <w:szCs w:val="24"/>
+          <w:lang w:val="id-ID"/>
+        </w:rPr>
+        <w:t>i</w:t>
+      </w:r>
+      <w:r>
+        <w:rPr>
+          <w:rFonts w:ascii="Arial" w:hAnsi="Arial" w:cs="Arial"/>
+          <w:sz w:val="24"/>
+          <w:szCs w:val="24"/>
+        </w:rPr>
+        <w:t xml:space="preserve">stem </w:t>
+      </w:r>
+      <w:proofErr w:type="spellStart"/>
+      <w:r>
+        <w:rPr>
+          <w:rFonts w:ascii="Arial" w:hAnsi="Arial" w:cs="Arial"/>
+          <w:sz w:val="24"/>
+          <w:szCs w:val="24"/>
+        </w:rPr>
+        <w:t>informasi</w:t>
+      </w:r>
+      <w:proofErr w:type="spellEnd"/>
+      <w:r>
+        <w:rPr>
+          <w:rFonts w:ascii="Arial" w:hAnsi="Arial" w:cs="Arial"/>
+          <w:sz w:val="24"/>
+          <w:szCs w:val="24"/>
+        </w:rPr>
+        <w:t xml:space="preserve"> </w:t>
+      </w:r>
+      <w:proofErr w:type="spellStart"/>
+      <w:r>
+        <w:rPr>
+          <w:rFonts w:ascii="Arial" w:hAnsi="Arial" w:cs="Arial"/>
+          <w:sz w:val="24"/>
+          <w:szCs w:val="24"/>
+        </w:rPr>
+        <w:t>untuk</w:t>
+      </w:r>
+      <w:proofErr w:type="spellEnd"/>
+      <w:r>
+        <w:rPr>
+          <w:rFonts w:ascii="Arial" w:hAnsi="Arial" w:cs="Arial"/>
+          <w:sz w:val="24"/>
+          <w:szCs w:val="24"/>
+        </w:rPr>
+        <w:t xml:space="preserve"> </w:t>
+      </w:r>
+      <w:proofErr w:type="spellStart"/>
+      <w:r>
+        <w:rPr>
+          <w:rFonts w:ascii="Arial" w:hAnsi="Arial" w:cs="Arial"/>
+          <w:sz w:val="24"/>
+          <w:szCs w:val="24"/>
+        </w:rPr>
+        <w:t>membuat</w:t>
+      </w:r>
+      <w:proofErr w:type="spellEnd"/>
+      <w:r>
+        <w:rPr>
+          <w:rFonts w:ascii="Arial" w:hAnsi="Arial" w:cs="Arial"/>
+          <w:sz w:val="24"/>
+          <w:szCs w:val="24"/>
+        </w:rPr>
+        <w:t xml:space="preserve"> </w:t>
+      </w:r>
+      <w:proofErr w:type="spellStart"/>
+      <w:r>
+        <w:rPr>
+          <w:rFonts w:ascii="Arial" w:hAnsi="Arial" w:cs="Arial"/>
+          <w:sz w:val="24"/>
+          <w:szCs w:val="24"/>
+        </w:rPr>
+        <w:t>jadwal</w:t>
+      </w:r>
+      <w:proofErr w:type="spellEnd"/>
+      <w:r>
+        <w:rPr>
+          <w:rFonts w:ascii="Arial" w:hAnsi="Arial" w:cs="Arial"/>
+          <w:sz w:val="24"/>
+          <w:szCs w:val="24"/>
+        </w:rPr>
+        <w:t xml:space="preserve"> </w:t>
+      </w:r>
+      <w:proofErr w:type="spellStart"/>
+      <w:r>
+        <w:rPr>
+          <w:rFonts w:ascii="Arial" w:hAnsi="Arial" w:cs="Arial"/>
+          <w:sz w:val="24"/>
+          <w:szCs w:val="24"/>
+        </w:rPr>
+        <w:t>pertemuan</w:t>
+      </w:r>
+      <w:proofErr w:type="spellEnd"/>
+      <w:r>
+        <w:rPr>
+          <w:rFonts w:ascii="Arial" w:hAnsi="Arial" w:cs="Arial"/>
+          <w:sz w:val="24"/>
+          <w:szCs w:val="24"/>
+        </w:rPr>
+        <w:t xml:space="preserve"> yang </w:t>
+      </w:r>
+      <w:proofErr w:type="spellStart"/>
+      <w:r>
+        <w:rPr>
+          <w:rFonts w:ascii="Arial" w:hAnsi="Arial" w:cs="Arial"/>
+          <w:sz w:val="24"/>
+          <w:szCs w:val="24"/>
+        </w:rPr>
+        <w:t>dilakukan</w:t>
+      </w:r>
+      <w:proofErr w:type="spellEnd"/>
+      <w:r>
+        <w:rPr>
+          <w:rFonts w:ascii="Arial" w:hAnsi="Arial" w:cs="Arial"/>
+          <w:sz w:val="24"/>
+          <w:szCs w:val="24"/>
+        </w:rPr>
+        <w:t xml:space="preserve"> oleh </w:t>
+      </w:r>
+      <w:r>
+        <w:rPr>
+          <w:rFonts w:ascii="Arial" w:hAnsi="Arial" w:cs="Arial"/>
+          <w:i/>
+          <w:iCs/>
+          <w:sz w:val="24"/>
+          <w:szCs w:val="24"/>
+        </w:rPr>
+        <w:t>game</w:t>
+      </w:r>
+      <w:r>
+        <w:rPr>
+          <w:rFonts w:ascii="Arial" w:hAnsi="Arial" w:cs="Arial"/>
+          <w:sz w:val="24"/>
+          <w:szCs w:val="24"/>
+        </w:rPr>
+        <w:t xml:space="preserve"> </w:t>
+      </w:r>
+      <w:r>
+        <w:rPr>
+          <w:rFonts w:ascii="Arial" w:hAnsi="Arial" w:cs="Arial"/>
+          <w:i/>
+          <w:iCs/>
+          <w:sz w:val="24"/>
+          <w:szCs w:val="24"/>
+        </w:rPr>
+        <w:t>designer</w:t>
+      </w:r>
+      <w:r>
+        <w:rPr>
+          <w:rFonts w:ascii="Arial" w:hAnsi="Arial" w:cs="Arial"/>
+          <w:sz w:val="24"/>
+          <w:szCs w:val="24"/>
+        </w:rPr>
+        <w:t xml:space="preserve"> </w:t>
+      </w:r>
+      <w:proofErr w:type="spellStart"/>
+      <w:r>
+        <w:rPr>
+          <w:rFonts w:ascii="Arial" w:hAnsi="Arial" w:cs="Arial"/>
+          <w:sz w:val="24"/>
+          <w:szCs w:val="24"/>
+        </w:rPr>
+        <w:t>dengan</w:t>
+      </w:r>
+      <w:proofErr w:type="spellEnd"/>
+      <w:r>
+        <w:rPr>
+          <w:rFonts w:ascii="Arial" w:hAnsi="Arial" w:cs="Arial"/>
+          <w:sz w:val="24"/>
+          <w:szCs w:val="24"/>
+        </w:rPr>
+        <w:t xml:space="preserve"> </w:t>
+      </w:r>
+      <w:r>
+        <w:rPr>
+          <w:rFonts w:ascii="Arial" w:hAnsi="Arial" w:cs="Arial"/>
+          <w:i/>
+          <w:iCs/>
+          <w:sz w:val="24"/>
+          <w:szCs w:val="24"/>
+        </w:rPr>
+        <w:t>game</w:t>
+      </w:r>
+      <w:r>
+        <w:rPr>
+          <w:rFonts w:ascii="Arial" w:hAnsi="Arial" w:cs="Arial"/>
+          <w:sz w:val="24"/>
+          <w:szCs w:val="24"/>
+        </w:rPr>
+        <w:t xml:space="preserve"> </w:t>
+      </w:r>
+      <w:r>
+        <w:rPr>
+          <w:rFonts w:ascii="Arial" w:hAnsi="Arial" w:cs="Arial"/>
+          <w:i/>
+          <w:iCs/>
+          <w:sz w:val="24"/>
+          <w:szCs w:val="24"/>
+        </w:rPr>
+        <w:t>publisher</w:t>
+      </w:r>
+      <w:r>
+        <w:rPr>
+          <w:rFonts w:ascii="Arial" w:hAnsi="Arial" w:cs="Arial"/>
+          <w:sz w:val="24"/>
+          <w:szCs w:val="24"/>
+        </w:rPr>
+        <w:t xml:space="preserve"> agar </w:t>
+      </w:r>
+      <w:proofErr w:type="spellStart"/>
+      <w:r>
+        <w:rPr>
+          <w:rFonts w:ascii="Arial" w:hAnsi="Arial" w:cs="Arial"/>
+          <w:sz w:val="24"/>
+          <w:szCs w:val="24"/>
+        </w:rPr>
+        <w:t>lebih</w:t>
+      </w:r>
+      <w:proofErr w:type="spellEnd"/>
+      <w:r>
+        <w:rPr>
+          <w:rFonts w:ascii="Arial" w:hAnsi="Arial" w:cs="Arial"/>
+          <w:sz w:val="24"/>
+          <w:szCs w:val="24"/>
+        </w:rPr>
+        <w:t xml:space="preserve"> </w:t>
+      </w:r>
+      <w:proofErr w:type="spellStart"/>
+      <w:r>
+        <w:rPr>
+          <w:rFonts w:ascii="Arial" w:hAnsi="Arial" w:cs="Arial"/>
+          <w:sz w:val="24"/>
+          <w:szCs w:val="24"/>
+        </w:rPr>
+        <w:t>mudah</w:t>
+      </w:r>
+      <w:proofErr w:type="spellEnd"/>
+      <w:r>
+        <w:rPr>
+          <w:rFonts w:ascii="Arial" w:hAnsi="Arial" w:cs="Arial"/>
+          <w:sz w:val="24"/>
+          <w:szCs w:val="24"/>
+        </w:rPr>
+        <w:t xml:space="preserve"> </w:t>
+      </w:r>
+      <w:proofErr w:type="spellStart"/>
+      <w:r>
+        <w:rPr>
+          <w:rFonts w:ascii="Arial" w:hAnsi="Arial" w:cs="Arial"/>
+          <w:sz w:val="24"/>
+          <w:szCs w:val="24"/>
+        </w:rPr>
+        <w:t>mengatur</w:t>
+      </w:r>
+      <w:proofErr w:type="spellEnd"/>
+      <w:r>
+        <w:rPr>
+          <w:rFonts w:ascii="Arial" w:hAnsi="Arial" w:cs="Arial"/>
+          <w:sz w:val="24"/>
+          <w:szCs w:val="24"/>
+        </w:rPr>
+        <w:t xml:space="preserve"> </w:t>
+      </w:r>
+      <w:proofErr w:type="spellStart"/>
+      <w:r>
+        <w:rPr>
+          <w:rFonts w:ascii="Arial" w:hAnsi="Arial" w:cs="Arial"/>
+          <w:sz w:val="24"/>
+          <w:szCs w:val="24"/>
+        </w:rPr>
+        <w:t>jadwal</w:t>
+      </w:r>
+      <w:proofErr w:type="spellEnd"/>
+      <w:r>
+        <w:rPr>
+          <w:rFonts w:ascii="Arial" w:hAnsi="Arial" w:cs="Arial"/>
+          <w:sz w:val="24"/>
+          <w:szCs w:val="24"/>
+        </w:rPr>
+        <w:t xml:space="preserve"> </w:t>
+      </w:r>
+      <w:proofErr w:type="spellStart"/>
+      <w:r>
+        <w:rPr>
+          <w:rFonts w:ascii="Arial" w:hAnsi="Arial" w:cs="Arial"/>
+          <w:sz w:val="24"/>
+          <w:szCs w:val="24"/>
+        </w:rPr>
+        <w:t>jika</w:t>
+      </w:r>
+      <w:proofErr w:type="spellEnd"/>
+      <w:r>
+        <w:rPr>
+          <w:rFonts w:ascii="Arial" w:hAnsi="Arial" w:cs="Arial"/>
+          <w:sz w:val="24"/>
+          <w:szCs w:val="24"/>
+        </w:rPr>
+        <w:t xml:space="preserve"> </w:t>
+      </w:r>
+      <w:proofErr w:type="spellStart"/>
+      <w:r>
+        <w:rPr>
+          <w:rFonts w:ascii="Arial" w:hAnsi="Arial" w:cs="Arial"/>
+          <w:sz w:val="24"/>
+          <w:szCs w:val="24"/>
+        </w:rPr>
+        <w:t>semisal</w:t>
+      </w:r>
+      <w:proofErr w:type="spellEnd"/>
+      <w:r>
+        <w:rPr>
+          <w:rFonts w:ascii="Arial" w:hAnsi="Arial" w:cs="Arial"/>
+          <w:sz w:val="24"/>
+          <w:szCs w:val="24"/>
+        </w:rPr>
+        <w:t xml:space="preserve"> </w:t>
+      </w:r>
+      <w:r>
+        <w:rPr>
+          <w:rFonts w:ascii="Arial" w:hAnsi="Arial" w:cs="Arial"/>
+          <w:i/>
+          <w:iCs/>
+          <w:sz w:val="24"/>
+          <w:szCs w:val="24"/>
+        </w:rPr>
+        <w:t>game</w:t>
+      </w:r>
+      <w:r>
+        <w:rPr>
+          <w:rFonts w:ascii="Arial" w:hAnsi="Arial" w:cs="Arial"/>
+          <w:sz w:val="24"/>
+          <w:szCs w:val="24"/>
+        </w:rPr>
+        <w:t xml:space="preserve"> </w:t>
+      </w:r>
+      <w:r>
+        <w:rPr>
+          <w:rFonts w:ascii="Arial" w:hAnsi="Arial" w:cs="Arial"/>
+          <w:i/>
+          <w:iCs/>
+          <w:sz w:val="24"/>
+          <w:szCs w:val="24"/>
+        </w:rPr>
+        <w:t>designer</w:t>
+      </w:r>
+      <w:r>
+        <w:rPr>
+          <w:rFonts w:ascii="Arial" w:hAnsi="Arial" w:cs="Arial"/>
+          <w:sz w:val="24"/>
+          <w:szCs w:val="24"/>
+        </w:rPr>
+        <w:t xml:space="preserve"> </w:t>
+      </w:r>
+      <w:proofErr w:type="spellStart"/>
+      <w:r>
+        <w:rPr>
+          <w:rFonts w:ascii="Arial" w:hAnsi="Arial" w:cs="Arial"/>
+          <w:sz w:val="24"/>
+          <w:szCs w:val="24"/>
+        </w:rPr>
+        <w:t>masih</w:t>
+      </w:r>
+      <w:proofErr w:type="spellEnd"/>
+      <w:r>
+        <w:rPr>
+          <w:rFonts w:ascii="Arial" w:hAnsi="Arial" w:cs="Arial"/>
+          <w:sz w:val="24"/>
+          <w:szCs w:val="24"/>
+        </w:rPr>
+        <w:t xml:space="preserve"> </w:t>
+      </w:r>
+      <w:proofErr w:type="spellStart"/>
+      <w:r>
+        <w:rPr>
+          <w:rFonts w:ascii="Arial" w:hAnsi="Arial" w:cs="Arial"/>
+          <w:sz w:val="24"/>
+          <w:szCs w:val="24"/>
+        </w:rPr>
+        <w:t>banyak</w:t>
+      </w:r>
+      <w:proofErr w:type="spellEnd"/>
+      <w:r>
+        <w:rPr>
+          <w:rFonts w:ascii="Arial" w:hAnsi="Arial" w:cs="Arial"/>
+          <w:sz w:val="24"/>
+          <w:szCs w:val="24"/>
+        </w:rPr>
+        <w:t xml:space="preserve"> </w:t>
+      </w:r>
+      <w:proofErr w:type="spellStart"/>
+      <w:r>
+        <w:rPr>
+          <w:rFonts w:ascii="Arial" w:hAnsi="Arial" w:cs="Arial"/>
+          <w:sz w:val="24"/>
+          <w:szCs w:val="24"/>
+        </w:rPr>
+        <w:t>urusan</w:t>
+      </w:r>
+      <w:proofErr w:type="spellEnd"/>
+      <w:r>
+        <w:rPr>
+          <w:rFonts w:ascii="Arial" w:hAnsi="Arial" w:cs="Arial"/>
+          <w:sz w:val="24"/>
+          <w:szCs w:val="24"/>
+        </w:rPr>
+        <w:t xml:space="preserve"> </w:t>
+      </w:r>
+      <w:proofErr w:type="spellStart"/>
+      <w:r>
+        <w:rPr>
+          <w:rFonts w:ascii="Arial" w:hAnsi="Arial" w:cs="Arial"/>
+          <w:sz w:val="24"/>
+          <w:szCs w:val="24"/>
+        </w:rPr>
+        <w:t>atau</w:t>
+      </w:r>
+      <w:proofErr w:type="spellEnd"/>
+      <w:r>
+        <w:rPr>
+          <w:rFonts w:ascii="Arial" w:hAnsi="Arial" w:cs="Arial"/>
+          <w:sz w:val="24"/>
+          <w:szCs w:val="24"/>
+        </w:rPr>
+        <w:t xml:space="preserve"> </w:t>
+      </w:r>
+      <w:proofErr w:type="spellStart"/>
+      <w:r>
+        <w:rPr>
+          <w:rFonts w:ascii="Arial" w:hAnsi="Arial" w:cs="Arial"/>
+          <w:sz w:val="24"/>
+          <w:szCs w:val="24"/>
+        </w:rPr>
+        <w:t>sebaliknya</w:t>
+      </w:r>
+      <w:proofErr w:type="spellEnd"/>
+      <w:r>
+        <w:rPr>
+          <w:rFonts w:ascii="Arial" w:hAnsi="Arial" w:cs="Arial"/>
+          <w:sz w:val="24"/>
+          <w:szCs w:val="24"/>
+        </w:rPr>
+        <w:t xml:space="preserve">. </w:t>
+      </w:r>
+      <w:proofErr w:type="spellStart"/>
+      <w:r>
+        <w:rPr>
+          <w:rFonts w:ascii="Arial" w:hAnsi="Arial" w:cs="Arial"/>
+          <w:sz w:val="24"/>
+          <w:szCs w:val="24"/>
+        </w:rPr>
+        <w:t>Pengaturan</w:t>
+      </w:r>
+      <w:proofErr w:type="spellEnd"/>
+      <w:r>
+        <w:rPr>
+          <w:rFonts w:ascii="Arial" w:hAnsi="Arial" w:cs="Arial"/>
+          <w:sz w:val="24"/>
+          <w:szCs w:val="24"/>
+        </w:rPr>
+        <w:t xml:space="preserve"> </w:t>
+      </w:r>
+      <w:proofErr w:type="spellStart"/>
+      <w:r>
+        <w:rPr>
+          <w:rFonts w:ascii="Arial" w:hAnsi="Arial" w:cs="Arial"/>
+          <w:sz w:val="24"/>
+          <w:szCs w:val="24"/>
+        </w:rPr>
+        <w:t>jadwal</w:t>
+      </w:r>
+      <w:proofErr w:type="spellEnd"/>
+      <w:r>
+        <w:rPr>
+          <w:rFonts w:ascii="Arial" w:hAnsi="Arial" w:cs="Arial"/>
+          <w:sz w:val="24"/>
+          <w:szCs w:val="24"/>
+        </w:rPr>
+        <w:t xml:space="preserve"> </w:t>
+      </w:r>
+      <w:proofErr w:type="spellStart"/>
+      <w:r>
+        <w:rPr>
+          <w:rFonts w:ascii="Arial" w:hAnsi="Arial" w:cs="Arial"/>
+          <w:sz w:val="24"/>
+          <w:szCs w:val="24"/>
+        </w:rPr>
+        <w:t>dapat</w:t>
+      </w:r>
+      <w:proofErr w:type="spellEnd"/>
+      <w:r>
+        <w:rPr>
+          <w:rFonts w:ascii="Arial" w:hAnsi="Arial" w:cs="Arial"/>
+          <w:sz w:val="24"/>
+          <w:szCs w:val="24"/>
+        </w:rPr>
+        <w:t xml:space="preserve"> </w:t>
+      </w:r>
+      <w:proofErr w:type="spellStart"/>
+      <w:r>
+        <w:rPr>
+          <w:rFonts w:ascii="Arial" w:hAnsi="Arial" w:cs="Arial"/>
+          <w:sz w:val="24"/>
+          <w:szCs w:val="24"/>
+        </w:rPr>
+        <w:t>diakses</w:t>
+      </w:r>
+      <w:proofErr w:type="spellEnd"/>
+      <w:r>
+        <w:rPr>
+          <w:rFonts w:ascii="Arial" w:hAnsi="Arial" w:cs="Arial"/>
+          <w:sz w:val="24"/>
+          <w:szCs w:val="24"/>
+        </w:rPr>
+        <w:t xml:space="preserve"> di smartphone.</w:t>
       </w:r>
     </w:p>
     <w:p>
@@ -1015,8 +2211,65 @@
           <w:szCs w:val="24"/>
           <w:lang w:val="id-ID"/>
         </w:rPr>
-        <w:t xml:space="preserve"> pertemuan publisher dengan game designer</w:t>
-      </w:r>
+        <w:t xml:space="preserve"> pertemuan </w:t>
+      </w:r>
+      <w:proofErr w:type="spellStart"/>
+      <w:r>
+        <w:rPr>
+          <w:rFonts w:ascii="Arial" w:hAnsi="Arial" w:cs="Arial"/>
+          <w:i/>
+          <w:iCs/>
+          <w:sz w:val="24"/>
+          <w:szCs w:val="24"/>
+          <w:lang w:val="id-ID"/>
+        </w:rPr>
+        <w:t>publisher</w:t>
+      </w:r>
+      <w:proofErr w:type="spellEnd"/>
+      <w:r>
+        <w:rPr>
+          <w:rFonts w:ascii="Arial" w:hAnsi="Arial" w:cs="Arial"/>
+          <w:sz w:val="24"/>
+          <w:szCs w:val="24"/>
+          <w:lang w:val="id-ID"/>
+        </w:rPr>
+        <w:t xml:space="preserve"> dengan </w:t>
+      </w:r>
+      <w:proofErr w:type="spellStart"/>
+      <w:r>
+        <w:rPr>
+          <w:rFonts w:ascii="Arial" w:hAnsi="Arial" w:cs="Arial"/>
+          <w:i/>
+          <w:iCs/>
+          <w:sz w:val="24"/>
+          <w:szCs w:val="24"/>
+          <w:lang w:val="id-ID"/>
+        </w:rPr>
+        <w:t>game</w:t>
+      </w:r>
+      <w:proofErr w:type="spellEnd"/>
+      <w:r>
+        <w:rPr>
+          <w:rFonts w:ascii="Arial" w:hAnsi="Arial" w:cs="Arial"/>
+          <w:sz w:val="24"/>
+          <w:szCs w:val="24"/>
+          <w:lang w:val="id-ID"/>
+        </w:rPr>
+        <w:t xml:space="preserve"> </w:t>
+      </w:r>
+      <w:proofErr w:type="spellStart"/>
+      <w:r>
+        <w:rPr>
+          <w:rFonts w:ascii="Arial" w:hAnsi="Arial" w:cs="Arial"/>
+          <w:i/>
+          <w:iCs/>
+          <w:sz w:val="24"/>
+          <w:szCs w:val="24"/>
+          <w:lang w:val="id-ID"/>
+        </w:rPr>
+        <w:t>designer</w:t>
+      </w:r>
+      <w:proofErr w:type="spellEnd"/>
       <w:r>
         <w:rPr>
           <w:rFonts w:ascii="Arial" w:hAnsi="Arial" w:cs="Arial"/>
@@ -1049,7 +2302,51 @@
           <w:szCs w:val="24"/>
           <w:lang w:val="id-ID"/>
         </w:rPr>
-        <w:t>Mengakses review appoinment bulanan</w:t>
+        <w:t xml:space="preserve">Mengakses </w:t>
+      </w:r>
+      <w:proofErr w:type="spellStart"/>
+      <w:r>
+        <w:rPr>
+          <w:rFonts w:ascii="Arial" w:hAnsi="Arial" w:cs="Arial"/>
+          <w:i/>
+          <w:iCs/>
+          <w:sz w:val="24"/>
+          <w:szCs w:val="24"/>
+          <w:lang w:val="id-ID"/>
+        </w:rPr>
+        <w:t>review</w:t>
+      </w:r>
+      <w:proofErr w:type="spellEnd"/>
+      <w:r>
+        <w:rPr>
+          <w:rFonts w:ascii="Arial" w:hAnsi="Arial" w:cs="Arial"/>
+          <w:sz w:val="24"/>
+          <w:szCs w:val="24"/>
+          <w:lang w:val="id-ID"/>
+        </w:rPr>
+        <w:t xml:space="preserve"> </w:t>
+      </w:r>
+      <w:proofErr w:type="spellStart"/>
+      <w:r>
+        <w:rPr>
+          <w:rFonts w:ascii="Arial" w:hAnsi="Arial" w:cs="Arial"/>
+          <w:i/>
+          <w:iCs/>
+          <w:sz w:val="24"/>
+          <w:szCs w:val="24"/>
+          <w:lang w:val="id-ID"/>
+        </w:rPr>
+        <w:t>appoinment</w:t>
+      </w:r>
+      <w:proofErr w:type="spellEnd"/>
+      <w:r>
+        <w:rPr>
+          <w:rFonts w:ascii="Arial" w:hAnsi="Arial" w:cs="Arial"/>
+          <w:sz w:val="24"/>
+          <w:szCs w:val="24"/>
+          <w:lang w:val="id-ID"/>
+        </w:rPr>
+        <w:t xml:space="preserve"> bulanan</w:t>
       </w:r>
       <w:r>
         <w:rPr>
@@ -1076,23 +2373,49 @@
           <w:szCs w:val="24"/>
         </w:rPr>
       </w:pPr>
-      <w:r>
-        <w:rPr>
-          <w:rFonts w:ascii="Arial" w:hAnsi="Arial" w:cs="Arial"/>
+      <w:proofErr w:type="spellStart"/>
+      <w:r>
+        <w:rPr>
+          <w:rFonts w:ascii="Arial" w:hAnsi="Arial" w:cs="Arial"/>
+          <w:i/>
+          <w:iCs/>
           <w:sz w:val="24"/>
           <w:szCs w:val="24"/>
           <w:lang w:val="id-ID"/>
         </w:rPr>
         <w:t>Reminder</w:t>
       </w:r>
-      <w:r>
-        <w:rPr>
-          <w:rFonts w:ascii="Arial" w:hAnsi="Arial" w:cs="Arial"/>
-          <w:sz w:val="24"/>
-          <w:szCs w:val="24"/>
-          <w:lang w:val="id-ID"/>
-        </w:rPr>
-        <w:t xml:space="preserve"> appoinment jika jadwal sudah dekat.</w:t>
+      <w:proofErr w:type="spellEnd"/>
+      <w:r>
+        <w:rPr>
+          <w:rFonts w:ascii="Arial" w:hAnsi="Arial" w:cs="Arial"/>
+          <w:sz w:val="24"/>
+          <w:szCs w:val="24"/>
+          <w:lang w:val="id-ID"/>
+        </w:rPr>
+        <w:t xml:space="preserve"> </w:t>
+      </w:r>
+      <w:proofErr w:type="spellStart"/>
+      <w:r>
+        <w:rPr>
+          <w:rFonts w:ascii="Arial" w:hAnsi="Arial" w:cs="Arial"/>
+          <w:i/>
+          <w:iCs/>
+          <w:sz w:val="24"/>
+          <w:szCs w:val="24"/>
+          <w:lang w:val="id-ID"/>
+        </w:rPr>
+        <w:t>appoinment</w:t>
+      </w:r>
+      <w:proofErr w:type="spellEnd"/>
+      <w:r>
+        <w:rPr>
+          <w:rFonts w:ascii="Arial" w:hAnsi="Arial" w:cs="Arial"/>
+          <w:sz w:val="24"/>
+          <w:szCs w:val="24"/>
+          <w:lang w:val="id-ID"/>
+        </w:rPr>
+        <w:t xml:space="preserve"> jika jadwal sudah dekat.</w:t>
       </w:r>
     </w:p>
     <w:p>
@@ -1117,8 +2440,83 @@
           <w:szCs w:val="24"/>
           <w:lang w:val="id-ID"/>
         </w:rPr>
-        <w:t>Membuat/mengekspor report/log ke dalam file csv</w:t>
-      </w:r>
+        <w:t xml:space="preserve">Membuat/mengekspor </w:t>
+      </w:r>
+      <w:proofErr w:type="spellStart"/>
+      <w:r>
+        <w:rPr>
+          <w:rFonts w:ascii="Arial" w:hAnsi="Arial" w:cs="Arial"/>
+          <w:i/>
+          <w:iCs/>
+          <w:sz w:val="24"/>
+          <w:szCs w:val="24"/>
+          <w:lang w:val="id-ID"/>
+        </w:rPr>
+        <w:t>report</w:t>
+      </w:r>
+      <w:proofErr w:type="spellEnd"/>
+      <w:r>
+        <w:rPr>
+          <w:rFonts w:ascii="Arial" w:hAnsi="Arial" w:cs="Arial"/>
+          <w:sz w:val="24"/>
+          <w:szCs w:val="24"/>
+          <w:lang w:val="id-ID"/>
+        </w:rPr>
+        <w:t>/</w:t>
+      </w:r>
+      <w:r>
+        <w:rPr>
+          <w:rFonts w:ascii="Arial" w:hAnsi="Arial" w:cs="Arial"/>
+          <w:i/>
+          <w:iCs/>
+          <w:sz w:val="24"/>
+          <w:szCs w:val="24"/>
+          <w:lang w:val="id-ID"/>
+        </w:rPr>
+        <w:t>log</w:t>
+      </w:r>
+      <w:r>
+        <w:rPr>
+          <w:rFonts w:ascii="Arial" w:hAnsi="Arial" w:cs="Arial"/>
+          <w:sz w:val="24"/>
+          <w:szCs w:val="24"/>
+          <w:lang w:val="id-ID"/>
+        </w:rPr>
+        <w:t xml:space="preserve"> ke dalam </w:t>
+      </w:r>
+      <w:proofErr w:type="spellStart"/>
+      <w:r>
+        <w:rPr>
+          <w:rFonts w:ascii="Arial" w:hAnsi="Arial" w:cs="Arial"/>
+          <w:i/>
+          <w:iCs/>
+          <w:sz w:val="24"/>
+          <w:szCs w:val="24"/>
+          <w:lang w:val="id-ID"/>
+        </w:rPr>
+        <w:t>file</w:t>
+      </w:r>
+      <w:proofErr w:type="spellEnd"/>
+      <w:r>
+        <w:rPr>
+          <w:rFonts w:ascii="Arial" w:hAnsi="Arial" w:cs="Arial"/>
+          <w:sz w:val="24"/>
+          <w:szCs w:val="24"/>
+          <w:lang w:val="id-ID"/>
+        </w:rPr>
+        <w:t xml:space="preserve"> </w:t>
+      </w:r>
+      <w:proofErr w:type="spellStart"/>
+      <w:r>
+        <w:rPr>
+          <w:rFonts w:ascii="Arial" w:hAnsi="Arial" w:cs="Arial"/>
+          <w:sz w:val="24"/>
+          <w:szCs w:val="24"/>
+          <w:lang w:val="id-ID"/>
+        </w:rPr>
+        <w:t>csv</w:t>
+      </w:r>
+      <w:proofErr w:type="spellEnd"/>
       <w:r>
         <w:rPr>
           <w:rFonts w:ascii="Arial" w:hAnsi="Arial" w:cs="Arial"/>
@@ -1185,7 +2583,51 @@
           <w:szCs w:val="24"/>
           <w:lang w:val="id-ID"/>
         </w:rPr>
-        <w:t>Membuat janji baru antara designer dan publisher tertentu</w:t>
+        <w:t xml:space="preserve">Membuat janji baru antara </w:t>
+      </w:r>
+      <w:proofErr w:type="spellStart"/>
+      <w:r>
+        <w:rPr>
+          <w:rFonts w:ascii="Arial" w:hAnsi="Arial" w:cs="Arial"/>
+          <w:i/>
+          <w:iCs/>
+          <w:sz w:val="24"/>
+          <w:szCs w:val="24"/>
+          <w:lang w:val="id-ID"/>
+        </w:rPr>
+        <w:t>designer</w:t>
+      </w:r>
+      <w:proofErr w:type="spellEnd"/>
+      <w:r>
+        <w:rPr>
+          <w:rFonts w:ascii="Arial" w:hAnsi="Arial" w:cs="Arial"/>
+          <w:sz w:val="24"/>
+          <w:szCs w:val="24"/>
+          <w:lang w:val="id-ID"/>
+        </w:rPr>
+        <w:t xml:space="preserve"> dan </w:t>
+      </w:r>
+      <w:proofErr w:type="spellStart"/>
+      <w:r>
+        <w:rPr>
+          <w:rFonts w:ascii="Arial" w:hAnsi="Arial" w:cs="Arial"/>
+          <w:i/>
+          <w:iCs/>
+          <w:sz w:val="24"/>
+          <w:szCs w:val="24"/>
+          <w:lang w:val="id-ID"/>
+        </w:rPr>
+        <w:t>publisher</w:t>
+      </w:r>
+      <w:proofErr w:type="spellEnd"/>
+      <w:r>
+        <w:rPr>
+          <w:rFonts w:ascii="Arial" w:hAnsi="Arial" w:cs="Arial"/>
+          <w:sz w:val="24"/>
+          <w:szCs w:val="24"/>
+          <w:lang w:val="id-ID"/>
+        </w:rPr>
+        <w:t xml:space="preserve"> tertentu</w:t>
       </w:r>
       <w:r>
         <w:rPr>
@@ -1219,7 +2661,73 @@
           <w:szCs w:val="24"/>
           <w:lang w:val="id-ID"/>
         </w:rPr>
-        <w:t>Menentukan available time yang diharapkan untuk semua hari (publisher)</w:t>
+        <w:t xml:space="preserve">Menentukan </w:t>
+      </w:r>
+      <w:proofErr w:type="spellStart"/>
+      <w:r>
+        <w:rPr>
+          <w:rFonts w:ascii="Arial" w:hAnsi="Arial" w:cs="Arial"/>
+          <w:i/>
+          <w:iCs/>
+          <w:sz w:val="24"/>
+          <w:szCs w:val="24"/>
+          <w:lang w:val="id-ID"/>
+        </w:rPr>
+        <w:t>available</w:t>
+      </w:r>
+      <w:proofErr w:type="spellEnd"/>
+      <w:r>
+        <w:rPr>
+          <w:rFonts w:ascii="Arial" w:hAnsi="Arial" w:cs="Arial"/>
+          <w:sz w:val="24"/>
+          <w:szCs w:val="24"/>
+          <w:lang w:val="id-ID"/>
+        </w:rPr>
+        <w:t xml:space="preserve"> </w:t>
+      </w:r>
+      <w:proofErr w:type="spellStart"/>
+      <w:r>
+        <w:rPr>
+          <w:rFonts w:ascii="Arial" w:hAnsi="Arial" w:cs="Arial"/>
+          <w:i/>
+          <w:iCs/>
+          <w:sz w:val="24"/>
+          <w:szCs w:val="24"/>
+          <w:lang w:val="id-ID"/>
+        </w:rPr>
+        <w:t>time</w:t>
+      </w:r>
+      <w:proofErr w:type="spellEnd"/>
+      <w:r>
+        <w:rPr>
+          <w:rFonts w:ascii="Arial" w:hAnsi="Arial" w:cs="Arial"/>
+          <w:sz w:val="24"/>
+          <w:szCs w:val="24"/>
+          <w:lang w:val="id-ID"/>
+        </w:rPr>
+        <w:t xml:space="preserve"> yang diharapkan untuk semua hari (</w:t>
+      </w:r>
+      <w:proofErr w:type="spellStart"/>
+      <w:r>
+        <w:rPr>
+          <w:rFonts w:ascii="Arial" w:hAnsi="Arial" w:cs="Arial"/>
+          <w:i/>
+          <w:iCs/>
+          <w:sz w:val="24"/>
+          <w:szCs w:val="24"/>
+          <w:lang w:val="id-ID"/>
+        </w:rPr>
+        <w:t>publisher</w:t>
+      </w:r>
+      <w:proofErr w:type="spellEnd"/>
+      <w:r>
+        <w:rPr>
+          <w:rFonts w:ascii="Arial" w:hAnsi="Arial" w:cs="Arial"/>
+          <w:sz w:val="24"/>
+          <w:szCs w:val="24"/>
+          <w:lang w:val="id-ID"/>
+        </w:rPr>
+        <w:t>)</w:t>
       </w:r>
       <w:r>
         <w:rPr>
@@ -1253,7 +2761,117 @@
           <w:szCs w:val="24"/>
           <w:lang w:val="id-ID"/>
         </w:rPr>
-        <w:t>Membuat project dari menu project dan menghubungkan project tersebut dengan suatu appoinment (designer)</w:t>
+        <w:t xml:space="preserve">Membuat </w:t>
+      </w:r>
+      <w:proofErr w:type="spellStart"/>
+      <w:r>
+        <w:rPr>
+          <w:rFonts w:ascii="Arial" w:hAnsi="Arial" w:cs="Arial"/>
+          <w:i/>
+          <w:iCs/>
+          <w:sz w:val="24"/>
+          <w:szCs w:val="24"/>
+          <w:lang w:val="id-ID"/>
+        </w:rPr>
+        <w:t>project</w:t>
+      </w:r>
+      <w:proofErr w:type="spellEnd"/>
+      <w:r>
+        <w:rPr>
+          <w:rFonts w:ascii="Arial" w:hAnsi="Arial" w:cs="Arial"/>
+          <w:sz w:val="24"/>
+          <w:szCs w:val="24"/>
+          <w:lang w:val="id-ID"/>
+        </w:rPr>
+        <w:t xml:space="preserve"> dari menu </w:t>
+      </w:r>
+      <w:proofErr w:type="spellStart"/>
+      <w:r>
+        <w:rPr>
+          <w:rFonts w:ascii="Arial" w:hAnsi="Arial" w:cs="Arial"/>
+          <w:i/>
+          <w:iCs/>
+          <w:sz w:val="24"/>
+          <w:szCs w:val="24"/>
+          <w:lang w:val="id-ID"/>
+        </w:rPr>
+        <w:t>project</w:t>
+      </w:r>
+      <w:proofErr w:type="spellEnd"/>
+      <w:r>
+        <w:rPr>
+          <w:rFonts w:ascii="Arial" w:hAnsi="Arial" w:cs="Arial"/>
+          <w:sz w:val="24"/>
+          <w:szCs w:val="24"/>
+          <w:lang w:val="id-ID"/>
+        </w:rPr>
+        <w:t xml:space="preserve"> dan menghubungkan </w:t>
+      </w:r>
+      <w:proofErr w:type="spellStart"/>
+      <w:r>
+        <w:rPr>
+          <w:rFonts w:ascii="Arial" w:hAnsi="Arial" w:cs="Arial"/>
+          <w:i/>
+          <w:iCs/>
+          <w:sz w:val="24"/>
+          <w:szCs w:val="24"/>
+          <w:lang w:val="id-ID"/>
+        </w:rPr>
+        <w:t>project</w:t>
+      </w:r>
+      <w:proofErr w:type="spellEnd"/>
+      <w:r>
+        <w:rPr>
+          <w:rFonts w:ascii="Arial" w:hAnsi="Arial" w:cs="Arial"/>
+          <w:sz w:val="24"/>
+          <w:szCs w:val="24"/>
+          <w:lang w:val="id-ID"/>
+        </w:rPr>
+        <w:t xml:space="preserve"> tersebut dengan suatu </w:t>
+      </w:r>
+      <w:proofErr w:type="spellStart"/>
+      <w:r>
+        <w:rPr>
+          <w:rFonts w:ascii="Arial" w:hAnsi="Arial" w:cs="Arial"/>
+          <w:i/>
+          <w:iCs/>
+          <w:sz w:val="24"/>
+          <w:szCs w:val="24"/>
+          <w:lang w:val="id-ID"/>
+        </w:rPr>
+        <w:t>appoinment</w:t>
+      </w:r>
+      <w:proofErr w:type="spellEnd"/>
+      <w:r>
+        <w:rPr>
+          <w:rFonts w:ascii="Arial" w:hAnsi="Arial" w:cs="Arial"/>
+          <w:sz w:val="24"/>
+          <w:szCs w:val="24"/>
+          <w:lang w:val="id-ID"/>
+        </w:rPr>
+        <w:t xml:space="preserve"> (</w:t>
+      </w:r>
+      <w:proofErr w:type="spellStart"/>
+      <w:r>
+        <w:rPr>
+          <w:rFonts w:ascii="Arial" w:hAnsi="Arial" w:cs="Arial"/>
+          <w:i/>
+          <w:iCs/>
+          <w:sz w:val="24"/>
+          <w:szCs w:val="24"/>
+          <w:lang w:val="id-ID"/>
+        </w:rPr>
+        <w:t>designer</w:t>
+      </w:r>
+      <w:proofErr w:type="spellEnd"/>
+      <w:r>
+        <w:rPr>
+          <w:rFonts w:ascii="Arial" w:hAnsi="Arial" w:cs="Arial"/>
+          <w:sz w:val="24"/>
+          <w:szCs w:val="24"/>
+          <w:lang w:val="id-ID"/>
+        </w:rPr>
+        <w:t>)</w:t>
       </w:r>
       <w:r>
         <w:rPr>
@@ -1287,7 +2905,161 @@
           <w:szCs w:val="24"/>
           <w:lang w:val="id-ID"/>
         </w:rPr>
-        <w:t>Mengakses detail dan status tambahan tertentu dari suatu game seperti info game, game designer, status project, dan status development project itu sendiri</w:t>
+        <w:t xml:space="preserve">Mengakses detail dan status tambahan tertentu dari suatu </w:t>
+      </w:r>
+      <w:proofErr w:type="spellStart"/>
+      <w:r>
+        <w:rPr>
+          <w:rFonts w:ascii="Arial" w:hAnsi="Arial" w:cs="Arial"/>
+          <w:i/>
+          <w:iCs/>
+          <w:sz w:val="24"/>
+          <w:szCs w:val="24"/>
+          <w:lang w:val="id-ID"/>
+        </w:rPr>
+        <w:t>game</w:t>
+      </w:r>
+      <w:proofErr w:type="spellEnd"/>
+      <w:r>
+        <w:rPr>
+          <w:rFonts w:ascii="Arial" w:hAnsi="Arial" w:cs="Arial"/>
+          <w:sz w:val="24"/>
+          <w:szCs w:val="24"/>
+          <w:lang w:val="id-ID"/>
+        </w:rPr>
+        <w:t xml:space="preserve"> seperti info </w:t>
+      </w:r>
+      <w:proofErr w:type="spellStart"/>
+      <w:r>
+        <w:rPr>
+          <w:rFonts w:ascii="Arial" w:hAnsi="Arial" w:cs="Arial"/>
+          <w:i/>
+          <w:iCs/>
+          <w:sz w:val="24"/>
+          <w:szCs w:val="24"/>
+          <w:lang w:val="id-ID"/>
+        </w:rPr>
+        <w:t>game</w:t>
+      </w:r>
+      <w:proofErr w:type="spellEnd"/>
+      <w:r>
+        <w:rPr>
+          <w:rFonts w:ascii="Arial" w:hAnsi="Arial" w:cs="Arial"/>
+          <w:sz w:val="24"/>
+          <w:szCs w:val="24"/>
+          <w:lang w:val="id-ID"/>
+        </w:rPr>
+        <w:t xml:space="preserve">, </w:t>
+      </w:r>
+      <w:proofErr w:type="spellStart"/>
+      <w:r>
+        <w:rPr>
+          <w:rFonts w:ascii="Arial" w:hAnsi="Arial" w:cs="Arial"/>
+          <w:i/>
+          <w:iCs/>
+          <w:sz w:val="24"/>
+          <w:szCs w:val="24"/>
+          <w:lang w:val="id-ID"/>
+        </w:rPr>
+        <w:t>game</w:t>
+      </w:r>
+      <w:proofErr w:type="spellEnd"/>
+      <w:r>
+        <w:rPr>
+          <w:rFonts w:ascii="Arial" w:hAnsi="Arial" w:cs="Arial"/>
+          <w:sz w:val="24"/>
+          <w:szCs w:val="24"/>
+          <w:lang w:val="id-ID"/>
+        </w:rPr>
+        <w:t xml:space="preserve"> </w:t>
+      </w:r>
+      <w:proofErr w:type="spellStart"/>
+      <w:r>
+        <w:rPr>
+          <w:rFonts w:ascii="Arial" w:hAnsi="Arial" w:cs="Arial"/>
+          <w:i/>
+          <w:iCs/>
+          <w:sz w:val="24"/>
+          <w:szCs w:val="24"/>
+          <w:lang w:val="id-ID"/>
+        </w:rPr>
+        <w:t>designer</w:t>
+      </w:r>
+      <w:proofErr w:type="spellEnd"/>
+      <w:r>
+        <w:rPr>
+          <w:rFonts w:ascii="Arial" w:hAnsi="Arial" w:cs="Arial"/>
+          <w:sz w:val="24"/>
+          <w:szCs w:val="24"/>
+          <w:lang w:val="id-ID"/>
+        </w:rPr>
+        <w:t xml:space="preserve">, status </w:t>
+      </w:r>
+      <w:proofErr w:type="spellStart"/>
+      <w:r>
+        <w:rPr>
+          <w:rFonts w:ascii="Arial" w:hAnsi="Arial" w:cs="Arial"/>
+          <w:i/>
+          <w:iCs/>
+          <w:sz w:val="24"/>
+          <w:szCs w:val="24"/>
+          <w:lang w:val="id-ID"/>
+        </w:rPr>
+        <w:t>project</w:t>
+      </w:r>
+      <w:proofErr w:type="spellEnd"/>
+      <w:r>
+        <w:rPr>
+          <w:rFonts w:ascii="Arial" w:hAnsi="Arial" w:cs="Arial"/>
+          <w:sz w:val="24"/>
+          <w:szCs w:val="24"/>
+          <w:lang w:val="id-ID"/>
+        </w:rPr>
+        <w:t xml:space="preserve">, dan status </w:t>
+      </w:r>
+      <w:proofErr w:type="spellStart"/>
+      <w:r>
+        <w:rPr>
+          <w:rFonts w:ascii="Arial" w:hAnsi="Arial" w:cs="Arial"/>
+          <w:i/>
+          <w:iCs/>
+          <w:sz w:val="24"/>
+          <w:szCs w:val="24"/>
+          <w:lang w:val="id-ID"/>
+        </w:rPr>
+        <w:t>development</w:t>
+      </w:r>
+      <w:proofErr w:type="spellEnd"/>
+      <w:r>
+        <w:rPr>
+          <w:rFonts w:ascii="Arial" w:hAnsi="Arial" w:cs="Arial"/>
+          <w:sz w:val="24"/>
+          <w:szCs w:val="24"/>
+          <w:lang w:val="id-ID"/>
+        </w:rPr>
+        <w:t xml:space="preserve"> </w:t>
+      </w:r>
+      <w:proofErr w:type="spellStart"/>
+      <w:r>
+        <w:rPr>
+          <w:rFonts w:ascii="Arial" w:hAnsi="Arial" w:cs="Arial"/>
+          <w:i/>
+          <w:iCs/>
+          <w:sz w:val="24"/>
+          <w:szCs w:val="24"/>
+          <w:lang w:val="id-ID"/>
+        </w:rPr>
+        <w:t>project</w:t>
+      </w:r>
+      <w:proofErr w:type="spellEnd"/>
+      <w:r>
+        <w:rPr>
+          <w:rFonts w:ascii="Arial" w:hAnsi="Arial" w:cs="Arial"/>
+          <w:sz w:val="24"/>
+          <w:szCs w:val="24"/>
+          <w:lang w:val="id-ID"/>
+        </w:rPr>
+        <w:t xml:space="preserve"> itu sendiri</w:t>
       </w:r>
       <w:r>
         <w:rPr>
@@ -1340,6 +3112,588 @@
         </w:rPr>
         <w:lastRenderedPageBreak/>
         <w:t>Work Breakdown Structure</w:t>
+      </w:r>
+    </w:p>
+    <w:p>
+      <w:pPr>
+        <w:pStyle w:val="ListParagraph"/>
+        <w:ind w:left="567"/>
+        <w:jc w:val="both"/>
+        <w:rPr>
+          <w:rFonts w:ascii="Arial" w:hAnsi="Arial" w:cs="Arial"/>
+          <w:sz w:val="24"/>
+          <w:szCs w:val="24"/>
+        </w:rPr>
+      </w:pPr>
+    </w:p>
+    <w:tbl>
+      <w:tblPr>
+        <w:tblStyle w:val="TableGrid"/>
+        <w:tblW w:w="0" w:type="auto"/>
+        <w:tblInd w:w="567" w:type="dxa"/>
+        <w:tblBorders>
+          <w:top w:val="none" w:sz="0" w:space="0" w:color="auto"/>
+          <w:left w:val="none" w:sz="0" w:space="0" w:color="auto"/>
+          <w:bottom w:val="none" w:sz="0" w:space="0" w:color="auto"/>
+          <w:right w:val="none" w:sz="0" w:space="0" w:color="auto"/>
+          <w:insideH w:val="none" w:sz="0" w:space="0" w:color="auto"/>
+          <w:insideV w:val="none" w:sz="0" w:space="0" w:color="auto"/>
+        </w:tblBorders>
+        <w:tblLook w:val="04A0" w:firstRow="1" w:lastRow="0" w:firstColumn="1" w:lastColumn="0" w:noHBand="0" w:noVBand="1"/>
+      </w:tblPr>
+      <w:tblGrid>
+        <w:gridCol w:w="4504"/>
+        <w:gridCol w:w="4505"/>
+      </w:tblGrid>
+      <w:tr>
+        <w:tc>
+          <w:tcPr>
+            <w:tcW w:w="4504" w:type="dxa"/>
+          </w:tcPr>
+          <w:p>
+            <w:pPr>
+              <w:pStyle w:val="ListParagraph"/>
+              <w:ind w:left="0"/>
+              <w:jc w:val="both"/>
+              <w:rPr>
+                <w:rFonts w:ascii="Arial" w:hAnsi="Arial" w:cs="Arial"/>
+                <w:b/>
+                <w:bCs/>
+                <w:sz w:val="24"/>
+                <w:szCs w:val="24"/>
+                <w:lang w:val="id-ID"/>
+              </w:rPr>
+            </w:pPr>
+            <w:proofErr w:type="spellStart"/>
+            <w:r>
+              <w:rPr>
+                <w:rFonts w:ascii="Arial" w:hAnsi="Arial" w:cs="Arial"/>
+                <w:b/>
+                <w:bCs/>
+                <w:sz w:val="24"/>
+                <w:szCs w:val="24"/>
+                <w:lang w:val="id-ID"/>
+              </w:rPr>
+              <w:t>Task</w:t>
+            </w:r>
+            <w:proofErr w:type="spellEnd"/>
+          </w:p>
+        </w:tc>
+        <w:tc>
+          <w:tcPr>
+            <w:tcW w:w="4505" w:type="dxa"/>
+          </w:tcPr>
+          <w:p>
+            <w:pPr>
+              <w:pStyle w:val="ListParagraph"/>
+              <w:ind w:left="0"/>
+              <w:jc w:val="both"/>
+              <w:rPr>
+                <w:rFonts w:ascii="Arial" w:hAnsi="Arial" w:cs="Arial"/>
+                <w:b/>
+                <w:bCs/>
+                <w:sz w:val="24"/>
+                <w:szCs w:val="24"/>
+                <w:lang w:val="id-ID"/>
+              </w:rPr>
+            </w:pPr>
+            <w:proofErr w:type="spellStart"/>
+            <w:r>
+              <w:rPr>
+                <w:rFonts w:ascii="Arial" w:hAnsi="Arial" w:cs="Arial"/>
+                <w:b/>
+                <w:bCs/>
+                <w:sz w:val="24"/>
+                <w:szCs w:val="24"/>
+                <w:lang w:val="id-ID"/>
+              </w:rPr>
+              <w:t>Estimated</w:t>
+            </w:r>
+            <w:proofErr w:type="spellEnd"/>
+            <w:r>
+              <w:rPr>
+                <w:rFonts w:ascii="Arial" w:hAnsi="Arial" w:cs="Arial"/>
+                <w:b/>
+                <w:bCs/>
+                <w:sz w:val="24"/>
+                <w:szCs w:val="24"/>
+                <w:lang w:val="id-ID"/>
+              </w:rPr>
+              <w:t xml:space="preserve"> </w:t>
+            </w:r>
+            <w:proofErr w:type="spellStart"/>
+            <w:r>
+              <w:rPr>
+                <w:rFonts w:ascii="Arial" w:hAnsi="Arial" w:cs="Arial"/>
+                <w:b/>
+                <w:bCs/>
+                <w:sz w:val="24"/>
+                <w:szCs w:val="24"/>
+                <w:lang w:val="id-ID"/>
+              </w:rPr>
+              <w:t>Duration</w:t>
+            </w:r>
+            <w:proofErr w:type="spellEnd"/>
+          </w:p>
+        </w:tc>
+      </w:tr>
+      <w:tr>
+        <w:tc>
+          <w:tcPr>
+            <w:tcW w:w="4504" w:type="dxa"/>
+          </w:tcPr>
+          <w:p>
+            <w:pPr>
+              <w:pStyle w:val="ListParagraph"/>
+              <w:ind w:left="0"/>
+              <w:jc w:val="both"/>
+              <w:rPr>
+                <w:rFonts w:ascii="Arial" w:hAnsi="Arial" w:cs="Arial"/>
+                <w:sz w:val="24"/>
+                <w:szCs w:val="24"/>
+                <w:lang w:val="id-ID"/>
+              </w:rPr>
+            </w:pPr>
+            <w:r>
+              <w:rPr>
+                <w:rFonts w:ascii="Arial" w:hAnsi="Arial" w:cs="Arial"/>
+                <w:sz w:val="24"/>
+                <w:szCs w:val="24"/>
+                <w:lang w:val="id-ID"/>
+              </w:rPr>
+              <w:t>Pemilihan topik</w:t>
+            </w:r>
+          </w:p>
+        </w:tc>
+        <w:tc>
+          <w:tcPr>
+            <w:tcW w:w="4505" w:type="dxa"/>
+          </w:tcPr>
+          <w:p>
+            <w:pPr>
+              <w:pStyle w:val="ListParagraph"/>
+              <w:ind w:left="0"/>
+              <w:jc w:val="both"/>
+              <w:rPr>
+                <w:rFonts w:ascii="Arial" w:hAnsi="Arial" w:cs="Arial"/>
+                <w:sz w:val="24"/>
+                <w:szCs w:val="24"/>
+                <w:lang w:val="id-ID"/>
+              </w:rPr>
+            </w:pPr>
+            <w:r>
+              <w:rPr>
+                <w:rFonts w:ascii="Arial" w:hAnsi="Arial" w:cs="Arial"/>
+                <w:sz w:val="24"/>
+                <w:szCs w:val="24"/>
+                <w:lang w:val="id-ID"/>
+              </w:rPr>
+              <w:t>? minggu</w:t>
+            </w:r>
+          </w:p>
+        </w:tc>
+      </w:tr>
+      <w:tr>
+        <w:tc>
+          <w:tcPr>
+            <w:tcW w:w="4504" w:type="dxa"/>
+          </w:tcPr>
+          <w:p>
+            <w:pPr>
+              <w:pStyle w:val="ListParagraph"/>
+              <w:ind w:left="0"/>
+              <w:jc w:val="both"/>
+              <w:rPr>
+                <w:rFonts w:ascii="Arial" w:hAnsi="Arial" w:cs="Arial"/>
+                <w:sz w:val="24"/>
+                <w:szCs w:val="24"/>
+                <w:lang w:val="id-ID"/>
+              </w:rPr>
+            </w:pPr>
+            <w:r>
+              <w:rPr>
+                <w:rFonts w:ascii="Arial" w:hAnsi="Arial" w:cs="Arial"/>
+                <w:sz w:val="24"/>
+                <w:szCs w:val="24"/>
+                <w:lang w:val="id-ID"/>
+              </w:rPr>
+              <w:t>Mencari literatur</w:t>
+            </w:r>
+          </w:p>
+        </w:tc>
+        <w:tc>
+          <w:tcPr>
+            <w:tcW w:w="4505" w:type="dxa"/>
+          </w:tcPr>
+          <w:p>
+            <w:pPr>
+              <w:pStyle w:val="ListParagraph"/>
+              <w:ind w:left="0"/>
+              <w:jc w:val="both"/>
+              <w:rPr>
+                <w:rFonts w:ascii="Arial" w:hAnsi="Arial" w:cs="Arial"/>
+                <w:sz w:val="24"/>
+                <w:szCs w:val="24"/>
+                <w:lang w:val="id-ID"/>
+              </w:rPr>
+            </w:pPr>
+            <w:r>
+              <w:rPr>
+                <w:rFonts w:ascii="Arial" w:hAnsi="Arial" w:cs="Arial"/>
+                <w:sz w:val="24"/>
+                <w:szCs w:val="24"/>
+                <w:lang w:val="id-ID"/>
+              </w:rPr>
+              <w:t>? minggu</w:t>
+            </w:r>
+          </w:p>
+        </w:tc>
+      </w:tr>
+      <w:tr>
+        <w:tc>
+          <w:tcPr>
+            <w:tcW w:w="4504" w:type="dxa"/>
+          </w:tcPr>
+          <w:p>
+            <w:pPr>
+              <w:pStyle w:val="ListParagraph"/>
+              <w:ind w:left="0"/>
+              <w:jc w:val="both"/>
+              <w:rPr>
+                <w:rFonts w:ascii="Arial" w:hAnsi="Arial" w:cs="Arial"/>
+                <w:sz w:val="24"/>
+                <w:szCs w:val="24"/>
+                <w:lang w:val="id-ID"/>
+              </w:rPr>
+            </w:pPr>
+            <w:r>
+              <w:rPr>
+                <w:rFonts w:ascii="Arial" w:hAnsi="Arial" w:cs="Arial"/>
+                <w:sz w:val="24"/>
+                <w:szCs w:val="24"/>
+                <w:lang w:val="id-ID"/>
+              </w:rPr>
+              <w:t>Konsep garis beras</w:t>
+            </w:r>
+          </w:p>
+        </w:tc>
+        <w:tc>
+          <w:tcPr>
+            <w:tcW w:w="4505" w:type="dxa"/>
+          </w:tcPr>
+          <w:p>
+            <w:pPr>
+              <w:pStyle w:val="ListParagraph"/>
+              <w:ind w:left="0"/>
+              <w:jc w:val="both"/>
+              <w:rPr>
+                <w:rFonts w:ascii="Arial" w:hAnsi="Arial" w:cs="Arial"/>
+                <w:sz w:val="24"/>
+                <w:szCs w:val="24"/>
+                <w:lang w:val="id-ID"/>
+              </w:rPr>
+            </w:pPr>
+            <w:r>
+              <w:rPr>
+                <w:rFonts w:ascii="Arial" w:hAnsi="Arial" w:cs="Arial"/>
+                <w:sz w:val="24"/>
+                <w:szCs w:val="24"/>
+                <w:lang w:val="id-ID"/>
+              </w:rPr>
+              <w:t>? minggu</w:t>
+            </w:r>
+          </w:p>
+        </w:tc>
+      </w:tr>
+      <w:tr>
+        <w:tc>
+          <w:tcPr>
+            <w:tcW w:w="4504" w:type="dxa"/>
+          </w:tcPr>
+          <w:p>
+            <w:pPr>
+              <w:pStyle w:val="ListParagraph"/>
+              <w:ind w:left="0"/>
+              <w:jc w:val="both"/>
+              <w:rPr>
+                <w:rFonts w:ascii="Arial" w:hAnsi="Arial" w:cs="Arial"/>
+                <w:sz w:val="24"/>
+                <w:szCs w:val="24"/>
+                <w:lang w:val="id-ID"/>
+              </w:rPr>
+            </w:pPr>
+            <w:r>
+              <w:rPr>
+                <w:rFonts w:ascii="Arial" w:hAnsi="Arial" w:cs="Arial"/>
+                <w:sz w:val="24"/>
+                <w:szCs w:val="24"/>
+                <w:lang w:val="id-ID"/>
+              </w:rPr>
+              <w:t>Menulis</w:t>
+            </w:r>
+            <w:r>
+              <w:rPr>
+                <w:rFonts w:ascii="Arial" w:hAnsi="Arial" w:cs="Arial"/>
+                <w:sz w:val="24"/>
+                <w:szCs w:val="24"/>
+                <w:lang w:val="id-ID"/>
+              </w:rPr>
+              <w:t xml:space="preserve"> </w:t>
+            </w:r>
+            <w:proofErr w:type="spellStart"/>
+            <w:r>
+              <w:rPr>
+                <w:rFonts w:ascii="Arial" w:hAnsi="Arial" w:cs="Arial"/>
+                <w:i/>
+                <w:iCs/>
+                <w:sz w:val="24"/>
+                <w:szCs w:val="24"/>
+                <w:lang w:val="id-ID"/>
+              </w:rPr>
+              <w:t>draft</w:t>
+            </w:r>
+            <w:proofErr w:type="spellEnd"/>
+          </w:p>
+        </w:tc>
+        <w:tc>
+          <w:tcPr>
+            <w:tcW w:w="4505" w:type="dxa"/>
+          </w:tcPr>
+          <w:p>
+            <w:pPr>
+              <w:pStyle w:val="ListParagraph"/>
+              <w:ind w:left="0"/>
+              <w:jc w:val="both"/>
+              <w:rPr>
+                <w:rFonts w:ascii="Arial" w:hAnsi="Arial" w:cs="Arial"/>
+                <w:sz w:val="24"/>
+                <w:szCs w:val="24"/>
+                <w:lang w:val="id-ID"/>
+              </w:rPr>
+            </w:pPr>
+            <w:r>
+              <w:rPr>
+                <w:rFonts w:ascii="Arial" w:hAnsi="Arial" w:cs="Arial"/>
+                <w:sz w:val="24"/>
+                <w:szCs w:val="24"/>
+                <w:lang w:val="id-ID"/>
+              </w:rPr>
+              <w:t>? minggu</w:t>
+            </w:r>
+          </w:p>
+        </w:tc>
+      </w:tr>
+      <w:tr>
+        <w:tc>
+          <w:tcPr>
+            <w:tcW w:w="4504" w:type="dxa"/>
+          </w:tcPr>
+          <w:p>
+            <w:pPr>
+              <w:pStyle w:val="ListParagraph"/>
+              <w:ind w:left="0"/>
+              <w:jc w:val="both"/>
+              <w:rPr>
+                <w:rFonts w:ascii="Arial" w:hAnsi="Arial" w:cs="Arial"/>
+                <w:sz w:val="24"/>
+                <w:szCs w:val="24"/>
+                <w:lang w:val="id-ID"/>
+              </w:rPr>
+            </w:pPr>
+            <w:r>
+              <w:rPr>
+                <w:rFonts w:ascii="Arial" w:hAnsi="Arial" w:cs="Arial"/>
+                <w:sz w:val="24"/>
+                <w:szCs w:val="24"/>
+                <w:lang w:val="id-ID"/>
+              </w:rPr>
+              <w:t xml:space="preserve">Revisi </w:t>
+            </w:r>
+            <w:proofErr w:type="spellStart"/>
+            <w:r>
+              <w:rPr>
+                <w:rFonts w:ascii="Arial" w:hAnsi="Arial" w:cs="Arial"/>
+                <w:i/>
+                <w:iCs/>
+                <w:sz w:val="24"/>
+                <w:szCs w:val="24"/>
+                <w:lang w:val="id-ID"/>
+              </w:rPr>
+              <w:t>draft</w:t>
+            </w:r>
+            <w:proofErr w:type="spellEnd"/>
+          </w:p>
+        </w:tc>
+        <w:tc>
+          <w:tcPr>
+            <w:tcW w:w="4505" w:type="dxa"/>
+          </w:tcPr>
+          <w:p>
+            <w:pPr>
+              <w:pStyle w:val="ListParagraph"/>
+              <w:ind w:left="0"/>
+              <w:jc w:val="both"/>
+              <w:rPr>
+                <w:rFonts w:ascii="Arial" w:hAnsi="Arial" w:cs="Arial"/>
+                <w:sz w:val="24"/>
+                <w:szCs w:val="24"/>
+                <w:lang w:val="id-ID"/>
+              </w:rPr>
+            </w:pPr>
+            <w:r>
+              <w:rPr>
+                <w:rFonts w:ascii="Arial" w:hAnsi="Arial" w:cs="Arial"/>
+                <w:sz w:val="24"/>
+                <w:szCs w:val="24"/>
+                <w:lang w:val="id-ID"/>
+              </w:rPr>
+              <w:t>? minggu</w:t>
+            </w:r>
+          </w:p>
+        </w:tc>
+      </w:tr>
+      <w:tr>
+        <w:tc>
+          <w:tcPr>
+            <w:tcW w:w="4504" w:type="dxa"/>
+          </w:tcPr>
+          <w:p>
+            <w:pPr>
+              <w:pStyle w:val="ListParagraph"/>
+              <w:ind w:left="0"/>
+              <w:jc w:val="both"/>
+              <w:rPr>
+                <w:rFonts w:ascii="Arial" w:hAnsi="Arial" w:cs="Arial"/>
+                <w:sz w:val="24"/>
+                <w:szCs w:val="24"/>
+                <w:lang w:val="id-ID"/>
+              </w:rPr>
+            </w:pPr>
+            <w:r>
+              <w:rPr>
+                <w:rFonts w:ascii="Arial" w:hAnsi="Arial" w:cs="Arial"/>
+                <w:sz w:val="24"/>
+                <w:szCs w:val="24"/>
+                <w:lang w:val="id-ID"/>
+              </w:rPr>
+              <w:t>Produksi salinan akhir</w:t>
+            </w:r>
+          </w:p>
+        </w:tc>
+        <w:tc>
+          <w:tcPr>
+            <w:tcW w:w="4505" w:type="dxa"/>
+          </w:tcPr>
+          <w:p>
+            <w:pPr>
+              <w:pStyle w:val="ListParagraph"/>
+              <w:ind w:left="0"/>
+              <w:jc w:val="both"/>
+              <w:rPr>
+                <w:rFonts w:ascii="Arial" w:hAnsi="Arial" w:cs="Arial"/>
+                <w:sz w:val="24"/>
+                <w:szCs w:val="24"/>
+                <w:lang w:val="id-ID"/>
+              </w:rPr>
+            </w:pPr>
+            <w:r>
+              <w:rPr>
+                <w:rFonts w:ascii="Arial" w:hAnsi="Arial" w:cs="Arial"/>
+                <w:sz w:val="24"/>
+                <w:szCs w:val="24"/>
+                <w:lang w:val="id-ID"/>
+              </w:rPr>
+              <w:t>? minggu</w:t>
+            </w:r>
+          </w:p>
+        </w:tc>
+      </w:tr>
+    </w:tbl>
+    <w:p>
+      <w:pPr>
+        <w:pStyle w:val="ListParagraph"/>
+        <w:ind w:left="567"/>
+        <w:jc w:val="both"/>
+        <w:rPr>
+          <w:rFonts w:ascii="Arial" w:hAnsi="Arial" w:cs="Arial"/>
+          <w:sz w:val="24"/>
+          <w:szCs w:val="24"/>
+          <w:lang w:val="id-ID"/>
+        </w:rPr>
+      </w:pPr>
+    </w:p>
+    <w:p>
+      <w:pPr>
+        <w:pStyle w:val="ListParagraph"/>
+        <w:ind w:left="567"/>
+        <w:jc w:val="both"/>
+        <w:rPr>
+          <w:rFonts w:ascii="Arial" w:hAnsi="Arial" w:cs="Arial"/>
+          <w:sz w:val="24"/>
+          <w:szCs w:val="24"/>
+          <w:lang w:val="id-ID"/>
+        </w:rPr>
+      </w:pPr>
+    </w:p>
+    <w:p>
+      <w:pPr>
+        <w:pStyle w:val="ListParagraph"/>
+        <w:numPr>
+          <w:ilvl w:val="0"/>
+          <w:numId w:val="8"/>
+        </w:numPr>
+        <w:ind w:left="993"/>
+        <w:jc w:val="both"/>
+        <w:rPr>
+          <w:rFonts w:ascii="Arial" w:hAnsi="Arial" w:cs="Arial"/>
+          <w:sz w:val="24"/>
+          <w:szCs w:val="24"/>
+          <w:lang w:val="id-ID"/>
+        </w:rPr>
+      </w:pPr>
+      <w:r>
+        <w:rPr>
+          <w:rFonts w:ascii="Arial" w:hAnsi="Arial" w:cs="Arial"/>
+          <w:sz w:val="24"/>
+          <w:szCs w:val="24"/>
+          <w:lang w:val="id-ID"/>
+        </w:rPr>
+        <w:t>Skema</w:t>
+      </w:r>
+    </w:p>
+    <w:p>
+      <w:pPr>
+        <w:pStyle w:val="ListParagraph"/>
+        <w:ind w:left="993"/>
+        <w:jc w:val="both"/>
+        <w:rPr>
+          <w:rFonts w:ascii="Arial" w:hAnsi="Arial" w:cs="Arial"/>
+          <w:sz w:val="24"/>
+          <w:szCs w:val="24"/>
+          <w:lang w:val="id-ID"/>
+        </w:rPr>
+      </w:pPr>
+    </w:p>
+    <w:p>
+      <w:pPr>
+        <w:pStyle w:val="ListParagraph"/>
+        <w:ind w:left="993"/>
+        <w:jc w:val="both"/>
+        <w:rPr>
+          <w:rFonts w:ascii="Arial" w:hAnsi="Arial" w:cs="Arial"/>
+          <w:sz w:val="24"/>
+          <w:szCs w:val="24"/>
+          <w:lang w:val="id-ID"/>
+        </w:rPr>
+      </w:pPr>
+      <w:r>
+        <w:rPr>
+          <w:rFonts w:ascii="Arial" w:hAnsi="Arial" w:cs="Arial"/>
+          <w:sz w:val="24"/>
+          <w:szCs w:val="24"/>
+          <w:lang w:val="id-ID"/>
+        </w:rPr>
+        <w:t>buat di sini</w:t>
       </w:r>
     </w:p>
     <w:p>
@@ -1485,6 +3839,7 @@
                 <w:szCs w:val="24"/>
               </w:rPr>
             </w:pPr>
+            <w:proofErr w:type="spellStart"/>
             <w:r>
               <w:rPr>
                 <w:rFonts w:ascii="Arial" w:hAnsi="Arial" w:cs="Arial"/>
@@ -1493,6 +3848,7 @@
               </w:rPr>
               <w:t>Juni</w:t>
             </w:r>
+            <w:proofErr w:type="spellEnd"/>
           </w:p>
         </w:tc>
         <w:tc>
@@ -1510,6 +3866,7 @@
                 <w:szCs w:val="24"/>
               </w:rPr>
             </w:pPr>
+            <w:proofErr w:type="spellStart"/>
             <w:r>
               <w:rPr>
                 <w:rFonts w:ascii="Arial" w:hAnsi="Arial" w:cs="Arial"/>
@@ -1518,6 +3875,7 @@
               </w:rPr>
               <w:t>Juli</w:t>
             </w:r>
+            <w:proofErr w:type="spellEnd"/>
           </w:p>
         </w:tc>
         <w:tc>
@@ -1535,6 +3893,7 @@
                 <w:szCs w:val="24"/>
               </w:rPr>
             </w:pPr>
+            <w:proofErr w:type="spellStart"/>
             <w:r>
               <w:rPr>
                 <w:rFonts w:ascii="Arial" w:hAnsi="Arial" w:cs="Arial"/>
@@ -1543,6 +3902,7 @@
               </w:rPr>
               <w:t>Agt</w:t>
             </w:r>
+            <w:proofErr w:type="spellEnd"/>
           </w:p>
         </w:tc>
         <w:tc>
@@ -1585,6 +3945,7 @@
                 <w:szCs w:val="24"/>
               </w:rPr>
             </w:pPr>
+            <w:proofErr w:type="spellStart"/>
             <w:r>
               <w:rPr>
                 <w:rFonts w:ascii="Arial" w:hAnsi="Arial" w:cs="Arial"/>
@@ -1593,6 +3954,7 @@
               </w:rPr>
               <w:t>Okt</w:t>
             </w:r>
+            <w:proofErr w:type="spellEnd"/>
           </w:p>
         </w:tc>
         <w:tc>
@@ -2120,6 +4482,119 @@
     </w:lvl>
   </w:abstractNum>
   <w:abstractNum w:abstractNumId="5" w15:restartNumberingAfterBreak="0">
+    <w:nsid w:val="386663EB"/>
+    <w:multiLevelType w:val="hybridMultilevel"/>
+    <w:tmpl w:val="D00C1068"/>
+    <w:lvl w:ilvl="0" w:tplc="04210009">
+      <w:start w:val="1"/>
+      <w:numFmt w:val="bullet"/>
+      <w:lvlText w:val=""/>
+      <w:lvlJc w:val="left"/>
+      <w:pPr>
+        <w:ind w:left="1287" w:hanging="360"/>
+      </w:pPr>
+      <w:rPr>
+        <w:rFonts w:ascii="Wingdings" w:hAnsi="Wingdings" w:hint="default"/>
+      </w:rPr>
+    </w:lvl>
+    <w:lvl w:ilvl="1" w:tplc="04210003" w:tentative="1">
+      <w:start w:val="1"/>
+      <w:numFmt w:val="bullet"/>
+      <w:lvlText w:val="o"/>
+      <w:lvlJc w:val="left"/>
+      <w:pPr>
+        <w:ind w:left="2007" w:hanging="360"/>
+      </w:pPr>
+      <w:rPr>
+        <w:rFonts w:ascii="Courier New" w:hAnsi="Courier New" w:cs="Courier New" w:hint="default"/>
+      </w:rPr>
+    </w:lvl>
+    <w:lvl w:ilvl="2" w:tplc="04210005" w:tentative="1">
+      <w:start w:val="1"/>
+      <w:numFmt w:val="bullet"/>
+      <w:lvlText w:val=""/>
+      <w:lvlJc w:val="left"/>
+      <w:pPr>
+        <w:ind w:left="2727" w:hanging="360"/>
+      </w:pPr>
+      <w:rPr>
+        <w:rFonts w:ascii="Wingdings" w:hAnsi="Wingdings" w:hint="default"/>
+      </w:rPr>
+    </w:lvl>
+    <w:lvl w:ilvl="3" w:tplc="04210001" w:tentative="1">
+      <w:start w:val="1"/>
+      <w:numFmt w:val="bullet"/>
+      <w:lvlText w:val=""/>
+      <w:lvlJc w:val="left"/>
+      <w:pPr>
+        <w:ind w:left="3447" w:hanging="360"/>
+      </w:pPr>
+      <w:rPr>
+        <w:rFonts w:ascii="Symbol" w:hAnsi="Symbol" w:hint="default"/>
+      </w:rPr>
+    </w:lvl>
+    <w:lvl w:ilvl="4" w:tplc="04210003" w:tentative="1">
+      <w:start w:val="1"/>
+      <w:numFmt w:val="bullet"/>
+      <w:lvlText w:val="o"/>
+      <w:lvlJc w:val="left"/>
+      <w:pPr>
+        <w:ind w:left="4167" w:hanging="360"/>
+      </w:pPr>
+      <w:rPr>
+        <w:rFonts w:ascii="Courier New" w:hAnsi="Courier New" w:cs="Courier New" w:hint="default"/>
+      </w:rPr>
+    </w:lvl>
+    <w:lvl w:ilvl="5" w:tplc="04210005" w:tentative="1">
+      <w:start w:val="1"/>
+      <w:numFmt w:val="bullet"/>
+      <w:lvlText w:val=""/>
+      <w:lvlJc w:val="left"/>
+      <w:pPr>
+        <w:ind w:left="4887" w:hanging="360"/>
+      </w:pPr>
+      <w:rPr>
+        <w:rFonts w:ascii="Wingdings" w:hAnsi="Wingdings" w:hint="default"/>
+      </w:rPr>
+    </w:lvl>
+    <w:lvl w:ilvl="6" w:tplc="04210001" w:tentative="1">
+      <w:start w:val="1"/>
+      <w:numFmt w:val="bullet"/>
+      <w:lvlText w:val=""/>
+      <w:lvlJc w:val="left"/>
+      <w:pPr>
+        <w:ind w:left="5607" w:hanging="360"/>
+      </w:pPr>
+      <w:rPr>
+        <w:rFonts w:ascii="Symbol" w:hAnsi="Symbol" w:hint="default"/>
+      </w:rPr>
+    </w:lvl>
+    <w:lvl w:ilvl="7" w:tplc="04210003" w:tentative="1">
+      <w:start w:val="1"/>
+      <w:numFmt w:val="bullet"/>
+      <w:lvlText w:val="o"/>
+      <w:lvlJc w:val="left"/>
+      <w:pPr>
+        <w:ind w:left="6327" w:hanging="360"/>
+      </w:pPr>
+      <w:rPr>
+        <w:rFonts w:ascii="Courier New" w:hAnsi="Courier New" w:cs="Courier New" w:hint="default"/>
+      </w:rPr>
+    </w:lvl>
+    <w:lvl w:ilvl="8" w:tplc="04210005" w:tentative="1">
+      <w:start w:val="1"/>
+      <w:numFmt w:val="bullet"/>
+      <w:lvlText w:val=""/>
+      <w:lvlJc w:val="left"/>
+      <w:pPr>
+        <w:ind w:left="7047" w:hanging="360"/>
+      </w:pPr>
+      <w:rPr>
+        <w:rFonts w:ascii="Wingdings" w:hAnsi="Wingdings" w:hint="default"/>
+      </w:rPr>
+    </w:lvl>
+  </w:abstractNum>
+  <w:abstractNum w:abstractNumId="6" w15:restartNumberingAfterBreak="0">
     <w:nsid w:val="50730504"/>
     <w:multiLevelType w:val="hybridMultilevel"/>
     <w:tmpl w:val="4E3E0EE6"/>
@@ -2232,7 +4707,7 @@
       </w:rPr>
     </w:lvl>
   </w:abstractNum>
-  <w:abstractNum w:abstractNumId="6" w15:restartNumberingAfterBreak="0">
+  <w:abstractNum w:abstractNumId="7" w15:restartNumberingAfterBreak="0">
     <w:nsid w:val="76AB5DC6"/>
     <w:multiLevelType w:val="hybridMultilevel"/>
     <w:tmpl w:val="7E0AB87A"/>
@@ -2325,7 +4800,7 @@
     <w:abstractNumId w:val="1"/>
   </w:num>
   <w:num w:numId="3">
-    <w:abstractNumId w:val="6"/>
+    <w:abstractNumId w:val="7"/>
   </w:num>
   <w:num w:numId="4">
     <w:abstractNumId w:val="0"/>
@@ -2334,10 +4809,13 @@
     <w:abstractNumId w:val="3"/>
   </w:num>
   <w:num w:numId="6">
-    <w:abstractNumId w:val="5"/>
+    <w:abstractNumId w:val="6"/>
   </w:num>
   <w:num w:numId="7">
     <w:abstractNumId w:val="2"/>
+  </w:num>
+  <w:num w:numId="8">
+    <w:abstractNumId w:val="5"/>
   </w:num>
 </w:numbering>
 </file>

</xml_diff>

<commit_message>
Adjust ke A4 + sedikit update
</commit_message>
<xml_diff>
--- a/PPL4620_KELOMPOK4_Perencanaan.docx
+++ b/PPL4620_KELOMPOK4_Perencanaan.docx
@@ -1,6 +1,6 @@
 
 <file path=word/document.xml><?xml version="1.0" encoding="utf-8"?>
-<w:document xmlns:wpc="http://schemas.microsoft.com/office/word/2010/wordprocessingCanvas" xmlns:cx="http://schemas.microsoft.com/office/drawing/2014/chartex" xmlns:cx1="http://schemas.microsoft.com/office/drawing/2015/9/8/chartex" xmlns:mc="http://schemas.openxmlformats.org/markup-compatibility/2006" xmlns:o="urn:schemas-microsoft-com:office:office" xmlns:r="http://schemas.openxmlformats.org/officeDocument/2006/relationships" xmlns:m="http://schemas.openxmlformats.org/officeDocument/2006/math" xmlns:v="urn:schemas-microsoft-com:vml" xmlns:wp14="http://schemas.microsoft.com/office/word/2010/wordprocessingDrawing" xmlns:wp="http://schemas.openxmlformats.org/drawingml/2006/wordprocessingDrawing" xmlns:w10="urn:schemas-microsoft-com:office:word" xmlns:w="http://schemas.openxmlformats.org/wordprocessingml/2006/main" xmlns:w14="http://schemas.microsoft.com/office/word/2010/wordml" xmlns:w15="http://schemas.microsoft.com/office/word/2012/wordml" xmlns:w16se="http://schemas.microsoft.com/office/word/2015/wordml/symex" xmlns:wpg="http://schemas.microsoft.com/office/word/2010/wordprocessingGroup" xmlns:wpi="http://schemas.microsoft.com/office/word/2010/wordprocessingInk" xmlns:wne="http://schemas.microsoft.com/office/word/2006/wordml" xmlns:wps="http://schemas.microsoft.com/office/word/2010/wordprocessingShape" mc:Ignorable="w14 w15 w16se wp14">
+<w:document xmlns:wpc="http://schemas.microsoft.com/office/word/2010/wordprocessingCanvas" xmlns:cx="http://schemas.microsoft.com/office/drawing/2014/chartex" xmlns:cx1="http://schemas.microsoft.com/office/drawing/2015/9/8/chartex" xmlns:cx2="http://schemas.microsoft.com/office/drawing/2015/10/21/chartex" xmlns:cx3="http://schemas.microsoft.com/office/drawing/2016/5/9/chartex" xmlns:cx4="http://schemas.microsoft.com/office/drawing/2016/5/10/chartex" xmlns:cx5="http://schemas.microsoft.com/office/drawing/2016/5/11/chartex" xmlns:cx6="http://schemas.microsoft.com/office/drawing/2016/5/12/chartex" xmlns:cx7="http://schemas.microsoft.com/office/drawing/2016/5/13/chartex" xmlns:cx8="http://schemas.microsoft.com/office/drawing/2016/5/14/chartex" xmlns:mc="http://schemas.openxmlformats.org/markup-compatibility/2006" xmlns:aink="http://schemas.microsoft.com/office/drawing/2016/ink" xmlns:am3d="http://schemas.microsoft.com/office/drawing/2017/model3d" xmlns:o="urn:schemas-microsoft-com:office:office" xmlns:r="http://schemas.openxmlformats.org/officeDocument/2006/relationships" xmlns:m="http://schemas.openxmlformats.org/officeDocument/2006/math" xmlns:v="urn:schemas-microsoft-com:vml" xmlns:wp14="http://schemas.microsoft.com/office/word/2010/wordprocessingDrawing" xmlns:wp="http://schemas.openxmlformats.org/drawingml/2006/wordprocessingDrawing" xmlns:w10="urn:schemas-microsoft-com:office:word" xmlns:w="http://schemas.openxmlformats.org/wordprocessingml/2006/main" xmlns:w14="http://schemas.microsoft.com/office/word/2010/wordml" xmlns:w15="http://schemas.microsoft.com/office/word/2012/wordml" xmlns:w16cex="http://schemas.microsoft.com/office/word/2018/wordml/cex" xmlns:w16cid="http://schemas.microsoft.com/office/word/2016/wordml/cid" xmlns:w16="http://schemas.microsoft.com/office/word/2018/wordml" xmlns:w16se="http://schemas.microsoft.com/office/word/2015/wordml/symex" xmlns:wpg="http://schemas.microsoft.com/office/word/2010/wordprocessingGroup" xmlns:wpi="http://schemas.microsoft.com/office/word/2010/wordprocessingInk" xmlns:wne="http://schemas.microsoft.com/office/word/2006/wordml" xmlns:wps="http://schemas.microsoft.com/office/word/2010/wordprocessingShape" mc:Ignorable="w14 w15 w16se w16cid w16 w16cex wp14">
   <w:body>
     <w:p>
       <w:pPr>
@@ -181,25 +181,7 @@
           <w:sz w:val="24"/>
           <w:szCs w:val="24"/>
         </w:rPr>
-        <w:t xml:space="preserve">Akbar </w:t>
-      </w:r>
-      <w:proofErr w:type="spellStart"/>
-      <w:r>
-        <w:rPr>
-          <w:rFonts w:ascii="Arial" w:hAnsi="Arial" w:cs="Arial"/>
-          <w:sz w:val="24"/>
-          <w:szCs w:val="24"/>
-        </w:rPr>
-        <w:t>Karunia</w:t>
-      </w:r>
-      <w:proofErr w:type="spellEnd"/>
-      <w:r>
-        <w:rPr>
-          <w:rFonts w:ascii="Arial" w:hAnsi="Arial" w:cs="Arial"/>
-          <w:sz w:val="24"/>
-          <w:szCs w:val="24"/>
-        </w:rPr>
-        <w:t xml:space="preserve"> </w:t>
+        <w:t xml:space="preserve">Akbar Karunia </w:t>
       </w:r>
       <w:proofErr w:type="spellStart"/>
       <w:r>
@@ -547,25 +529,7 @@
           <w:sz w:val="24"/>
           <w:szCs w:val="24"/>
         </w:rPr>
-        <w:t xml:space="preserve"> </w:t>
-      </w:r>
-      <w:proofErr w:type="spellStart"/>
-      <w:r>
-        <w:rPr>
-          <w:rFonts w:ascii="Arial" w:hAnsi="Arial" w:cs="Arial"/>
-          <w:sz w:val="24"/>
-          <w:szCs w:val="24"/>
-        </w:rPr>
-        <w:t>Wahyu</w:t>
-      </w:r>
-      <w:proofErr w:type="spellEnd"/>
-      <w:r>
-        <w:rPr>
-          <w:rFonts w:ascii="Arial" w:hAnsi="Arial" w:cs="Arial"/>
-          <w:sz w:val="24"/>
-          <w:szCs w:val="24"/>
-        </w:rPr>
-        <w:t xml:space="preserve"> Rama </w:t>
+        <w:t xml:space="preserve"> Wahyu Rama </w:t>
       </w:r>
       <w:proofErr w:type="spellStart"/>
       <w:r>
@@ -1372,23 +1336,13 @@
           <w:szCs w:val="24"/>
         </w:rPr>
       </w:pPr>
-      <w:proofErr w:type="spellStart"/>
-      <w:r>
-        <w:rPr>
-          <w:rFonts w:ascii="Arial" w:hAnsi="Arial" w:cs="Arial"/>
-          <w:sz w:val="24"/>
-          <w:szCs w:val="24"/>
-        </w:rPr>
-        <w:t>Ruang</w:t>
-      </w:r>
-      <w:proofErr w:type="spellEnd"/>
-      <w:r>
-        <w:rPr>
-          <w:rFonts w:ascii="Arial" w:hAnsi="Arial" w:cs="Arial"/>
-          <w:sz w:val="24"/>
-          <w:szCs w:val="24"/>
-        </w:rPr>
-        <w:t xml:space="preserve"> </w:t>
+      <w:r>
+        <w:rPr>
+          <w:rFonts w:ascii="Arial" w:hAnsi="Arial" w:cs="Arial"/>
+          <w:sz w:val="24"/>
+          <w:szCs w:val="24"/>
+        </w:rPr>
+        <w:t xml:space="preserve">Ruang </w:t>
       </w:r>
       <w:proofErr w:type="spellStart"/>
       <w:r>
@@ -1561,25 +1515,7 @@
           <w:sz w:val="24"/>
           <w:szCs w:val="24"/>
         </w:rPr>
-        <w:t xml:space="preserve"> </w:t>
-      </w:r>
-      <w:proofErr w:type="spellStart"/>
-      <w:r>
-        <w:rPr>
-          <w:rFonts w:ascii="Arial" w:hAnsi="Arial" w:cs="Arial"/>
-          <w:sz w:val="24"/>
-          <w:szCs w:val="24"/>
-        </w:rPr>
-        <w:t>oleh</w:t>
-      </w:r>
-      <w:proofErr w:type="spellEnd"/>
-      <w:r>
-        <w:rPr>
-          <w:rFonts w:ascii="Arial" w:hAnsi="Arial" w:cs="Arial"/>
-          <w:sz w:val="24"/>
-          <w:szCs w:val="24"/>
-        </w:rPr>
-        <w:t xml:space="preserve"> </w:t>
+        <w:t xml:space="preserve"> oleh </w:t>
       </w:r>
       <w:r>
         <w:rPr>
@@ -1938,6 +1874,51 @@
           <w:rFonts w:ascii="Arial" w:hAnsi="Arial" w:cs="Arial"/>
           <w:sz w:val="24"/>
           <w:szCs w:val="24"/>
+          <w:lang w:val="id-ID"/>
+        </w:rPr>
+        <w:t xml:space="preserve"> atau </w:t>
+      </w:r>
+      <w:proofErr w:type="spellStart"/>
+      <w:r>
+        <w:rPr>
+          <w:rFonts w:ascii="Arial" w:hAnsi="Arial" w:cs="Arial"/>
+          <w:sz w:val="24"/>
+          <w:szCs w:val="24"/>
+          <w:lang w:val="id-ID"/>
+        </w:rPr>
+        <w:t>appoinment</w:t>
+      </w:r>
+      <w:proofErr w:type="spellEnd"/>
+      <w:r>
+        <w:rPr>
+          <w:rFonts w:ascii="Arial" w:hAnsi="Arial" w:cs="Arial"/>
+          <w:sz w:val="24"/>
+          <w:szCs w:val="24"/>
+          <w:lang w:val="id-ID"/>
+        </w:rPr>
+        <w:t xml:space="preserve"> bisa diatur antara </w:t>
+      </w:r>
+      <w:proofErr w:type="spellStart"/>
+      <w:r>
+        <w:rPr>
+          <w:rFonts w:ascii="Arial" w:hAnsi="Arial" w:cs="Arial"/>
+          <w:i/>
+          <w:iCs/>
+          <w:sz w:val="24"/>
+          <w:szCs w:val="24"/>
+          <w:lang w:val="id-ID"/>
+        </w:rPr>
+        <w:t>game</w:t>
+      </w:r>
+      <w:proofErr w:type="spellEnd"/>
+      <w:r>
+        <w:rPr>
+          <w:rFonts w:ascii="Arial" w:hAnsi="Arial" w:cs="Arial"/>
+          <w:i/>
+          <w:iCs/>
+          <w:sz w:val="24"/>
+          <w:szCs w:val="24"/>
+          <w:lang w:val="id-ID"/>
         </w:rPr>
         <w:t xml:space="preserve"> </w:t>
       </w:r>
@@ -1945,6 +1926,82 @@
       <w:r>
         <w:rPr>
           <w:rFonts w:ascii="Arial" w:hAnsi="Arial" w:cs="Arial"/>
+          <w:i/>
+          <w:iCs/>
+          <w:sz w:val="24"/>
+          <w:szCs w:val="24"/>
+          <w:lang w:val="id-ID"/>
+        </w:rPr>
+        <w:t>designer</w:t>
+      </w:r>
+      <w:proofErr w:type="spellEnd"/>
+      <w:r>
+        <w:rPr>
+          <w:rFonts w:ascii="Arial" w:hAnsi="Arial" w:cs="Arial"/>
+          <w:sz w:val="24"/>
+          <w:szCs w:val="24"/>
+          <w:lang w:val="id-ID"/>
+        </w:rPr>
+        <w:t xml:space="preserve"> dan </w:t>
+      </w:r>
+      <w:proofErr w:type="spellStart"/>
+      <w:r>
+        <w:rPr>
+          <w:rFonts w:ascii="Arial" w:hAnsi="Arial" w:cs="Arial"/>
+          <w:i/>
+          <w:iCs/>
+          <w:sz w:val="24"/>
+          <w:szCs w:val="24"/>
+          <w:lang w:val="id-ID"/>
+        </w:rPr>
+        <w:t>game</w:t>
+      </w:r>
+      <w:proofErr w:type="spellEnd"/>
+      <w:r>
+        <w:rPr>
+          <w:rFonts w:ascii="Arial" w:hAnsi="Arial" w:cs="Arial"/>
+          <w:i/>
+          <w:iCs/>
+          <w:sz w:val="24"/>
+          <w:szCs w:val="24"/>
+          <w:lang w:val="id-ID"/>
+        </w:rPr>
+        <w:t xml:space="preserve"> </w:t>
+      </w:r>
+      <w:proofErr w:type="spellStart"/>
+      <w:r>
+        <w:rPr>
+          <w:rFonts w:ascii="Arial" w:hAnsi="Arial" w:cs="Arial"/>
+          <w:i/>
+          <w:iCs/>
+          <w:sz w:val="24"/>
+          <w:szCs w:val="24"/>
+          <w:lang w:val="id-ID"/>
+        </w:rPr>
+        <w:t>publisher</w:t>
+      </w:r>
+      <w:proofErr w:type="spellEnd"/>
+      <w:r>
+        <w:rPr>
+          <w:rFonts w:ascii="Arial" w:hAnsi="Arial" w:cs="Arial"/>
+          <w:sz w:val="24"/>
+          <w:szCs w:val="24"/>
+          <w:lang w:val="id-ID"/>
+        </w:rPr>
+        <w:t xml:space="preserve"> serta</w:t>
+      </w:r>
+      <w:r>
+        <w:rPr>
+          <w:rFonts w:ascii="Arial" w:hAnsi="Arial" w:cs="Arial"/>
+          <w:sz w:val="24"/>
+          <w:szCs w:val="24"/>
+        </w:rPr>
+        <w:t xml:space="preserve"> </w:t>
+      </w:r>
+      <w:proofErr w:type="spellStart"/>
+      <w:r>
+        <w:rPr>
+          <w:rFonts w:ascii="Arial" w:hAnsi="Arial" w:cs="Arial"/>
           <w:sz w:val="24"/>
           <w:szCs w:val="24"/>
         </w:rPr>
@@ -1975,8 +2032,967 @@
           <w:sz w:val="24"/>
           <w:szCs w:val="24"/>
         </w:rPr>
-        <w:t xml:space="preserve"> di smartphone.</w:t>
-      </w:r>
+        <w:t xml:space="preserve"> di </w:t>
+      </w:r>
+      <w:r>
+        <w:rPr>
+          <w:rFonts w:ascii="Arial" w:hAnsi="Arial" w:cs="Arial"/>
+          <w:i/>
+          <w:iCs/>
+          <w:sz w:val="24"/>
+          <w:szCs w:val="24"/>
+        </w:rPr>
+        <w:t>smartphone</w:t>
+      </w:r>
+      <w:r>
+        <w:rPr>
+          <w:rFonts w:ascii="Arial" w:hAnsi="Arial" w:cs="Arial"/>
+          <w:sz w:val="24"/>
+          <w:szCs w:val="24"/>
+        </w:rPr>
+        <w:t>.</w:t>
+      </w:r>
+    </w:p>
+    <w:p>
+      <w:pPr>
+        <w:pStyle w:val="ListParagraph"/>
+        <w:ind w:left="1418"/>
+        <w:jc w:val="both"/>
+        <w:rPr>
+          <w:rFonts w:ascii="Arial" w:hAnsi="Arial" w:cs="Arial"/>
+          <w:sz w:val="24"/>
+          <w:szCs w:val="24"/>
+        </w:rPr>
+      </w:pPr>
+      <w:r>
+        <w:rPr>
+          <w:rFonts w:ascii="Arial" w:hAnsi="Arial" w:cs="Arial"/>
+          <w:noProof/>
+          <w:sz w:val="24"/>
+          <w:szCs w:val="24"/>
+        </w:rPr>
+        <mc:AlternateContent>
+          <mc:Choice Requires="wps">
+            <w:drawing>
+              <wp:anchor distT="45720" distB="45720" distL="114300" distR="114300" simplePos="0" relativeHeight="251689984" behindDoc="0" locked="0" layoutInCell="1" allowOverlap="1" wp14:anchorId="1A313DDE" wp14:editId="67951BED">
+                <wp:simplePos x="0" y="0"/>
+                <wp:positionH relativeFrom="column">
+                  <wp:posOffset>1000125</wp:posOffset>
+                </wp:positionH>
+                <wp:positionV relativeFrom="paragraph">
+                  <wp:posOffset>2532380</wp:posOffset>
+                </wp:positionV>
+                <wp:extent cx="1419225" cy="314325"/>
+                <wp:effectExtent l="0" t="0" r="9525" b="9525"/>
+                <wp:wrapSquare wrapText="bothSides"/>
+                <wp:docPr id="217" name="Kotak Teks 2"/>
+                <wp:cNvGraphicFramePr>
+                  <a:graphicFrameLocks xmlns:a="http://schemas.openxmlformats.org/drawingml/2006/main"/>
+                </wp:cNvGraphicFramePr>
+                <a:graphic xmlns:a="http://schemas.openxmlformats.org/drawingml/2006/main">
+                  <a:graphicData uri="http://schemas.microsoft.com/office/word/2010/wordprocessingShape">
+                    <wps:wsp>
+                      <wps:cNvSpPr txBox="1">
+                        <a:spLocks noChangeArrowheads="1"/>
+                      </wps:cNvSpPr>
+                      <wps:spPr bwMode="auto">
+                        <a:xfrm>
+                          <a:off x="0" y="0"/>
+                          <a:ext cx="1419225" cy="314325"/>
+                        </a:xfrm>
+                        <a:prstGeom prst="rect">
+                          <a:avLst/>
+                        </a:prstGeom>
+                        <a:solidFill>
+                          <a:srgbClr val="FFFFFF"/>
+                        </a:solidFill>
+                        <a:ln w="9525">
+                          <a:noFill/>
+                          <a:miter lim="800000"/>
+                          <a:headEnd/>
+                          <a:tailEnd/>
+                        </a:ln>
+                      </wps:spPr>
+                      <wps:txbx>
+                        <w:txbxContent>
+                          <w:p>
+                            <w:pPr>
+                              <w:rPr>
+                                <w:rFonts w:ascii="Arial" w:hAnsi="Arial" w:cs="Arial"/>
+                              </w:rPr>
+                            </w:pPr>
+                            <w:proofErr w:type="spellStart"/>
+                            <w:r>
+                              <w:rPr>
+                                <w:rFonts w:ascii="Arial" w:hAnsi="Arial" w:cs="Arial"/>
+                                <w:lang w:val="id-ID"/>
+                              </w:rPr>
+                              <w:t>Appoinment</w:t>
+                            </w:r>
+                            <w:proofErr w:type="spellEnd"/>
+                            <w:r>
+                              <w:rPr>
+                                <w:rFonts w:ascii="Arial" w:hAnsi="Arial" w:cs="Arial"/>
+                                <w:lang w:val="id-ID"/>
+                              </w:rPr>
+                              <w:t xml:space="preserve"> </w:t>
+                            </w:r>
+                            <w:proofErr w:type="spellStart"/>
+                            <w:r>
+                              <w:rPr>
+                                <w:rFonts w:ascii="Arial" w:hAnsi="Arial" w:cs="Arial"/>
+                                <w:lang w:val="id-ID"/>
+                              </w:rPr>
+                              <w:t>Apps</w:t>
+                            </w:r>
+                            <w:proofErr w:type="spellEnd"/>
+                          </w:p>
+                        </w:txbxContent>
+                      </wps:txbx>
+                      <wps:bodyPr rot="0" vert="horz" wrap="square" lIns="91440" tIns="45720" rIns="91440" bIns="45720" anchor="t" anchorCtr="0">
+                        <a:noAutofit/>
+                      </wps:bodyPr>
+                    </wps:wsp>
+                  </a:graphicData>
+                </a:graphic>
+                <wp14:sizeRelH relativeFrom="margin">
+                  <wp14:pctWidth>0</wp14:pctWidth>
+                </wp14:sizeRelH>
+                <wp14:sizeRelV relativeFrom="margin">
+                  <wp14:pctHeight>0</wp14:pctHeight>
+                </wp14:sizeRelV>
+              </wp:anchor>
+            </w:drawing>
+          </mc:Choice>
+          <mc:Fallback>
+            <w:pict>
+              <v:shapetype w14:anchorId="1A313DDE" id="_x0000_t202" coordsize="21600,21600" o:spt="202" path="m,l,21600r21600,l21600,xe">
+                <v:stroke joinstyle="miter"/>
+                <v:path gradientshapeok="t" o:connecttype="rect"/>
+              </v:shapetype>
+              <v:shape id="Kotak Teks 2" o:spid="_x0000_s1026" type="#_x0000_t202" style="position:absolute;left:0;text-align:left;margin-left:78.75pt;margin-top:199.4pt;width:111.75pt;height:24.75pt;z-index:251689984;visibility:visible;mso-wrap-style:square;mso-width-percent:0;mso-height-percent:0;mso-wrap-distance-left:9pt;mso-wrap-distance-top:3.6pt;mso-wrap-distance-right:9pt;mso-wrap-distance-bottom:3.6pt;mso-position-horizontal:absolute;mso-position-horizontal-relative:text;mso-position-vertical:absolute;mso-position-vertical-relative:text;mso-width-percent:0;mso-height-percent:0;mso-width-relative:margin;mso-height-relative:margin;v-text-anchor:top" o:gfxdata="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" stroked="f">
+                <v:textbox>
+                  <w:txbxContent>
+                    <w:p>
+                      <w:pPr>
+                        <w:rPr>
+                          <w:rFonts w:ascii="Arial" w:hAnsi="Arial" w:cs="Arial"/>
+                        </w:rPr>
+                      </w:pPr>
+                      <w:proofErr w:type="spellStart"/>
+                      <w:r>
+                        <w:rPr>
+                          <w:rFonts w:ascii="Arial" w:hAnsi="Arial" w:cs="Arial"/>
+                          <w:lang w:val="id-ID"/>
+                        </w:rPr>
+                        <w:t>Appoinment</w:t>
+                      </w:r>
+                      <w:proofErr w:type="spellEnd"/>
+                      <w:r>
+                        <w:rPr>
+                          <w:rFonts w:ascii="Arial" w:hAnsi="Arial" w:cs="Arial"/>
+                          <w:lang w:val="id-ID"/>
+                        </w:rPr>
+                        <w:t xml:space="preserve"> </w:t>
+                      </w:r>
+                      <w:proofErr w:type="spellStart"/>
+                      <w:r>
+                        <w:rPr>
+                          <w:rFonts w:ascii="Arial" w:hAnsi="Arial" w:cs="Arial"/>
+                          <w:lang w:val="id-ID"/>
+                        </w:rPr>
+                        <w:t>Apps</w:t>
+                      </w:r>
+                      <w:proofErr w:type="spellEnd"/>
+                    </w:p>
+                  </w:txbxContent>
+                </v:textbox>
+                <w10:wrap type="square"/>
+              </v:shape>
+            </w:pict>
+          </mc:Fallback>
+        </mc:AlternateContent>
+      </w:r>
+      <w:r>
+        <w:rPr>
+          <w:rFonts w:ascii="Arial" w:hAnsi="Arial" w:cs="Arial"/>
+          <w:noProof/>
+          <w:sz w:val="24"/>
+          <w:szCs w:val="24"/>
+        </w:rPr>
+        <mc:AlternateContent>
+          <mc:Choice Requires="wps">
+            <w:drawing>
+              <wp:anchor distT="45720" distB="45720" distL="114300" distR="114300" simplePos="0" relativeHeight="251704320" behindDoc="0" locked="0" layoutInCell="1" allowOverlap="1" wp14:anchorId="2CDD76A6" wp14:editId="5E5D46B6">
+                <wp:simplePos x="0" y="0"/>
+                <wp:positionH relativeFrom="column">
+                  <wp:posOffset>4810125</wp:posOffset>
+                </wp:positionH>
+                <wp:positionV relativeFrom="paragraph">
+                  <wp:posOffset>2083435</wp:posOffset>
+                </wp:positionV>
+                <wp:extent cx="1314450" cy="314325"/>
+                <wp:effectExtent l="0" t="0" r="0" b="9525"/>
+                <wp:wrapSquare wrapText="bothSides"/>
+                <wp:docPr id="56" name="Kotak Teks 2"/>
+                <wp:cNvGraphicFramePr>
+                  <a:graphicFrameLocks xmlns:a="http://schemas.openxmlformats.org/drawingml/2006/main"/>
+                </wp:cNvGraphicFramePr>
+                <a:graphic xmlns:a="http://schemas.openxmlformats.org/drawingml/2006/main">
+                  <a:graphicData uri="http://schemas.microsoft.com/office/word/2010/wordprocessingShape">
+                    <wps:wsp>
+                      <wps:cNvSpPr txBox="1">
+                        <a:spLocks noChangeArrowheads="1"/>
+                      </wps:cNvSpPr>
+                      <wps:spPr bwMode="auto">
+                        <a:xfrm>
+                          <a:off x="0" y="0"/>
+                          <a:ext cx="1314450" cy="314325"/>
+                        </a:xfrm>
+                        <a:prstGeom prst="rect">
+                          <a:avLst/>
+                        </a:prstGeom>
+                        <a:solidFill>
+                          <a:srgbClr val="FFFFFF"/>
+                        </a:solidFill>
+                        <a:ln w="9525">
+                          <a:noFill/>
+                          <a:miter lim="800000"/>
+                          <a:headEnd/>
+                          <a:tailEnd/>
+                        </a:ln>
+                      </wps:spPr>
+                      <wps:txbx>
+                        <w:txbxContent>
+                          <w:p>
+                            <w:pPr>
+                              <w:rPr>
+                                <w:rFonts w:ascii="Arial" w:hAnsi="Arial" w:cs="Arial"/>
+                              </w:rPr>
+                            </w:pPr>
+                            <w:proofErr w:type="spellStart"/>
+                            <w:r>
+                              <w:rPr>
+                                <w:rFonts w:ascii="Arial" w:hAnsi="Arial" w:cs="Arial"/>
+                                <w:lang w:val="id-ID"/>
+                              </w:rPr>
+                              <w:t>Game</w:t>
+                            </w:r>
+                            <w:proofErr w:type="spellEnd"/>
+                            <w:r>
+                              <w:rPr>
+                                <w:rFonts w:ascii="Arial" w:hAnsi="Arial" w:cs="Arial"/>
+                                <w:lang w:val="id-ID"/>
+                              </w:rPr>
+                              <w:t xml:space="preserve"> </w:t>
+                            </w:r>
+                            <w:proofErr w:type="spellStart"/>
+                            <w:r>
+                              <w:rPr>
+                                <w:rFonts w:ascii="Arial" w:hAnsi="Arial" w:cs="Arial"/>
+                                <w:lang w:val="id-ID"/>
+                              </w:rPr>
+                              <w:t>Designer</w:t>
+                            </w:r>
+                            <w:proofErr w:type="spellEnd"/>
+                          </w:p>
+                        </w:txbxContent>
+                      </wps:txbx>
+                      <wps:bodyPr rot="0" vert="horz" wrap="square" lIns="91440" tIns="45720" rIns="91440" bIns="45720" anchor="t" anchorCtr="0">
+                        <a:noAutofit/>
+                      </wps:bodyPr>
+                    </wps:wsp>
+                  </a:graphicData>
+                </a:graphic>
+                <wp14:sizeRelH relativeFrom="margin">
+                  <wp14:pctWidth>0</wp14:pctWidth>
+                </wp14:sizeRelH>
+                <wp14:sizeRelV relativeFrom="margin">
+                  <wp14:pctHeight>0</wp14:pctHeight>
+                </wp14:sizeRelV>
+              </wp:anchor>
+            </w:drawing>
+          </mc:Choice>
+          <mc:Fallback>
+            <w:pict>
+              <v:shape w14:anchorId="2CDD76A6" id="_x0000_s1027" type="#_x0000_t202" style="position:absolute;left:0;text-align:left;margin-left:378.75pt;margin-top:164.05pt;width:103.5pt;height:24.75pt;z-index:251704320;visibility:visible;mso-wrap-style:square;mso-width-percent:0;mso-height-percent:0;mso-wrap-distance-left:9pt;mso-wrap-distance-top:3.6pt;mso-wrap-distance-right:9pt;mso-wrap-distance-bottom:3.6pt;mso-position-horizontal:absolute;mso-position-horizontal-relative:text;mso-position-vertical:absolute;mso-position-vertical-relative:text;mso-width-percent:0;mso-height-percent:0;mso-width-relative:margin;mso-height-relative:margin;v-text-anchor:top" o:gfxdata="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" stroked="f">
+                <v:textbox>
+                  <w:txbxContent>
+                    <w:p>
+                      <w:pPr>
+                        <w:rPr>
+                          <w:rFonts w:ascii="Arial" w:hAnsi="Arial" w:cs="Arial"/>
+                        </w:rPr>
+                      </w:pPr>
+                      <w:proofErr w:type="spellStart"/>
+                      <w:r>
+                        <w:rPr>
+                          <w:rFonts w:ascii="Arial" w:hAnsi="Arial" w:cs="Arial"/>
+                          <w:lang w:val="id-ID"/>
+                        </w:rPr>
+                        <w:t>Game</w:t>
+                      </w:r>
+                      <w:proofErr w:type="spellEnd"/>
+                      <w:r>
+                        <w:rPr>
+                          <w:rFonts w:ascii="Arial" w:hAnsi="Arial" w:cs="Arial"/>
+                          <w:lang w:val="id-ID"/>
+                        </w:rPr>
+                        <w:t xml:space="preserve"> </w:t>
+                      </w:r>
+                      <w:proofErr w:type="spellStart"/>
+                      <w:r>
+                        <w:rPr>
+                          <w:rFonts w:ascii="Arial" w:hAnsi="Arial" w:cs="Arial"/>
+                          <w:lang w:val="id-ID"/>
+                        </w:rPr>
+                        <w:t>Designer</w:t>
+                      </w:r>
+                      <w:proofErr w:type="spellEnd"/>
+                    </w:p>
+                  </w:txbxContent>
+                </v:textbox>
+                <w10:wrap type="square"/>
+              </v:shape>
+            </w:pict>
+          </mc:Fallback>
+        </mc:AlternateContent>
+      </w:r>
+      <w:r>
+        <w:rPr>
+          <w:noProof/>
+        </w:rPr>
+        <w:drawing>
+          <wp:anchor distT="0" distB="0" distL="114300" distR="114300" simplePos="0" relativeHeight="251621376" behindDoc="0" locked="0" layoutInCell="1" allowOverlap="1" wp14:anchorId="67DAA822" wp14:editId="3B6E985F">
+            <wp:simplePos x="0" y="0"/>
+            <wp:positionH relativeFrom="margin">
+              <wp:posOffset>3590925</wp:posOffset>
+            </wp:positionH>
+            <wp:positionV relativeFrom="margin">
+              <wp:posOffset>1628775</wp:posOffset>
+            </wp:positionV>
+            <wp:extent cx="942975" cy="942975"/>
+            <wp:effectExtent l="0" t="0" r="9525" b="9525"/>
+            <wp:wrapSquare wrapText="bothSides"/>
+            <wp:docPr id="51" name="Picture 51"/>
+            <wp:cNvGraphicFramePr>
+              <a:graphicFrameLocks xmlns:a="http://schemas.openxmlformats.org/drawingml/2006/main" noChangeAspect="1"/>
+            </wp:cNvGraphicFramePr>
+            <a:graphic xmlns:a="http://schemas.openxmlformats.org/drawingml/2006/main">
+              <a:graphicData uri="http://schemas.openxmlformats.org/drawingml/2006/picture">
+                <pic:pic xmlns:pic="http://schemas.openxmlformats.org/drawingml/2006/picture">
+                  <pic:nvPicPr>
+                    <pic:cNvPr id="0" name="Picture 7"/>
+                    <pic:cNvPicPr>
+                      <a:picLocks noChangeAspect="1" noChangeArrowheads="1"/>
+                    </pic:cNvPicPr>
+                  </pic:nvPicPr>
+                  <pic:blipFill>
+                    <a:blip r:embed="rId7" cstate="print">
+                      <a:extLst>
+                        <a:ext uri="{28A0092B-C50C-407E-A947-70E740481C1C}">
+                          <a14:useLocalDpi xmlns:a14="http://schemas.microsoft.com/office/drawing/2010/main" val="0"/>
+                        </a:ext>
+                      </a:extLst>
+                    </a:blip>
+                    <a:srcRect/>
+                    <a:stretch>
+                      <a:fillRect/>
+                    </a:stretch>
+                  </pic:blipFill>
+                  <pic:spPr bwMode="auto">
+                    <a:xfrm>
+                      <a:off x="0" y="0"/>
+                      <a:ext cx="942975" cy="942975"/>
+                    </a:xfrm>
+                    <a:prstGeom prst="rect">
+                      <a:avLst/>
+                    </a:prstGeom>
+                    <a:noFill/>
+                    <a:ln>
+                      <a:noFill/>
+                    </a:ln>
+                  </pic:spPr>
+                </pic:pic>
+              </a:graphicData>
+            </a:graphic>
+          </wp:anchor>
+        </w:drawing>
+      </w:r>
+      <w:r>
+        <w:rPr>
+          <w:rFonts w:ascii="Arial" w:hAnsi="Arial" w:cs="Arial"/>
+          <w:noProof/>
+          <w:sz w:val="24"/>
+          <w:szCs w:val="24"/>
+        </w:rPr>
+        <mc:AlternateContent>
+          <mc:Choice Requires="wps">
+            <w:drawing>
+              <wp:anchor distT="0" distB="0" distL="114300" distR="114300" simplePos="0" relativeHeight="251666432" behindDoc="0" locked="0" layoutInCell="1" allowOverlap="1" wp14:anchorId="41F4248E" wp14:editId="1CD84FB4">
+                <wp:simplePos x="0" y="0"/>
+                <wp:positionH relativeFrom="column">
+                  <wp:posOffset>1552575</wp:posOffset>
+                </wp:positionH>
+                <wp:positionV relativeFrom="paragraph">
+                  <wp:posOffset>513715</wp:posOffset>
+                </wp:positionV>
+                <wp:extent cx="2038350" cy="742950"/>
+                <wp:effectExtent l="19050" t="0" r="19050" b="19050"/>
+                <wp:wrapNone/>
+                <wp:docPr id="53" name="Connector: Curved 53"/>
+                <wp:cNvGraphicFramePr/>
+                <a:graphic xmlns:a="http://schemas.openxmlformats.org/drawingml/2006/main">
+                  <a:graphicData uri="http://schemas.microsoft.com/office/word/2010/wordprocessingShape">
+                    <wps:wsp>
+                      <wps:cNvCnPr/>
+                      <wps:spPr>
+                        <a:xfrm flipH="1">
+                          <a:off x="0" y="0"/>
+                          <a:ext cx="2038350" cy="742950"/>
+                        </a:xfrm>
+                        <a:prstGeom prst="curvedConnector3">
+                          <a:avLst>
+                            <a:gd name="adj1" fmla="val 100666"/>
+                          </a:avLst>
+                        </a:prstGeom>
+                      </wps:spPr>
+                      <wps:style>
+                        <a:lnRef idx="1">
+                          <a:schemeClr val="dk1"/>
+                        </a:lnRef>
+                        <a:fillRef idx="0">
+                          <a:schemeClr val="dk1"/>
+                        </a:fillRef>
+                        <a:effectRef idx="0">
+                          <a:schemeClr val="dk1"/>
+                        </a:effectRef>
+                        <a:fontRef idx="minor">
+                          <a:schemeClr val="tx1"/>
+                        </a:fontRef>
+                      </wps:style>
+                      <wps:bodyPr/>
+                    </wps:wsp>
+                  </a:graphicData>
+                </a:graphic>
+                <wp14:sizeRelH relativeFrom="margin">
+                  <wp14:pctWidth>0</wp14:pctWidth>
+                </wp14:sizeRelH>
+                <wp14:sizeRelV relativeFrom="margin">
+                  <wp14:pctHeight>0</wp14:pctHeight>
+                </wp14:sizeRelV>
+              </wp:anchor>
+            </w:drawing>
+          </mc:Choice>
+          <mc:Fallback>
+            <w:pict>
+              <v:shapetype w14:anchorId="27A47E53" id="_x0000_t38" coordsize="21600,21600" o:spt="38" o:oned="t" path="m,c@0,0@1,5400@1,10800@1,16200@2,21600,21600,21600e" filled="f">
+                <v:formulas>
+                  <v:f eqn="mid #0 0"/>
+                  <v:f eqn="val #0"/>
+                  <v:f eqn="mid #0 21600"/>
+                </v:formulas>
+                <v:path arrowok="t" fillok="f" o:connecttype="none"/>
+                <v:handles>
+                  <v:h position="#0,center"/>
+                </v:handles>
+                <o:lock v:ext="edit" shapetype="t"/>
+              </v:shapetype>
+              <v:shape id="Connector: Curved 53" o:spid="_x0000_s1026" type="#_x0000_t38" style="position:absolute;margin-left:122.25pt;margin-top:40.45pt;width:160.5pt;height:58.5pt;flip:x;z-index:251666432;visibility:visible;mso-wrap-style:square;mso-width-percent:0;mso-height-percent:0;mso-wrap-distance-left:9pt;mso-wrap-distance-top:0;mso-wrap-distance-right:9pt;mso-wrap-distance-bottom:0;mso-position-horizontal:absolute;mso-position-horizontal-relative:text;mso-position-vertical:absolute;mso-position-vertical-relative:text;mso-width-percent:0;mso-height-percent:0;mso-width-relative:margin;mso-height-relative:margin" o:gfxdata="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" adj="21744" strokecolor="black [3200]" strokeweight=".5pt">
+                <v:stroke joinstyle="miter"/>
+              </v:shape>
+            </w:pict>
+          </mc:Fallback>
+        </mc:AlternateContent>
+      </w:r>
+      <w:r>
+        <w:rPr>
+          <w:noProof/>
+        </w:rPr>
+        <w:drawing>
+          <wp:anchor distT="0" distB="0" distL="114300" distR="114300" simplePos="0" relativeHeight="251654144" behindDoc="0" locked="0" layoutInCell="1" allowOverlap="1" wp14:anchorId="1AAA96EA" wp14:editId="3176620A">
+            <wp:simplePos x="0" y="0"/>
+            <wp:positionH relativeFrom="margin">
+              <wp:posOffset>1200150</wp:posOffset>
+            </wp:positionH>
+            <wp:positionV relativeFrom="margin">
+              <wp:posOffset>2667000</wp:posOffset>
+            </wp:positionV>
+            <wp:extent cx="762000" cy="1310005"/>
+            <wp:effectExtent l="0" t="0" r="0" b="4445"/>
+            <wp:wrapSquare wrapText="bothSides"/>
+            <wp:docPr id="49" name="Picture 49"/>
+            <wp:cNvGraphicFramePr>
+              <a:graphicFrameLocks xmlns:a="http://schemas.openxmlformats.org/drawingml/2006/main" noChangeAspect="1"/>
+            </wp:cNvGraphicFramePr>
+            <a:graphic xmlns:a="http://schemas.openxmlformats.org/drawingml/2006/main">
+              <a:graphicData uri="http://schemas.openxmlformats.org/drawingml/2006/picture">
+                <pic:pic xmlns:pic="http://schemas.openxmlformats.org/drawingml/2006/picture">
+                  <pic:nvPicPr>
+                    <pic:cNvPr id="0" name="Picture 3"/>
+                    <pic:cNvPicPr>
+                      <a:picLocks noChangeAspect="1" noChangeArrowheads="1"/>
+                    </pic:cNvPicPr>
+                  </pic:nvPicPr>
+                  <pic:blipFill>
+                    <a:blip r:embed="rId8">
+                      <a:extLst>
+                        <a:ext uri="{28A0092B-C50C-407E-A947-70E740481C1C}">
+                          <a14:useLocalDpi xmlns:a14="http://schemas.microsoft.com/office/drawing/2010/main" val="0"/>
+                        </a:ext>
+                      </a:extLst>
+                    </a:blip>
+                    <a:srcRect/>
+                    <a:stretch>
+                      <a:fillRect/>
+                    </a:stretch>
+                  </pic:blipFill>
+                  <pic:spPr bwMode="auto">
+                    <a:xfrm>
+                      <a:off x="0" y="0"/>
+                      <a:ext cx="762000" cy="1310005"/>
+                    </a:xfrm>
+                    <a:prstGeom prst="rect">
+                      <a:avLst/>
+                    </a:prstGeom>
+                    <a:noFill/>
+                    <a:ln>
+                      <a:noFill/>
+                    </a:ln>
+                  </pic:spPr>
+                </pic:pic>
+              </a:graphicData>
+            </a:graphic>
+          </wp:anchor>
+        </w:drawing>
+      </w:r>
+      <w:r>
+        <w:rPr>
+          <w:noProof/>
+        </w:rPr>
+        <w:drawing>
+          <wp:anchor distT="0" distB="0" distL="114300" distR="114300" simplePos="0" relativeHeight="251637760" behindDoc="0" locked="0" layoutInCell="1" allowOverlap="1" wp14:anchorId="4B2CE56A" wp14:editId="259BF592">
+            <wp:simplePos x="0" y="0"/>
+            <wp:positionH relativeFrom="margin">
+              <wp:posOffset>3511550</wp:posOffset>
+            </wp:positionH>
+            <wp:positionV relativeFrom="margin">
+              <wp:posOffset>2981325</wp:posOffset>
+            </wp:positionV>
+            <wp:extent cx="1186815" cy="1066800"/>
+            <wp:effectExtent l="0" t="0" r="0" b="0"/>
+            <wp:wrapSquare wrapText="bothSides"/>
+            <wp:docPr id="50" name="Picture 50"/>
+            <wp:cNvGraphicFramePr>
+              <a:graphicFrameLocks xmlns:a="http://schemas.openxmlformats.org/drawingml/2006/main" noChangeAspect="1"/>
+            </wp:cNvGraphicFramePr>
+            <a:graphic xmlns:a="http://schemas.openxmlformats.org/drawingml/2006/main">
+              <a:graphicData uri="http://schemas.openxmlformats.org/drawingml/2006/picture">
+                <pic:pic xmlns:pic="http://schemas.openxmlformats.org/drawingml/2006/picture">
+                  <pic:nvPicPr>
+                    <pic:cNvPr id="0" name="Picture 5"/>
+                    <pic:cNvPicPr>
+                      <a:picLocks noChangeAspect="1" noChangeArrowheads="1"/>
+                    </pic:cNvPicPr>
+                  </pic:nvPicPr>
+                  <pic:blipFill>
+                    <a:blip r:embed="rId9" cstate="print">
+                      <a:extLst>
+                        <a:ext uri="{28A0092B-C50C-407E-A947-70E740481C1C}">
+                          <a14:useLocalDpi xmlns:a14="http://schemas.microsoft.com/office/drawing/2010/main" val="0"/>
+                        </a:ext>
+                      </a:extLst>
+                    </a:blip>
+                    <a:srcRect/>
+                    <a:stretch>
+                      <a:fillRect/>
+                    </a:stretch>
+                  </pic:blipFill>
+                  <pic:spPr bwMode="auto">
+                    <a:xfrm>
+                      <a:off x="0" y="0"/>
+                      <a:ext cx="1186815" cy="1066800"/>
+                    </a:xfrm>
+                    <a:prstGeom prst="rect">
+                      <a:avLst/>
+                    </a:prstGeom>
+                    <a:noFill/>
+                    <a:ln>
+                      <a:noFill/>
+                    </a:ln>
+                  </pic:spPr>
+                </pic:pic>
+              </a:graphicData>
+            </a:graphic>
+          </wp:anchor>
+        </w:drawing>
+      </w:r>
+      <w:r>
+        <w:rPr>
+          <w:rFonts w:ascii="Arial" w:hAnsi="Arial" w:cs="Arial"/>
+          <w:noProof/>
+          <w:sz w:val="24"/>
+          <w:szCs w:val="24"/>
+        </w:rPr>
+        <mc:AlternateContent>
+          <mc:Choice Requires="wps">
+            <w:drawing>
+              <wp:anchor distT="0" distB="0" distL="114300" distR="114300" simplePos="0" relativeHeight="251678720" behindDoc="0" locked="0" layoutInCell="1" allowOverlap="1" wp14:anchorId="5A1C00A2" wp14:editId="6B28B701">
+                <wp:simplePos x="0" y="0"/>
+                <wp:positionH relativeFrom="column">
+                  <wp:posOffset>1962150</wp:posOffset>
+                </wp:positionH>
+                <wp:positionV relativeFrom="paragraph">
+                  <wp:posOffset>2103755</wp:posOffset>
+                </wp:positionV>
+                <wp:extent cx="1628775" cy="0"/>
+                <wp:effectExtent l="0" t="0" r="0" b="0"/>
+                <wp:wrapNone/>
+                <wp:docPr id="54" name="Straight Connector 54"/>
+                <wp:cNvGraphicFramePr/>
+                <a:graphic xmlns:a="http://schemas.openxmlformats.org/drawingml/2006/main">
+                  <a:graphicData uri="http://schemas.microsoft.com/office/word/2010/wordprocessingShape">
+                    <wps:wsp>
+                      <wps:cNvCnPr/>
+                      <wps:spPr>
+                        <a:xfrm flipV="1">
+                          <a:off x="0" y="0"/>
+                          <a:ext cx="1628775" cy="0"/>
+                        </a:xfrm>
+                        <a:prstGeom prst="line">
+                          <a:avLst/>
+                        </a:prstGeom>
+                      </wps:spPr>
+                      <wps:style>
+                        <a:lnRef idx="1">
+                          <a:schemeClr val="dk1"/>
+                        </a:lnRef>
+                        <a:fillRef idx="0">
+                          <a:schemeClr val="dk1"/>
+                        </a:fillRef>
+                        <a:effectRef idx="0">
+                          <a:schemeClr val="dk1"/>
+                        </a:effectRef>
+                        <a:fontRef idx="minor">
+                          <a:schemeClr val="tx1"/>
+                        </a:fontRef>
+                      </wps:style>
+                      <wps:bodyPr/>
+                    </wps:wsp>
+                  </a:graphicData>
+                </a:graphic>
+                <wp14:sizeRelH relativeFrom="margin">
+                  <wp14:pctWidth>0</wp14:pctWidth>
+                </wp14:sizeRelH>
+                <wp14:sizeRelV relativeFrom="margin">
+                  <wp14:pctHeight>0</wp14:pctHeight>
+                </wp14:sizeRelV>
+              </wp:anchor>
+            </w:drawing>
+          </mc:Choice>
+          <mc:Fallback>
+            <w:pict>
+              <v:line w14:anchorId="1663704A" id="Straight Connector 54" o:spid="_x0000_s1026" style="position:absolute;flip:y;z-index:251678720;visibility:visible;mso-wrap-style:square;mso-width-percent:0;mso-height-percent:0;mso-wrap-distance-left:9pt;mso-wrap-distance-top:0;mso-wrap-distance-right:9pt;mso-wrap-distance-bottom:0;mso-position-horizontal:absolute;mso-position-horizontal-relative:text;mso-position-vertical:absolute;mso-position-vertical-relative:text;mso-width-percent:0;mso-height-percent:0;mso-width-relative:margin;mso-height-relative:margin" from="154.5pt,165.65pt" to="282.75pt,165.65pt" o:gfxdata="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" strokecolor="black [3200]" strokeweight=".5pt">
+                <v:stroke joinstyle="miter"/>
+              </v:line>
+            </w:pict>
+          </mc:Fallback>
+        </mc:AlternateContent>
+      </w:r>
+    </w:p>
+    <w:p>
+      <w:pPr>
+        <w:pStyle w:val="ListParagraph"/>
+        <w:tabs>
+          <w:tab w:val="center" w:pos="5389"/>
+        </w:tabs>
+        <w:ind w:left="1418"/>
+        <w:jc w:val="both"/>
+        <w:rPr>
+          <w:rFonts w:ascii="Arial" w:hAnsi="Arial" w:cs="Arial"/>
+          <w:sz w:val="24"/>
+          <w:szCs w:val="24"/>
+        </w:rPr>
+      </w:pPr>
+      <w:r>
+        <w:rPr>
+          <w:rFonts w:ascii="Arial" w:hAnsi="Arial" w:cs="Arial"/>
+          <w:sz w:val="24"/>
+          <w:szCs w:val="24"/>
+        </w:rPr>
+        <w:tab/>
+      </w:r>
+    </w:p>
+    <w:p>
+      <w:pPr>
+        <w:pStyle w:val="ListParagraph"/>
+        <w:ind w:left="2058"/>
+        <w:jc w:val="both"/>
+        <w:rPr>
+          <w:rFonts w:ascii="Arial" w:hAnsi="Arial" w:cs="Arial"/>
+          <w:sz w:val="24"/>
+          <w:szCs w:val="24"/>
+        </w:rPr>
+      </w:pPr>
+      <w:r>
+        <w:rPr>
+          <w:rFonts w:ascii="Arial" w:hAnsi="Arial" w:cs="Arial"/>
+          <w:noProof/>
+          <w:sz w:val="24"/>
+          <w:szCs w:val="24"/>
+        </w:rPr>
+        <mc:AlternateContent>
+          <mc:Choice Requires="wps">
+            <w:drawing>
+              <wp:anchor distT="45720" distB="45720" distL="114300" distR="114300" simplePos="0" relativeHeight="251698176" behindDoc="0" locked="0" layoutInCell="1" allowOverlap="1" wp14:anchorId="7BCA089C" wp14:editId="1401A0D2">
+                <wp:simplePos x="0" y="0"/>
+                <wp:positionH relativeFrom="column">
+                  <wp:posOffset>4810125</wp:posOffset>
+                </wp:positionH>
+                <wp:positionV relativeFrom="paragraph">
+                  <wp:posOffset>129540</wp:posOffset>
+                </wp:positionV>
+                <wp:extent cx="1419225" cy="314325"/>
+                <wp:effectExtent l="0" t="0" r="9525" b="9525"/>
+                <wp:wrapSquare wrapText="bothSides"/>
+                <wp:docPr id="55" name="Kotak Teks 2"/>
+                <wp:cNvGraphicFramePr>
+                  <a:graphicFrameLocks xmlns:a="http://schemas.openxmlformats.org/drawingml/2006/main"/>
+                </wp:cNvGraphicFramePr>
+                <a:graphic xmlns:a="http://schemas.openxmlformats.org/drawingml/2006/main">
+                  <a:graphicData uri="http://schemas.microsoft.com/office/word/2010/wordprocessingShape">
+                    <wps:wsp>
+                      <wps:cNvSpPr txBox="1">
+                        <a:spLocks noChangeArrowheads="1"/>
+                      </wps:cNvSpPr>
+                      <wps:spPr bwMode="auto">
+                        <a:xfrm>
+                          <a:off x="0" y="0"/>
+                          <a:ext cx="1419225" cy="314325"/>
+                        </a:xfrm>
+                        <a:prstGeom prst="rect">
+                          <a:avLst/>
+                        </a:prstGeom>
+                        <a:solidFill>
+                          <a:srgbClr val="FFFFFF"/>
+                        </a:solidFill>
+                        <a:ln w="9525">
+                          <a:noFill/>
+                          <a:miter lim="800000"/>
+                          <a:headEnd/>
+                          <a:tailEnd/>
+                        </a:ln>
+                      </wps:spPr>
+                      <wps:txbx>
+                        <w:txbxContent>
+                          <w:p>
+                            <w:pPr>
+                              <w:rPr>
+                                <w:rFonts w:ascii="Arial" w:hAnsi="Arial" w:cs="Arial"/>
+                              </w:rPr>
+                            </w:pPr>
+                            <w:proofErr w:type="spellStart"/>
+                            <w:r>
+                              <w:rPr>
+                                <w:rFonts w:ascii="Arial" w:hAnsi="Arial" w:cs="Arial"/>
+                                <w:lang w:val="id-ID"/>
+                              </w:rPr>
+                              <w:t>Game</w:t>
+                            </w:r>
+                            <w:proofErr w:type="spellEnd"/>
+                            <w:r>
+                              <w:rPr>
+                                <w:rFonts w:ascii="Arial" w:hAnsi="Arial" w:cs="Arial"/>
+                                <w:lang w:val="id-ID"/>
+                              </w:rPr>
+                              <w:t xml:space="preserve"> Publisher</w:t>
+                            </w:r>
+                          </w:p>
+                        </w:txbxContent>
+                      </wps:txbx>
+                      <wps:bodyPr rot="0" vert="horz" wrap="square" lIns="91440" tIns="45720" rIns="91440" bIns="45720" anchor="t" anchorCtr="0">
+                        <a:noAutofit/>
+                      </wps:bodyPr>
+                    </wps:wsp>
+                  </a:graphicData>
+                </a:graphic>
+                <wp14:sizeRelH relativeFrom="margin">
+                  <wp14:pctWidth>0</wp14:pctWidth>
+                </wp14:sizeRelH>
+                <wp14:sizeRelV relativeFrom="margin">
+                  <wp14:pctHeight>0</wp14:pctHeight>
+                </wp14:sizeRelV>
+              </wp:anchor>
+            </w:drawing>
+          </mc:Choice>
+          <mc:Fallback>
+            <w:pict>
+              <v:shape w14:anchorId="7BCA089C" id="_x0000_s1028" type="#_x0000_t202" style="position:absolute;left:0;text-align:left;margin-left:378.75pt;margin-top:10.2pt;width:111.75pt;height:24.75pt;z-index:251698176;visibility:visible;mso-wrap-style:square;mso-width-percent:0;mso-height-percent:0;mso-wrap-distance-left:9pt;mso-wrap-distance-top:3.6pt;mso-wrap-distance-right:9pt;mso-wrap-distance-bottom:3.6pt;mso-position-horizontal:absolute;mso-position-horizontal-relative:text;mso-position-vertical:absolute;mso-position-vertical-relative:text;mso-width-percent:0;mso-height-percent:0;mso-width-relative:margin;mso-height-relative:margin;v-text-anchor:top" o:gfxdata="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" stroked="f">
+                <v:textbox>
+                  <w:txbxContent>
+                    <w:p>
+                      <w:pPr>
+                        <w:rPr>
+                          <w:rFonts w:ascii="Arial" w:hAnsi="Arial" w:cs="Arial"/>
+                        </w:rPr>
+                      </w:pPr>
+                      <w:proofErr w:type="spellStart"/>
+                      <w:r>
+                        <w:rPr>
+                          <w:rFonts w:ascii="Arial" w:hAnsi="Arial" w:cs="Arial"/>
+                          <w:lang w:val="id-ID"/>
+                        </w:rPr>
+                        <w:t>Game</w:t>
+                      </w:r>
+                      <w:proofErr w:type="spellEnd"/>
+                      <w:r>
+                        <w:rPr>
+                          <w:rFonts w:ascii="Arial" w:hAnsi="Arial" w:cs="Arial"/>
+                          <w:lang w:val="id-ID"/>
+                        </w:rPr>
+                        <w:t xml:space="preserve"> Publisher</w:t>
+                      </w:r>
+                    </w:p>
+                  </w:txbxContent>
+                </v:textbox>
+                <w10:wrap type="square"/>
+              </v:shape>
+            </w:pict>
+          </mc:Fallback>
+        </mc:AlternateContent>
+      </w:r>
+    </w:p>
+    <w:p>
+      <w:pPr>
+        <w:pStyle w:val="ListParagraph"/>
+        <w:ind w:left="2058"/>
+        <w:jc w:val="both"/>
+        <w:rPr>
+          <w:rFonts w:ascii="Arial" w:hAnsi="Arial" w:cs="Arial"/>
+          <w:sz w:val="24"/>
+          <w:szCs w:val="24"/>
+        </w:rPr>
+      </w:pPr>
+    </w:p>
+    <w:p>
+      <w:pPr>
+        <w:pStyle w:val="ListParagraph"/>
+        <w:ind w:left="2058"/>
+        <w:jc w:val="both"/>
+        <w:rPr>
+          <w:rFonts w:ascii="Arial" w:hAnsi="Arial" w:cs="Arial"/>
+          <w:sz w:val="24"/>
+          <w:szCs w:val="24"/>
+        </w:rPr>
+      </w:pPr>
+    </w:p>
+    <w:p>
+      <w:pPr>
+        <w:pStyle w:val="ListParagraph"/>
+        <w:ind w:left="2058"/>
+        <w:jc w:val="both"/>
+        <w:rPr>
+          <w:rFonts w:ascii="Arial" w:hAnsi="Arial" w:cs="Arial"/>
+          <w:sz w:val="24"/>
+          <w:szCs w:val="24"/>
+        </w:rPr>
+      </w:pPr>
+    </w:p>
+    <w:p>
+      <w:pPr>
+        <w:pStyle w:val="ListParagraph"/>
+        <w:ind w:left="2058"/>
+        <w:jc w:val="both"/>
+        <w:rPr>
+          <w:rFonts w:ascii="Arial" w:hAnsi="Arial" w:cs="Arial"/>
+          <w:sz w:val="24"/>
+          <w:szCs w:val="24"/>
+        </w:rPr>
+      </w:pPr>
+    </w:p>
+    <w:p>
+      <w:pPr>
+        <w:pStyle w:val="ListParagraph"/>
+        <w:ind w:left="2058"/>
+        <w:jc w:val="both"/>
+        <w:rPr>
+          <w:rFonts w:ascii="Arial" w:hAnsi="Arial" w:cs="Arial"/>
+          <w:sz w:val="24"/>
+          <w:szCs w:val="24"/>
+        </w:rPr>
+      </w:pPr>
+    </w:p>
+    <w:p>
+      <w:pPr>
+        <w:pStyle w:val="ListParagraph"/>
+        <w:ind w:left="2058"/>
+        <w:jc w:val="both"/>
+        <w:rPr>
+          <w:rFonts w:ascii="Arial" w:hAnsi="Arial" w:cs="Arial"/>
+          <w:sz w:val="24"/>
+          <w:szCs w:val="24"/>
+        </w:rPr>
+      </w:pPr>
+    </w:p>
+    <w:p>
+      <w:pPr>
+        <w:pStyle w:val="ListParagraph"/>
+        <w:ind w:left="2058"/>
+        <w:jc w:val="both"/>
+        <w:rPr>
+          <w:rFonts w:ascii="Arial" w:hAnsi="Arial" w:cs="Arial"/>
+          <w:sz w:val="24"/>
+          <w:szCs w:val="24"/>
+        </w:rPr>
+      </w:pPr>
+    </w:p>
+    <w:p>
+      <w:pPr>
+        <w:pStyle w:val="ListParagraph"/>
+        <w:ind w:left="2058"/>
+        <w:jc w:val="both"/>
+        <w:rPr>
+          <w:rFonts w:ascii="Arial" w:hAnsi="Arial" w:cs="Arial"/>
+          <w:sz w:val="24"/>
+          <w:szCs w:val="24"/>
+        </w:rPr>
+      </w:pPr>
+    </w:p>
+    <w:p>
+      <w:pPr>
+        <w:pStyle w:val="ListParagraph"/>
+        <w:ind w:left="2058"/>
+        <w:jc w:val="both"/>
+        <w:rPr>
+          <w:rFonts w:ascii="Arial" w:hAnsi="Arial" w:cs="Arial"/>
+          <w:sz w:val="24"/>
+          <w:szCs w:val="24"/>
+        </w:rPr>
+      </w:pPr>
+    </w:p>
+    <w:p>
+      <w:pPr>
+        <w:pStyle w:val="ListParagraph"/>
+        <w:ind w:left="2058"/>
+        <w:jc w:val="both"/>
+        <w:rPr>
+          <w:rFonts w:ascii="Arial" w:hAnsi="Arial" w:cs="Arial"/>
+          <w:sz w:val="24"/>
+          <w:szCs w:val="24"/>
+        </w:rPr>
+      </w:pPr>
+    </w:p>
+    <w:p>
+      <w:pPr>
+        <w:pStyle w:val="ListParagraph"/>
+        <w:ind w:left="2058"/>
+        <w:jc w:val="both"/>
+        <w:rPr>
+          <w:rFonts w:ascii="Arial" w:hAnsi="Arial" w:cs="Arial"/>
+          <w:sz w:val="24"/>
+          <w:szCs w:val="24"/>
+        </w:rPr>
+      </w:pPr>
     </w:p>
     <w:p>
       <w:pPr>
@@ -2048,6 +3064,7 @@
         </w:rPr>
         <w:t xml:space="preserve"> pertemuan </w:t>
       </w:r>
+      <w:proofErr w:type="spellStart"/>
       <w:r>
         <w:rPr>
           <w:rFonts w:ascii="Arial" w:hAnsi="Arial" w:cs="Arial"/>
@@ -2059,6 +3076,7 @@
         </w:rPr>
         <w:t>publisher</w:t>
       </w:r>
+      <w:proofErr w:type="spellEnd"/>
       <w:r>
         <w:rPr>
           <w:rFonts w:ascii="Arial" w:hAnsi="Arial" w:cs="Arial"/>
@@ -2133,6 +3151,7 @@
         </w:rPr>
         <w:t xml:space="preserve">Mengakses </w:t>
       </w:r>
+      <w:proofErr w:type="spellStart"/>
       <w:r>
         <w:rPr>
           <w:rFonts w:ascii="Arial" w:hAnsi="Arial" w:cs="Arial"/>
@@ -2144,6 +3163,7 @@
         </w:rPr>
         <w:t>review</w:t>
       </w:r>
+      <w:proofErr w:type="spellEnd"/>
       <w:r>
         <w:rPr>
           <w:rFonts w:ascii="Arial" w:hAnsi="Arial" w:cs="Arial"/>
@@ -2153,6 +3173,7 @@
         </w:rPr>
         <w:t xml:space="preserve"> </w:t>
       </w:r>
+      <w:proofErr w:type="spellStart"/>
       <w:r>
         <w:rPr>
           <w:rFonts w:ascii="Arial" w:hAnsi="Arial" w:cs="Arial"/>
@@ -2164,6 +3185,7 @@
         </w:rPr>
         <w:t>appoinment</w:t>
       </w:r>
+      <w:proofErr w:type="spellEnd"/>
       <w:r>
         <w:rPr>
           <w:rFonts w:ascii="Arial" w:hAnsi="Arial" w:cs="Arial"/>
@@ -2198,6 +3220,7 @@
           <w:szCs w:val="24"/>
         </w:rPr>
       </w:pPr>
+      <w:proofErr w:type="spellStart"/>
       <w:r>
         <w:rPr>
           <w:rFonts w:ascii="Arial" w:hAnsi="Arial" w:cs="Arial"/>
@@ -2209,6 +3232,7 @@
         </w:rPr>
         <w:t>Reminder</w:t>
       </w:r>
+      <w:proofErr w:type="spellEnd"/>
       <w:r>
         <w:rPr>
           <w:rFonts w:ascii="Arial" w:hAnsi="Arial" w:cs="Arial"/>
@@ -2218,6 +3242,7 @@
         </w:rPr>
         <w:t xml:space="preserve"> </w:t>
       </w:r>
+      <w:proofErr w:type="spellStart"/>
       <w:r>
         <w:rPr>
           <w:rFonts w:ascii="Arial" w:hAnsi="Arial" w:cs="Arial"/>
@@ -2229,6 +3254,7 @@
         </w:rPr>
         <w:t>appoinment</w:t>
       </w:r>
+      <w:proofErr w:type="spellEnd"/>
       <w:r>
         <w:rPr>
           <w:rFonts w:ascii="Arial" w:hAnsi="Arial" w:cs="Arial"/>
@@ -2263,6 +3289,7 @@
         </w:rPr>
         <w:t xml:space="preserve">Membuat/mengekspor </w:t>
       </w:r>
+      <w:proofErr w:type="spellStart"/>
       <w:r>
         <w:rPr>
           <w:rFonts w:ascii="Arial" w:hAnsi="Arial" w:cs="Arial"/>
@@ -2274,6 +3301,7 @@
         </w:rPr>
         <w:t>report</w:t>
       </w:r>
+      <w:proofErr w:type="spellEnd"/>
       <w:r>
         <w:rPr>
           <w:rFonts w:ascii="Arial" w:hAnsi="Arial" w:cs="Arial"/>
@@ -2793,6 +3821,7 @@
         </w:rPr>
         <w:t xml:space="preserve">, dan status </w:t>
       </w:r>
+      <w:proofErr w:type="spellStart"/>
       <w:r>
         <w:rPr>
           <w:rFonts w:ascii="Arial" w:hAnsi="Arial" w:cs="Arial"/>
@@ -2804,6 +3833,7 @@
         </w:rPr>
         <w:t>development</w:t>
       </w:r>
+      <w:proofErr w:type="spellEnd"/>
       <w:r>
         <w:rPr>
           <w:rFonts w:ascii="Arial" w:hAnsi="Arial" w:cs="Arial"/>
@@ -2813,6 +3843,7 @@
         </w:rPr>
         <w:t xml:space="preserve"> </w:t>
       </w:r>
+      <w:proofErr w:type="spellStart"/>
       <w:r>
         <w:rPr>
           <w:rFonts w:ascii="Arial" w:hAnsi="Arial" w:cs="Arial"/>
@@ -2824,6 +3855,7 @@
         </w:rPr>
         <w:t>project</w:t>
       </w:r>
+      <w:proofErr w:type="spellEnd"/>
       <w:r>
         <w:rPr>
           <w:rFonts w:ascii="Arial" w:hAnsi="Arial" w:cs="Arial"/>
@@ -2842,16 +3874,6 @@
         </w:rPr>
         <w:t>.</w:t>
       </w:r>
-    </w:p>
-    <w:p>
-      <w:pPr>
-        <w:spacing w:after="160" w:line="259" w:lineRule="auto"/>
-        <w:rPr>
-          <w:rFonts w:ascii="Arial" w:hAnsi="Arial" w:cs="Arial"/>
-          <w:sz w:val="24"/>
-          <w:szCs w:val="24"/>
-        </w:rPr>
-      </w:pPr>
       <w:r>
         <w:rPr>
           <w:rFonts w:ascii="Arial" w:hAnsi="Arial" w:cs="Arial"/>
@@ -2914,8 +3936,8 @@
         <w:tblLook w:val="04A0" w:firstRow="1" w:lastRow="0" w:firstColumn="1" w:lastColumn="0" w:noHBand="0" w:noVBand="1"/>
       </w:tblPr>
       <w:tblGrid>
-        <w:gridCol w:w="4504"/>
-        <w:gridCol w:w="4505"/>
+        <w:gridCol w:w="4345"/>
+        <w:gridCol w:w="4330"/>
       </w:tblGrid>
       <w:tr>
         <w:tc>
@@ -3492,7 +4514,7 @@
         <mc:AlternateContent>
           <mc:Choice Requires="wps">
             <w:drawing>
-              <wp:anchor distT="0" distB="0" distL="114300" distR="114300" simplePos="0" relativeHeight="251583488" behindDoc="0" locked="0" layoutInCell="1" allowOverlap="1" wp14:anchorId="5DE3C8BB" wp14:editId="60FEEA86">
+              <wp:anchor distT="0" distB="0" distL="114300" distR="114300" simplePos="0" relativeHeight="251631616" behindDoc="0" locked="0" layoutInCell="1" allowOverlap="1" wp14:anchorId="5DE3C8BB" wp14:editId="1D834AB8">
                 <wp:simplePos x="0" y="0"/>
                 <wp:positionH relativeFrom="column">
                   <wp:posOffset>2468880</wp:posOffset>
@@ -3585,7 +4607,7 @@
           </mc:Choice>
           <mc:Fallback>
             <w:pict>
-              <v:rect w14:anchorId="5DE3C8BB" id="Rectangle 2" o:spid="_x0000_s1026" style="position:absolute;left:0;text-align:left;margin-left:194.4pt;margin-top:13.2pt;width:87.05pt;height:39.95pt;z-index:251583488;visibility:visible;mso-wrap-style:square;mso-wrap-distance-left:9pt;mso-wrap-distance-top:0;mso-wrap-distance-right:9pt;mso-wrap-distance-bottom:0;mso-position-horizontal:absolute;mso-position-horizontal-relative:text;mso-position-vertical:absolute;mso-position-vertical-relative:text;v-text-anchor:middle" o:gfxdata="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" fillcolor="white [3212]" strokecolor="#1f4d78 [1604]" strokeweight="1pt">
+              <v:rect w14:anchorId="5DE3C8BB" id="Rectangle 2" o:spid="_x0000_s1029" style="position:absolute;left:0;text-align:left;margin-left:194.4pt;margin-top:13.2pt;width:87.05pt;height:39.95pt;z-index:251631616;visibility:visible;mso-wrap-style:square;mso-wrap-distance-left:9pt;mso-wrap-distance-top:0;mso-wrap-distance-right:9pt;mso-wrap-distance-bottom:0;mso-position-horizontal:absolute;mso-position-horizontal-relative:text;mso-position-vertical:absolute;mso-position-vertical-relative:text;v-text-anchor:middle" o:gfxdata="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" fillcolor="white [3212]" strokecolor="#1f4d78 [1604]" strokeweight="1pt">
                 <v:textbox>
                   <w:txbxContent>
                     <w:p>
@@ -3646,7 +4668,7 @@
         <mc:AlternateContent>
           <mc:Choice Requires="wps">
             <w:drawing>
-              <wp:anchor distT="0" distB="0" distL="114300" distR="114300" simplePos="0" relativeHeight="251662336" behindDoc="0" locked="0" layoutInCell="1" allowOverlap="1" wp14:anchorId="493BFC6E" wp14:editId="20788A05">
+              <wp:anchor distT="0" distB="0" distL="114300" distR="114300" simplePos="0" relativeHeight="251645952" behindDoc="0" locked="0" layoutInCell="1" allowOverlap="1" wp14:anchorId="493BFC6E" wp14:editId="50D631AF">
                 <wp:simplePos x="0" y="0"/>
                 <wp:positionH relativeFrom="column">
                   <wp:posOffset>-182880</wp:posOffset>
@@ -3701,7 +4723,7 @@
           </mc:Choice>
           <mc:Fallback>
             <w:pict>
-              <v:line w14:anchorId="465B818B" id="Straight Connector 20" o:spid="_x0000_s1026" style="position:absolute;flip:y;z-index:251662336;visibility:visible;mso-wrap-style:square;mso-width-percent:0;mso-height-percent:0;mso-wrap-distance-left:9pt;mso-wrap-distance-top:0;mso-wrap-distance-right:9pt;mso-wrap-distance-bottom:0;mso-position-horizontal:absolute;mso-position-horizontal-relative:text;mso-position-vertical:absolute;mso-position-vertical-relative:text;mso-width-percent:0;mso-height-percent:0;mso-width-relative:margin;mso-height-relative:margin" from="-14.4pt,143.1pt" to="-.1pt,143.75pt" o:gfxdata="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" strokecolor="black [3200]" strokeweight=".5pt">
+              <v:line w14:anchorId="06FD0DF3" id="Straight Connector 20" o:spid="_x0000_s1026" style="position:absolute;flip:y;z-index:251645952;visibility:visible;mso-wrap-style:square;mso-width-percent:0;mso-height-percent:0;mso-wrap-distance-left:9pt;mso-wrap-distance-top:0;mso-wrap-distance-right:9pt;mso-wrap-distance-bottom:0;mso-position-horizontal:absolute;mso-position-horizontal-relative:text;mso-position-vertical:absolute;mso-position-vertical-relative:text;mso-width-percent:0;mso-height-percent:0;mso-width-relative:margin;mso-height-relative:margin" from="-14.4pt,143.1pt" to="-.1pt,143.75pt" o:gfxdata="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" strokecolor="black [3200]" strokeweight=".5pt">
                 <v:stroke joinstyle="miter"/>
               </v:line>
             </w:pict>
@@ -3719,7 +4741,7 @@
         <mc:AlternateContent>
           <mc:Choice Requires="wps">
             <w:drawing>
-              <wp:anchor distT="0" distB="0" distL="114300" distR="114300" simplePos="0" relativeHeight="251691008" behindDoc="0" locked="0" layoutInCell="1" allowOverlap="1" wp14:anchorId="458B1376" wp14:editId="7884EEBA">
+              <wp:anchor distT="0" distB="0" distL="114300" distR="114300" simplePos="0" relativeHeight="251664384" behindDoc="0" locked="0" layoutInCell="1" allowOverlap="1" wp14:anchorId="458B1376" wp14:editId="443CF34C">
                 <wp:simplePos x="0" y="0"/>
                 <wp:positionH relativeFrom="column">
                   <wp:posOffset>4497185</wp:posOffset>
@@ -3774,7 +4796,7 @@
           </mc:Choice>
           <mc:Fallback>
             <w:pict>
-              <v:line w14:anchorId="30304841" id="Straight Connector 32" o:spid="_x0000_s1026" style="position:absolute;z-index:251691008;visibility:visible;mso-wrap-style:square;mso-width-percent:0;mso-height-percent:0;mso-wrap-distance-left:9pt;mso-wrap-distance-top:0;mso-wrap-distance-right:9pt;mso-wrap-distance-bottom:0;mso-position-horizontal:absolute;mso-position-horizontal-relative:text;mso-position-vertical:absolute;mso-position-vertical-relative:text;mso-width-percent:0;mso-height-percent:0;mso-width-relative:margin;mso-height-relative:margin" from="354.1pt,74.35pt" to="354.75pt,141.75pt" o:gfxdata="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" strokecolor="black [3200]" strokeweight=".5pt">
+              <v:line w14:anchorId="63D71B4F" id="Straight Connector 32" o:spid="_x0000_s1026" style="position:absolute;z-index:251664384;visibility:visible;mso-wrap-style:square;mso-width-percent:0;mso-height-percent:0;mso-wrap-distance-left:9pt;mso-wrap-distance-top:0;mso-wrap-distance-right:9pt;mso-wrap-distance-bottom:0;mso-position-horizontal:absolute;mso-position-horizontal-relative:text;mso-position-vertical:absolute;mso-position-vertical-relative:text;mso-width-percent:0;mso-height-percent:0;mso-width-relative:margin;mso-height-relative:margin" from="354.1pt,74.35pt" to="354.75pt,141.75pt" o:gfxdata="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" strokecolor="black [3200]" strokeweight=".5pt">
                 <v:stroke joinstyle="miter"/>
               </v:line>
             </w:pict>
@@ -3792,7 +4814,7 @@
         <mc:AlternateContent>
           <mc:Choice Requires="wps">
             <w:drawing>
-              <wp:anchor distT="0" distB="0" distL="114300" distR="114300" simplePos="0" relativeHeight="251670528" behindDoc="0" locked="0" layoutInCell="1" allowOverlap="1" wp14:anchorId="57E21C40" wp14:editId="6DDB84FE">
+              <wp:anchor distT="0" distB="0" distL="114300" distR="114300" simplePos="0" relativeHeight="251653120" behindDoc="0" locked="0" layoutInCell="1" allowOverlap="1" wp14:anchorId="57E21C40" wp14:editId="714E7396">
                 <wp:simplePos x="0" y="0"/>
                 <wp:positionH relativeFrom="column">
                   <wp:posOffset>1446415</wp:posOffset>
@@ -3844,7 +4866,7 @@
           </mc:Choice>
           <mc:Fallback>
             <w:pict>
-              <v:line w14:anchorId="44C9995E" id="Straight Connector 26" o:spid="_x0000_s1026" style="position:absolute;z-index:251670528;visibility:visible;mso-wrap-style:square;mso-height-percent:0;mso-wrap-distance-left:9pt;mso-wrap-distance-top:0;mso-wrap-distance-right:9pt;mso-wrap-distance-bottom:0;mso-position-horizontal:absolute;mso-position-horizontal-relative:text;mso-position-vertical:absolute;mso-position-vertical-relative:text;mso-height-percent:0;mso-height-relative:margin" from="113.9pt,142.45pt" to="123.05pt,143.1pt" o:gfxdata="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" strokecolor="black [3200]" strokeweight=".5pt">
+              <v:line w14:anchorId="7C639D57" id="Straight Connector 26" o:spid="_x0000_s1026" style="position:absolute;z-index:251653120;visibility:visible;mso-wrap-style:square;mso-height-percent:0;mso-wrap-distance-left:9pt;mso-wrap-distance-top:0;mso-wrap-distance-right:9pt;mso-wrap-distance-bottom:0;mso-position-horizontal:absolute;mso-position-horizontal-relative:text;mso-position-vertical:absolute;mso-position-vertical-relative:text;mso-height-percent:0;mso-height-relative:margin" from="113.9pt,142.45pt" to="123.05pt,143.1pt" o:gfxdata="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" strokecolor="black [3200]" strokeweight=".5pt">
                 <v:stroke joinstyle="miter"/>
               </v:line>
             </w:pict>
@@ -3862,7 +4884,7 @@
         <mc:AlternateContent>
           <mc:Choice Requires="wps">
             <w:drawing>
-              <wp:anchor distT="0" distB="0" distL="114300" distR="114300" simplePos="0" relativeHeight="251716608" behindDoc="0" locked="0" layoutInCell="1" allowOverlap="1" wp14:anchorId="2BF698A1" wp14:editId="6134F2D8">
+              <wp:anchor distT="0" distB="0" distL="114300" distR="114300" simplePos="0" relativeHeight="251673600" behindDoc="0" locked="0" layoutInCell="1" allowOverlap="1" wp14:anchorId="2BF698A1" wp14:editId="69B53E8C">
                 <wp:simplePos x="0" y="0"/>
                 <wp:positionH relativeFrom="column">
                   <wp:posOffset>2859578</wp:posOffset>
@@ -3914,7 +4936,7 @@
           </mc:Choice>
           <mc:Fallback>
             <w:pict>
-              <v:line w14:anchorId="425D6170" id="Straight Connector 39" o:spid="_x0000_s1026" style="position:absolute;z-index:251716608;visibility:visible;mso-wrap-style:square;mso-height-percent:0;mso-wrap-distance-left:9pt;mso-wrap-distance-top:0;mso-wrap-distance-right:9pt;mso-wrap-distance-bottom:0;mso-position-horizontal:absolute;mso-position-horizontal-relative:text;mso-position-vertical:absolute;mso-position-vertical-relative:text;mso-height-percent:0;mso-height-relative:margin" from="225.15pt,138.5pt" to="237.6pt,138.5pt" o:gfxdata="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" strokecolor="black [3200]" strokeweight=".5pt">
+              <v:line w14:anchorId="078FEF4D" id="Straight Connector 39" o:spid="_x0000_s1026" style="position:absolute;z-index:251673600;visibility:visible;mso-wrap-style:square;mso-height-percent:0;mso-wrap-distance-left:9pt;mso-wrap-distance-top:0;mso-wrap-distance-right:9pt;mso-wrap-distance-bottom:0;mso-position-horizontal:absolute;mso-position-horizontal-relative:text;mso-position-vertical:absolute;mso-position-vertical-relative:text;mso-height-percent:0;mso-height-relative:margin" from="225.15pt,138.5pt" to="237.6pt,138.5pt" o:gfxdata="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" strokecolor="black [3200]" strokeweight=".5pt">
                 <v:stroke joinstyle="miter"/>
               </v:line>
             </w:pict>
@@ -3932,7 +4954,7 @@
         <mc:AlternateContent>
           <mc:Choice Requires="wps">
             <w:drawing>
-              <wp:anchor distT="0" distB="0" distL="114300" distR="114300" simplePos="0" relativeHeight="251724800" behindDoc="0" locked="0" layoutInCell="1" allowOverlap="1" wp14:anchorId="551EC3BF" wp14:editId="3D7DF57A">
+              <wp:anchor distT="0" distB="0" distL="114300" distR="114300" simplePos="0" relativeHeight="251675648" behindDoc="0" locked="0" layoutInCell="1" allowOverlap="1" wp14:anchorId="551EC3BF" wp14:editId="692D60D7">
                 <wp:simplePos x="0" y="0"/>
                 <wp:positionH relativeFrom="column">
                   <wp:posOffset>2867891</wp:posOffset>
@@ -3981,7 +5003,7 @@
           </mc:Choice>
           <mc:Fallback>
             <w:pict>
-              <v:line w14:anchorId="29262759" id="Straight Connector 41" o:spid="_x0000_s1026" style="position:absolute;z-index:251724800;visibility:visible;mso-wrap-style:square;mso-wrap-distance-left:9pt;mso-wrap-distance-top:0;mso-wrap-distance-right:9pt;mso-wrap-distance-bottom:0;mso-position-horizontal:absolute;mso-position-horizontal-relative:text;mso-position-vertical:absolute;mso-position-vertical-relative:text" from="225.8pt,196.1pt" to="238.25pt,196.1pt" o:gfxdata="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" strokecolor="black [3200]" strokeweight=".5pt">
+              <v:line w14:anchorId="637DACE8" id="Straight Connector 41" o:spid="_x0000_s1026" style="position:absolute;z-index:251675648;visibility:visible;mso-wrap-style:square;mso-wrap-distance-left:9pt;mso-wrap-distance-top:0;mso-wrap-distance-right:9pt;mso-wrap-distance-bottom:0;mso-position-horizontal:absolute;mso-position-horizontal-relative:text;mso-position-vertical:absolute;mso-position-vertical-relative:text" from="225.8pt,196.1pt" to="238.25pt,196.1pt" o:gfxdata="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" strokecolor="black [3200]" strokeweight=".5pt">
                 <v:stroke joinstyle="miter"/>
               </v:line>
             </w:pict>
@@ -3999,7 +5021,7 @@
         <mc:AlternateContent>
           <mc:Choice Requires="wps">
             <w:drawing>
-              <wp:anchor distT="0" distB="0" distL="114300" distR="114300" simplePos="0" relativeHeight="251720704" behindDoc="0" locked="0" layoutInCell="1" allowOverlap="1" wp14:anchorId="5D315586" wp14:editId="5A00A138">
+              <wp:anchor distT="0" distB="0" distL="114300" distR="114300" simplePos="0" relativeHeight="251674624" behindDoc="0" locked="0" layoutInCell="1" allowOverlap="1" wp14:anchorId="5D315586" wp14:editId="0CE90C19">
                 <wp:simplePos x="0" y="0"/>
                 <wp:positionH relativeFrom="column">
                   <wp:posOffset>2859578</wp:posOffset>
@@ -4048,7 +5070,7 @@
           </mc:Choice>
           <mc:Fallback>
             <w:pict>
-              <v:line w14:anchorId="5D36675F" id="Straight Connector 40" o:spid="_x0000_s1026" style="position:absolute;z-index:251720704;visibility:visible;mso-wrap-style:square;mso-wrap-distance-left:9pt;mso-wrap-distance-top:0;mso-wrap-distance-right:9pt;mso-wrap-distance-bottom:0;mso-position-horizontal:absolute;mso-position-horizontal-relative:text;mso-position-vertical:absolute;mso-position-vertical-relative:text" from="225.15pt,139.8pt" to="225.15pt,196.1pt" o:gfxdata="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" strokecolor="black [3200]" strokeweight=".5pt">
+              <v:line w14:anchorId="66993EE8" id="Straight Connector 40" o:spid="_x0000_s1026" style="position:absolute;z-index:251674624;visibility:visible;mso-wrap-style:square;mso-wrap-distance-left:9pt;mso-wrap-distance-top:0;mso-wrap-distance-right:9pt;mso-wrap-distance-bottom:0;mso-position-horizontal:absolute;mso-position-horizontal-relative:text;mso-position-vertical:absolute;mso-position-vertical-relative:text" from="225.15pt,139.8pt" to="225.15pt,196.1pt" o:gfxdata="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" strokecolor="black [3200]" strokeweight=".5pt">
                 <v:stroke joinstyle="miter"/>
               </v:line>
             </w:pict>
@@ -4066,7 +5088,7 @@
         <mc:AlternateContent>
           <mc:Choice Requires="wps">
             <w:drawing>
-              <wp:anchor distT="0" distB="0" distL="114300" distR="114300" simplePos="0" relativeHeight="251712512" behindDoc="0" locked="0" layoutInCell="1" allowOverlap="1" wp14:anchorId="5598CD83" wp14:editId="186E3DA8">
+              <wp:anchor distT="0" distB="0" distL="114300" distR="114300" simplePos="0" relativeHeight="251671552" behindDoc="0" locked="0" layoutInCell="1" allowOverlap="1" wp14:anchorId="5598CD83" wp14:editId="6381D573">
                 <wp:simplePos x="0" y="0"/>
                 <wp:positionH relativeFrom="column">
                   <wp:posOffset>2842953</wp:posOffset>
@@ -4115,7 +5137,7 @@
           </mc:Choice>
           <mc:Fallback>
             <w:pict>
-              <v:line w14:anchorId="1E5C1AB0" id="Straight Connector 38" o:spid="_x0000_s1026" style="position:absolute;z-index:251712512;visibility:visible;mso-wrap-style:square;mso-wrap-distance-left:9pt;mso-wrap-distance-top:0;mso-wrap-distance-right:9pt;mso-wrap-distance-bottom:0;mso-position-horizontal:absolute;mso-position-horizontal-relative:text;mso-position-vertical:absolute;mso-position-vertical-relative:text" from="223.85pt,72.4pt" to="225.15pt,139.8pt" o:gfxdata="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" strokecolor="black [3200]" strokeweight=".5pt">
+              <v:line w14:anchorId="16539C98" id="Straight Connector 38" o:spid="_x0000_s1026" style="position:absolute;z-index:251671552;visibility:visible;mso-wrap-style:square;mso-wrap-distance-left:9pt;mso-wrap-distance-top:0;mso-wrap-distance-right:9pt;mso-wrap-distance-bottom:0;mso-position-horizontal:absolute;mso-position-horizontal-relative:text;mso-position-vertical:absolute;mso-position-vertical-relative:text" from="223.85pt,72.4pt" to="225.15pt,139.8pt" o:gfxdata="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" strokecolor="black [3200]" strokeweight=".5pt">
                 <v:stroke joinstyle="miter"/>
               </v:line>
             </w:pict>
@@ -4133,7 +5155,7 @@
         <mc:AlternateContent>
           <mc:Choice Requires="wps">
             <w:drawing>
-              <wp:anchor distT="0" distB="0" distL="114300" distR="114300" simplePos="0" relativeHeight="251709440" behindDoc="0" locked="0" layoutInCell="1" allowOverlap="1" wp14:anchorId="500AF910" wp14:editId="026CF60E">
+              <wp:anchor distT="0" distB="0" distL="114300" distR="114300" simplePos="0" relativeHeight="251670528" behindDoc="0" locked="0" layoutInCell="1" allowOverlap="1" wp14:anchorId="500AF910" wp14:editId="06E689BA">
                 <wp:simplePos x="0" y="0"/>
                 <wp:positionH relativeFrom="column">
                   <wp:posOffset>2842953</wp:posOffset>
@@ -4182,7 +5204,7 @@
           </mc:Choice>
           <mc:Fallback>
             <w:pict>
-              <v:line w14:anchorId="3F868E4F" id="Straight Connector 37" o:spid="_x0000_s1026" style="position:absolute;flip:x;z-index:251709440;visibility:visible;mso-wrap-style:square;mso-wrap-distance-left:9pt;mso-wrap-distance-top:0;mso-wrap-distance-right:9pt;mso-wrap-distance-bottom:0;mso-position-horizontal:absolute;mso-position-horizontal-relative:text;mso-position-vertical:absolute;mso-position-vertical-relative:text" from="223.85pt,72.4pt" to="236.3pt,72.4pt" o:gfxdata="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" strokecolor="black [3200]" strokeweight=".5pt">
+              <v:line w14:anchorId="6D5B1840" id="Straight Connector 37" o:spid="_x0000_s1026" style="position:absolute;flip:x;z-index:251670528;visibility:visible;mso-wrap-style:square;mso-wrap-distance-left:9pt;mso-wrap-distance-top:0;mso-wrap-distance-right:9pt;mso-wrap-distance-bottom:0;mso-position-horizontal:absolute;mso-position-horizontal-relative:text;mso-position-vertical:absolute;mso-position-vertical-relative:text" from="223.85pt,72.4pt" to="236.3pt,72.4pt" o:gfxdata="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" strokecolor="black [3200]" strokeweight=".5pt">
                 <v:stroke joinstyle="miter"/>
               </v:line>
             </w:pict>
@@ -4200,7 +5222,7 @@
         <mc:AlternateContent>
           <mc:Choice Requires="wps">
             <w:drawing>
-              <wp:anchor distT="0" distB="0" distL="114300" distR="114300" simplePos="0" relativeHeight="251705344" behindDoc="0" locked="0" layoutInCell="1" allowOverlap="1" wp14:anchorId="02877AF7" wp14:editId="6A5837D8">
+              <wp:anchor distT="0" distB="0" distL="114300" distR="114300" simplePos="0" relativeHeight="251669504" behindDoc="0" locked="0" layoutInCell="1" allowOverlap="1" wp14:anchorId="02877AF7" wp14:editId="553E5C17">
                 <wp:simplePos x="0" y="0"/>
                 <wp:positionH relativeFrom="column">
                   <wp:posOffset>3541222</wp:posOffset>
@@ -4249,7 +5271,7 @@
           </mc:Choice>
           <mc:Fallback>
             <w:pict>
-              <v:line w14:anchorId="6AA8808F" id="Straight Connector 36" o:spid="_x0000_s1026" style="position:absolute;z-index:251705344;visibility:visible;mso-wrap-style:square;mso-wrap-distance-left:9pt;mso-wrap-distance-top:0;mso-wrap-distance-right:9pt;mso-wrap-distance-bottom:0;mso-position-horizontal:absolute;mso-position-horizontal-relative:text;mso-position-vertical:absolute;mso-position-vertical-relative:text" from="278.85pt,46.2pt" to="278.85pt,56pt" o:gfxdata="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" strokecolor="black [3200]" strokeweight=".5pt">
+              <v:line w14:anchorId="166EFA2C" id="Straight Connector 36" o:spid="_x0000_s1026" style="position:absolute;z-index:251669504;visibility:visible;mso-wrap-style:square;mso-wrap-distance-left:9pt;mso-wrap-distance-top:0;mso-wrap-distance-right:9pt;mso-wrap-distance-bottom:0;mso-position-horizontal:absolute;mso-position-horizontal-relative:text;mso-position-vertical:absolute;mso-position-vertical-relative:text" from="278.85pt,46.2pt" to="278.85pt,56pt" o:gfxdata="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" strokecolor="black [3200]" strokeweight=".5pt">
                 <v:stroke joinstyle="miter"/>
               </v:line>
             </w:pict>
@@ -4267,7 +5289,7 @@
         <mc:AlternateContent>
           <mc:Choice Requires="wps">
             <w:drawing>
-              <wp:anchor distT="0" distB="0" distL="114300" distR="114300" simplePos="0" relativeHeight="251684864" behindDoc="0" locked="0" layoutInCell="1" allowOverlap="1" wp14:anchorId="4D6F8243" wp14:editId="20423F7A">
+              <wp:anchor distT="0" distB="0" distL="114300" distR="114300" simplePos="0" relativeHeight="251658240" behindDoc="0" locked="0" layoutInCell="1" allowOverlap="1" wp14:anchorId="4D6F8243" wp14:editId="545FCF0C">
                 <wp:simplePos x="0" y="0"/>
                 <wp:positionH relativeFrom="column">
                   <wp:posOffset>4497185</wp:posOffset>
@@ -4322,7 +5344,7 @@
           </mc:Choice>
           <mc:Fallback>
             <w:pict>
-              <v:line w14:anchorId="60D93B85" id="Straight Connector 31" o:spid="_x0000_s1026" style="position:absolute;flip:y;z-index:251684864;visibility:visible;mso-wrap-style:square;mso-width-percent:0;mso-height-percent:0;mso-wrap-distance-left:9pt;mso-wrap-distance-top:0;mso-wrap-distance-right:9pt;mso-wrap-distance-bottom:0;mso-position-horizontal:absolute;mso-position-horizontal-relative:text;mso-position-vertical:absolute;mso-position-vertical-relative:text;mso-width-percent:0;mso-height-percent:0;mso-width-relative:margin;mso-height-relative:margin" from="354.1pt,74.35pt" to="369.1pt,74.35pt" o:gfxdata="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" strokecolor="black [3200]" strokeweight=".5pt">
+              <v:line w14:anchorId="134C4730" id="Straight Connector 31" o:spid="_x0000_s1026" style="position:absolute;flip:y;z-index:251658240;visibility:visible;mso-wrap-style:square;mso-width-percent:0;mso-height-percent:0;mso-wrap-distance-left:9pt;mso-wrap-distance-top:0;mso-wrap-distance-right:9pt;mso-wrap-distance-bottom:0;mso-position-horizontal:absolute;mso-position-horizontal-relative:text;mso-position-vertical:absolute;mso-position-vertical-relative:text;mso-width-percent:0;mso-height-percent:0;mso-width-relative:margin;mso-height-relative:margin" from="354.1pt,74.35pt" to="369.1pt,74.35pt" o:gfxdata="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" strokecolor="black [3200]" strokeweight=".5pt">
                 <v:stroke joinstyle="miter"/>
               </v:line>
             </w:pict>
@@ -4340,7 +5362,7 @@
         <mc:AlternateContent>
           <mc:Choice Requires="wps">
             <w:drawing>
-              <wp:anchor distT="0" distB="0" distL="114300" distR="114300" simplePos="0" relativeHeight="251703296" behindDoc="0" locked="0" layoutInCell="1" allowOverlap="1" wp14:anchorId="051AF806" wp14:editId="37FCBC73">
+              <wp:anchor distT="0" distB="0" distL="114300" distR="114300" simplePos="0" relativeHeight="251668480" behindDoc="0" locked="0" layoutInCell="1" allowOverlap="1" wp14:anchorId="051AF806" wp14:editId="7A96E063">
                 <wp:simplePos x="0" y="0"/>
                 <wp:positionH relativeFrom="column">
                   <wp:posOffset>4513811</wp:posOffset>
@@ -4389,7 +5411,7 @@
           </mc:Choice>
           <mc:Fallback>
             <w:pict>
-              <v:line w14:anchorId="1EB92273" id="Straight Connector 35" o:spid="_x0000_s1026" style="position:absolute;z-index:251703296;visibility:visible;mso-wrap-style:square;mso-wrap-distance-left:9pt;mso-wrap-distance-top:0;mso-wrap-distance-right:9pt;mso-wrap-distance-bottom:0;mso-position-horizontal:absolute;mso-position-horizontal-relative:text;mso-position-vertical:absolute;mso-position-vertical-relative:text" from="355.4pt,207.2pt" to="372.4pt,207.2pt" o:gfxdata="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" strokecolor="black [3200]" strokeweight=".5pt">
+              <v:line w14:anchorId="70F6349F" id="Straight Connector 35" o:spid="_x0000_s1026" style="position:absolute;z-index:251668480;visibility:visible;mso-wrap-style:square;mso-wrap-distance-left:9pt;mso-wrap-distance-top:0;mso-wrap-distance-right:9pt;mso-wrap-distance-bottom:0;mso-position-horizontal:absolute;mso-position-horizontal-relative:text;mso-position-vertical:absolute;mso-position-vertical-relative:text" from="355.4pt,207.2pt" to="372.4pt,207.2pt" o:gfxdata="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" strokecolor="black [3200]" strokeweight=".5pt">
                 <v:stroke joinstyle="miter"/>
               </v:line>
             </w:pict>
@@ -4407,7 +5429,7 @@
         <mc:AlternateContent>
           <mc:Choice Requires="wps">
             <w:drawing>
-              <wp:anchor distT="0" distB="0" distL="114300" distR="114300" simplePos="0" relativeHeight="251699200" behindDoc="0" locked="0" layoutInCell="1" allowOverlap="1" wp14:anchorId="734A634E" wp14:editId="7C4F39E6">
+              <wp:anchor distT="0" distB="0" distL="114300" distR="114300" simplePos="0" relativeHeight="251667456" behindDoc="0" locked="0" layoutInCell="1" allowOverlap="1" wp14:anchorId="734A634E" wp14:editId="092B3ECA">
                 <wp:simplePos x="0" y="0"/>
                 <wp:positionH relativeFrom="column">
                   <wp:posOffset>4505498</wp:posOffset>
@@ -4456,7 +5478,7 @@
           </mc:Choice>
           <mc:Fallback>
             <w:pict>
-              <v:line w14:anchorId="0AC95B52" id="Straight Connector 34" o:spid="_x0000_s1026" style="position:absolute;z-index:251699200;visibility:visible;mso-wrap-style:square;mso-wrap-distance-left:9pt;mso-wrap-distance-top:0;mso-wrap-distance-right:9pt;mso-wrap-distance-bottom:0;mso-position-horizontal:absolute;mso-position-horizontal-relative:text;mso-position-vertical:absolute;mso-position-vertical-relative:text" from="354.75pt,141.75pt" to="354.75pt,207.2pt" o:gfxdata="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" strokecolor="black [3200]" strokeweight=".5pt">
+              <v:line w14:anchorId="5CE37ACA" id="Straight Connector 34" o:spid="_x0000_s1026" style="position:absolute;z-index:251667456;visibility:visible;mso-wrap-style:square;mso-wrap-distance-left:9pt;mso-wrap-distance-top:0;mso-wrap-distance-right:9pt;mso-wrap-distance-bottom:0;mso-position-horizontal:absolute;mso-position-horizontal-relative:text;mso-position-vertical:absolute;mso-position-vertical-relative:text" from="354.75pt,141.75pt" to="354.75pt,207.2pt" o:gfxdata="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" strokecolor="black [3200]" strokeweight=".5pt">
                 <v:stroke joinstyle="miter"/>
               </v:line>
             </w:pict>
@@ -4474,7 +5496,7 @@
         <mc:AlternateContent>
           <mc:Choice Requires="wps">
             <w:drawing>
-              <wp:anchor distT="0" distB="0" distL="114300" distR="114300" simplePos="0" relativeHeight="251695104" behindDoc="0" locked="0" layoutInCell="1" allowOverlap="1" wp14:anchorId="393AE66D" wp14:editId="209AB347">
+              <wp:anchor distT="0" distB="0" distL="114300" distR="114300" simplePos="0" relativeHeight="251666432" behindDoc="0" locked="0" layoutInCell="1" allowOverlap="1" wp14:anchorId="393AE66D" wp14:editId="5B147292">
                 <wp:simplePos x="0" y="0"/>
                 <wp:positionH relativeFrom="column">
                   <wp:posOffset>4505498</wp:posOffset>
@@ -4523,7 +5545,7 @@
           </mc:Choice>
           <mc:Fallback>
             <w:pict>
-              <v:line w14:anchorId="63F988C1" id="Straight Connector 33" o:spid="_x0000_s1026" style="position:absolute;z-index:251695104;visibility:visible;mso-wrap-style:square;mso-wrap-distance-left:9pt;mso-wrap-distance-top:0;mso-wrap-distance-right:9pt;mso-wrap-distance-bottom:0;mso-position-horizontal:absolute;mso-position-horizontal-relative:text;mso-position-vertical:absolute;mso-position-vertical-relative:text" from="354.75pt,141.75pt" to="373.1pt,141.75pt" o:gfxdata="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" strokecolor="black [3200]" strokeweight=".5pt">
+              <v:line w14:anchorId="37A772B6" id="Straight Connector 33" o:spid="_x0000_s1026" style="position:absolute;z-index:251666432;visibility:visible;mso-wrap-style:square;mso-wrap-distance-left:9pt;mso-wrap-distance-top:0;mso-wrap-distance-right:9pt;mso-wrap-distance-bottom:0;mso-position-horizontal:absolute;mso-position-horizontal-relative:text;mso-position-vertical:absolute;mso-position-vertical-relative:text" from="354.75pt,141.75pt" to="373.1pt,141.75pt" o:gfxdata="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" strokecolor="black [3200]" strokeweight=".5pt">
                 <v:stroke joinstyle="miter"/>
               </v:line>
             </w:pict>
@@ -4541,7 +5563,7 @@
         <mc:AlternateContent>
           <mc:Choice Requires="wps">
             <w:drawing>
-              <wp:anchor distT="0" distB="0" distL="114300" distR="114300" simplePos="0" relativeHeight="251678720" behindDoc="0" locked="0" layoutInCell="1" allowOverlap="1" wp14:anchorId="307EE402" wp14:editId="5EA9BEA3">
+              <wp:anchor distT="0" distB="0" distL="114300" distR="114300" simplePos="0" relativeHeight="251657216" behindDoc="0" locked="0" layoutInCell="1" allowOverlap="1" wp14:anchorId="307EE402" wp14:editId="3A7C24CE">
                 <wp:simplePos x="0" y="0"/>
                 <wp:positionH relativeFrom="column">
                   <wp:posOffset>5270385</wp:posOffset>
@@ -4590,7 +5612,7 @@
           </mc:Choice>
           <mc:Fallback>
             <w:pict>
-              <v:line w14:anchorId="0698F11B" id="Straight Connector 30" o:spid="_x0000_s1026" style="position:absolute;z-index:251678720;visibility:visible;mso-wrap-style:square;mso-wrap-distance-left:9pt;mso-wrap-distance-top:0;mso-wrap-distance-right:9pt;mso-wrap-distance-bottom:0;mso-position-horizontal:absolute;mso-position-horizontal-relative:text;mso-position-vertical:absolute;mso-position-vertical-relative:text" from="415pt,46.2pt" to="415pt,52.1pt" o:gfxdata="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" strokecolor="black [3200]" strokeweight=".5pt">
+              <v:line w14:anchorId="2C53ACE1" id="Straight Connector 30" o:spid="_x0000_s1026" style="position:absolute;z-index:251657216;visibility:visible;mso-wrap-style:square;mso-wrap-distance-left:9pt;mso-wrap-distance-top:0;mso-wrap-distance-right:9pt;mso-wrap-distance-bottom:0;mso-position-horizontal:absolute;mso-position-horizontal-relative:text;mso-position-vertical:absolute;mso-position-vertical-relative:text" from="415pt,46.2pt" to="415pt,52.1pt" o:gfxdata="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" strokecolor="black [3200]" strokeweight=".5pt">
                 <v:stroke joinstyle="miter"/>
               </v:line>
             </w:pict>
@@ -4608,7 +5630,7 @@
         <mc:AlternateContent>
           <mc:Choice Requires="wps">
             <w:drawing>
-              <wp:anchor distT="0" distB="0" distL="114300" distR="114300" simplePos="0" relativeHeight="251676672" behindDoc="0" locked="0" layoutInCell="1" allowOverlap="1" wp14:anchorId="2E79C9BA" wp14:editId="1BCC9915">
+              <wp:anchor distT="0" distB="0" distL="114300" distR="114300" simplePos="0" relativeHeight="251656192" behindDoc="0" locked="0" layoutInCell="1" allowOverlap="1" wp14:anchorId="2E79C9BA" wp14:editId="479CBD8A">
                 <wp:simplePos x="0" y="0"/>
                 <wp:positionH relativeFrom="column">
                   <wp:posOffset>3000779</wp:posOffset>
@@ -4657,7 +5679,7 @@
           </mc:Choice>
           <mc:Fallback>
             <w:pict>
-              <v:line w14:anchorId="6EAF1F16" id="Straight Connector 29" o:spid="_x0000_s1026" style="position:absolute;flip:y;z-index:251676672;visibility:visible;mso-wrap-style:square;mso-wrap-distance-left:9pt;mso-wrap-distance-top:0;mso-wrap-distance-right:9pt;mso-wrap-distance-bottom:0;mso-position-horizontal:absolute;mso-position-horizontal-relative:text;mso-position-vertical:absolute;mso-position-vertical-relative:text" from="236.3pt,44.9pt" to="415pt,46.2pt" o:gfxdata="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" strokecolor="black [3200]" strokeweight=".5pt">
+              <v:line w14:anchorId="4C9C6FAC" id="Straight Connector 29" o:spid="_x0000_s1026" style="position:absolute;flip:y;z-index:251656192;visibility:visible;mso-wrap-style:square;mso-wrap-distance-left:9pt;mso-wrap-distance-top:0;mso-wrap-distance-right:9pt;mso-wrap-distance-bottom:0;mso-position-horizontal:absolute;mso-position-horizontal-relative:text;mso-position-vertical:absolute;mso-position-vertical-relative:text" from="236.3pt,44.9pt" to="415pt,46.2pt" o:gfxdata="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" strokecolor="black [3200]" strokeweight=".5pt">
                 <v:stroke joinstyle="miter"/>
               </v:line>
             </w:pict>
@@ -4675,7 +5697,7 @@
         <mc:AlternateContent>
           <mc:Choice Requires="wps">
             <w:drawing>
-              <wp:anchor distT="0" distB="0" distL="114300" distR="114300" simplePos="0" relativeHeight="251674624" behindDoc="0" locked="0" layoutInCell="1" allowOverlap="1" wp14:anchorId="3DC18473" wp14:editId="7181E797">
+              <wp:anchor distT="0" distB="0" distL="114300" distR="114300" simplePos="0" relativeHeight="251655168" behindDoc="0" locked="0" layoutInCell="1" allowOverlap="1" wp14:anchorId="3DC18473" wp14:editId="632034A4">
                 <wp:simplePos x="0" y="0"/>
                 <wp:positionH relativeFrom="column">
                   <wp:posOffset>1446415</wp:posOffset>
@@ -4724,7 +5746,7 @@
           </mc:Choice>
           <mc:Fallback>
             <w:pict>
-              <v:line w14:anchorId="6009D7E0" id="Straight Connector 28" o:spid="_x0000_s1026" style="position:absolute;z-index:251674624;visibility:visible;mso-wrap-style:square;mso-wrap-distance-left:9pt;mso-wrap-distance-top:0;mso-wrap-distance-right:9pt;mso-wrap-distance-bottom:0;mso-position-horizontal:absolute;mso-position-horizontal-relative:text;mso-position-vertical:absolute;mso-position-vertical-relative:text" from="113.9pt,193.5pt" to="124.35pt,193.5pt" o:gfxdata="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" strokecolor="black [3200]" strokeweight=".5pt">
+              <v:line w14:anchorId="0EF921D8" id="Straight Connector 28" o:spid="_x0000_s1026" style="position:absolute;z-index:251655168;visibility:visible;mso-wrap-style:square;mso-wrap-distance-left:9pt;mso-wrap-distance-top:0;mso-wrap-distance-right:9pt;mso-wrap-distance-bottom:0;mso-position-horizontal:absolute;mso-position-horizontal-relative:text;mso-position-vertical:absolute;mso-position-vertical-relative:text" from="113.9pt,193.5pt" to="124.35pt,193.5pt" o:gfxdata="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" strokecolor="black [3200]" strokeweight=".5pt">
                 <v:stroke joinstyle="miter"/>
               </v:line>
             </w:pict>
@@ -4742,7 +5764,7 @@
         <mc:AlternateContent>
           <mc:Choice Requires="wps">
             <w:drawing>
-              <wp:anchor distT="0" distB="0" distL="114300" distR="114300" simplePos="0" relativeHeight="251672576" behindDoc="0" locked="0" layoutInCell="1" allowOverlap="1" wp14:anchorId="3B62A50D" wp14:editId="7AB0FCA7">
+              <wp:anchor distT="0" distB="0" distL="114300" distR="114300" simplePos="0" relativeHeight="251654144" behindDoc="0" locked="0" layoutInCell="1" allowOverlap="1" wp14:anchorId="3B62A50D" wp14:editId="65906BCA">
                 <wp:simplePos x="0" y="0"/>
                 <wp:positionH relativeFrom="column">
                   <wp:posOffset>1446415</wp:posOffset>
@@ -4791,7 +5813,7 @@
           </mc:Choice>
           <mc:Fallback>
             <w:pict>
-              <v:line w14:anchorId="4A036892" id="Straight Connector 27" o:spid="_x0000_s1026" style="position:absolute;z-index:251672576;visibility:visible;mso-wrap-style:square;mso-wrap-distance-left:9pt;mso-wrap-distance-top:0;mso-wrap-distance-right:9pt;mso-wrap-distance-bottom:0;mso-position-horizontal:absolute;mso-position-horizontal-relative:text;mso-position-vertical:absolute;mso-position-vertical-relative:text" from="113.9pt,143.75pt" to="113.9pt,194.8pt" o:gfxdata="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" strokecolor="black [3200]" strokeweight=".5pt">
+              <v:line w14:anchorId="08D8658A" id="Straight Connector 27" o:spid="_x0000_s1026" style="position:absolute;z-index:251654144;visibility:visible;mso-wrap-style:square;mso-wrap-distance-left:9pt;mso-wrap-distance-top:0;mso-wrap-distance-right:9pt;mso-wrap-distance-bottom:0;mso-position-horizontal:absolute;mso-position-horizontal-relative:text;mso-position-vertical:absolute;mso-position-vertical-relative:text" from="113.9pt,143.75pt" to="113.9pt,194.8pt" o:gfxdata="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" strokecolor="black [3200]" strokeweight=".5pt">
                 <v:stroke joinstyle="miter"/>
               </v:line>
             </w:pict>
@@ -4809,7 +5831,7 @@
         <mc:AlternateContent>
           <mc:Choice Requires="wps">
             <w:drawing>
-              <wp:anchor distT="0" distB="0" distL="114300" distR="114300" simplePos="0" relativeHeight="251667456" behindDoc="0" locked="0" layoutInCell="1" allowOverlap="1" wp14:anchorId="536D4F1F" wp14:editId="221980DE">
+              <wp:anchor distT="0" distB="0" distL="114300" distR="114300" simplePos="0" relativeHeight="251651072" behindDoc="0" locked="0" layoutInCell="1" allowOverlap="1" wp14:anchorId="536D4F1F" wp14:editId="70841A05">
                 <wp:simplePos x="0" y="0"/>
                 <wp:positionH relativeFrom="column">
                   <wp:posOffset>1446415</wp:posOffset>
@@ -4858,7 +5880,7 @@
           </mc:Choice>
           <mc:Fallback>
             <w:pict>
-              <v:line w14:anchorId="035BA8F5" id="Straight Connector 25" o:spid="_x0000_s1026" style="position:absolute;z-index:251667456;visibility:visible;mso-wrap-style:square;mso-wrap-distance-left:9pt;mso-wrap-distance-top:0;mso-wrap-distance-right:9pt;mso-wrap-distance-bottom:0;mso-position-horizontal:absolute;mso-position-horizontal-relative:text;mso-position-vertical:absolute;mso-position-vertical-relative:text" from="113.9pt,72.4pt" to="113.9pt,142.45pt" o:gfxdata="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" strokecolor="black [3200]" strokeweight=".5pt">
+              <v:line w14:anchorId="2B550EBD" id="Straight Connector 25" o:spid="_x0000_s1026" style="position:absolute;z-index:251651072;visibility:visible;mso-wrap-style:square;mso-wrap-distance-left:9pt;mso-wrap-distance-top:0;mso-wrap-distance-right:9pt;mso-wrap-distance-bottom:0;mso-position-horizontal:absolute;mso-position-horizontal-relative:text;mso-position-vertical:absolute;mso-position-vertical-relative:text" from="113.9pt,72.4pt" to="113.9pt,142.45pt" o:gfxdata="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" strokecolor="black [3200]" strokeweight=".5pt">
                 <v:stroke joinstyle="miter"/>
               </v:line>
             </w:pict>
@@ -4876,7 +5898,7 @@
         <mc:AlternateContent>
           <mc:Choice Requires="wps">
             <w:drawing>
-              <wp:anchor distT="0" distB="0" distL="114300" distR="114300" simplePos="0" relativeHeight="251666432" behindDoc="0" locked="0" layoutInCell="1" allowOverlap="1" wp14:anchorId="251CD761" wp14:editId="78887B66">
+              <wp:anchor distT="0" distB="0" distL="114300" distR="114300" simplePos="0" relativeHeight="251650048" behindDoc="0" locked="0" layoutInCell="1" allowOverlap="1" wp14:anchorId="251CD761" wp14:editId="16E71267">
                 <wp:simplePos x="0" y="0"/>
                 <wp:positionH relativeFrom="column">
                   <wp:posOffset>1446415</wp:posOffset>
@@ -4925,7 +5947,7 @@
           </mc:Choice>
           <mc:Fallback>
             <w:pict>
-              <v:line w14:anchorId="3BE89D19" id="Straight Connector 24" o:spid="_x0000_s1026" style="position:absolute;flip:x;z-index:251666432;visibility:visible;mso-wrap-style:square;mso-wrap-distance-left:9pt;mso-wrap-distance-top:0;mso-wrap-distance-right:9pt;mso-wrap-distance-bottom:0;mso-position-horizontal:absolute;mso-position-horizontal-relative:text;mso-position-vertical:absolute;mso-position-vertical-relative:text" from="113.9pt,72.4pt" to="124.35pt,72.4pt" o:gfxdata="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" strokecolor="black [3200]" strokeweight=".5pt">
+              <v:line w14:anchorId="5F3071FA" id="Straight Connector 24" o:spid="_x0000_s1026" style="position:absolute;flip:x;z-index:251650048;visibility:visible;mso-wrap-style:square;mso-wrap-distance-left:9pt;mso-wrap-distance-top:0;mso-wrap-distance-right:9pt;mso-wrap-distance-bottom:0;mso-position-horizontal:absolute;mso-position-horizontal-relative:text;mso-position-vertical:absolute;mso-position-vertical-relative:text" from="113.9pt,72.4pt" to="124.35pt,72.4pt" o:gfxdata="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" strokecolor="black [3200]" strokeweight=".5pt">
                 <v:stroke joinstyle="miter"/>
               </v:line>
             </w:pict>
@@ -4943,7 +5965,7 @@
         <mc:AlternateContent>
           <mc:Choice Requires="wps">
             <w:drawing>
-              <wp:anchor distT="0" distB="0" distL="114300" distR="114300" simplePos="0" relativeHeight="251665408" behindDoc="0" locked="0" layoutInCell="1" allowOverlap="1" wp14:anchorId="69249B13" wp14:editId="7B2F0823">
+              <wp:anchor distT="0" distB="0" distL="114300" distR="114300" simplePos="0" relativeHeight="251649024" behindDoc="0" locked="0" layoutInCell="1" allowOverlap="1" wp14:anchorId="69249B13" wp14:editId="39B9B224">
                 <wp:simplePos x="0" y="0"/>
                 <wp:positionH relativeFrom="column">
                   <wp:posOffset>2036618</wp:posOffset>
@@ -4992,7 +6014,7 @@
           </mc:Choice>
           <mc:Fallback>
             <w:pict>
-              <v:line w14:anchorId="2E202E6F" id="Straight Connector 23" o:spid="_x0000_s1026" style="position:absolute;z-index:251665408;visibility:visible;mso-wrap-style:square;mso-wrap-distance-left:9pt;mso-wrap-distance-top:0;mso-wrap-distance-right:9pt;mso-wrap-distance-bottom:0;mso-position-horizontal:absolute;mso-position-horizontal-relative:text;mso-position-vertical:absolute;mso-position-vertical-relative:text" from="160.35pt,46.2pt" to="160.35pt,55.35pt" o:gfxdata="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" strokecolor="black [3200]" strokeweight=".5pt">
+              <v:line w14:anchorId="39718786" id="Straight Connector 23" o:spid="_x0000_s1026" style="position:absolute;z-index:251649024;visibility:visible;mso-wrap-style:square;mso-wrap-distance-left:9pt;mso-wrap-distance-top:0;mso-wrap-distance-right:9pt;mso-wrap-distance-bottom:0;mso-position-horizontal:absolute;mso-position-horizontal-relative:text;mso-position-vertical:absolute;mso-position-vertical-relative:text" from="160.35pt,46.2pt" to="160.35pt,55.35pt" o:gfxdata="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" strokecolor="black [3200]" strokeweight=".5pt">
                 <v:stroke joinstyle="miter"/>
               </v:line>
             </w:pict>
@@ -5010,7 +6032,7 @@
         <mc:AlternateContent>
           <mc:Choice Requires="wps">
             <w:drawing>
-              <wp:anchor distT="0" distB="0" distL="114300" distR="114300" simplePos="0" relativeHeight="251664384" behindDoc="0" locked="0" layoutInCell="1" allowOverlap="1" wp14:anchorId="304BDBA7" wp14:editId="07E4C014">
+              <wp:anchor distT="0" distB="0" distL="114300" distR="114300" simplePos="0" relativeHeight="251648000" behindDoc="0" locked="0" layoutInCell="1" allowOverlap="1" wp14:anchorId="304BDBA7" wp14:editId="23F3D5D0">
                 <wp:simplePos x="0" y="0"/>
                 <wp:positionH relativeFrom="column">
                   <wp:posOffset>-174567</wp:posOffset>
@@ -5059,7 +6081,7 @@
           </mc:Choice>
           <mc:Fallback>
             <w:pict>
-              <v:line w14:anchorId="6D553A55" id="Straight Connector 22" o:spid="_x0000_s1026" style="position:absolute;z-index:251664384;visibility:visible;mso-wrap-style:square;mso-wrap-distance-left:9pt;mso-wrap-distance-top:0;mso-wrap-distance-right:9pt;mso-wrap-distance-bottom:0;mso-position-horizontal:absolute;mso-position-horizontal-relative:text;mso-position-vertical:absolute;mso-position-vertical-relative:text" from="-13.75pt,213.75pt" to=".65pt,213.75pt" o:gfxdata="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" strokecolor="black [3200]" strokeweight=".5pt">
+              <v:line w14:anchorId="67C379B7" id="Straight Connector 22" o:spid="_x0000_s1026" style="position:absolute;z-index:251648000;visibility:visible;mso-wrap-style:square;mso-wrap-distance-left:9pt;mso-wrap-distance-top:0;mso-wrap-distance-right:9pt;mso-wrap-distance-bottom:0;mso-position-horizontal:absolute;mso-position-horizontal-relative:text;mso-position-vertical:absolute;mso-position-vertical-relative:text" from="-13.75pt,213.75pt" to=".65pt,213.75pt" o:gfxdata="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" strokecolor="black [3200]" strokeweight=".5pt">
                 <v:stroke joinstyle="miter"/>
               </v:line>
             </w:pict>
@@ -5077,7 +6099,7 @@
         <mc:AlternateContent>
           <mc:Choice Requires="wps">
             <w:drawing>
-              <wp:anchor distT="0" distB="0" distL="114300" distR="114300" simplePos="0" relativeHeight="251663360" behindDoc="0" locked="0" layoutInCell="1" allowOverlap="1" wp14:anchorId="3D72421B" wp14:editId="303D03A3">
+              <wp:anchor distT="0" distB="0" distL="114300" distR="114300" simplePos="0" relativeHeight="251646976" behindDoc="0" locked="0" layoutInCell="1" allowOverlap="1" wp14:anchorId="3D72421B" wp14:editId="5C5E5205">
                 <wp:simplePos x="0" y="0"/>
                 <wp:positionH relativeFrom="column">
                   <wp:posOffset>-174567</wp:posOffset>
@@ -5126,7 +6148,7 @@
           </mc:Choice>
           <mc:Fallback>
             <w:pict>
-              <v:line w14:anchorId="3A7182DE" id="Straight Connector 21" o:spid="_x0000_s1026" style="position:absolute;z-index:251663360;visibility:visible;mso-wrap-style:square;mso-wrap-distance-left:9pt;mso-wrap-distance-top:0;mso-wrap-distance-right:9pt;mso-wrap-distance-bottom:0;mso-position-horizontal:absolute;mso-position-horizontal-relative:text;mso-position-vertical:absolute;mso-position-vertical-relative:text" from="-13.75pt,142.45pt" to="-13.75pt,211.85pt" o:gfxdata="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" strokecolor="black [3200]" strokeweight=".5pt">
+              <v:line w14:anchorId="0200CBCB" id="Straight Connector 21" o:spid="_x0000_s1026" style="position:absolute;z-index:251646976;visibility:visible;mso-wrap-style:square;mso-wrap-distance-left:9pt;mso-wrap-distance-top:0;mso-wrap-distance-right:9pt;mso-wrap-distance-bottom:0;mso-position-horizontal:absolute;mso-position-horizontal-relative:text;mso-position-vertical:absolute;mso-position-vertical-relative:text" from="-13.75pt,142.45pt" to="-13.75pt,211.85pt" o:gfxdata="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" strokecolor="black [3200]" strokeweight=".5pt">
                 <v:stroke joinstyle="miter"/>
               </v:line>
             </w:pict>
@@ -5144,7 +6166,7 @@
         <mc:AlternateContent>
           <mc:Choice Requires="wps">
             <w:drawing>
-              <wp:anchor distT="0" distB="0" distL="114300" distR="114300" simplePos="0" relativeHeight="251688960" behindDoc="0" locked="0" layoutInCell="1" allowOverlap="1" wp14:anchorId="4E8504D4" wp14:editId="22897283">
+              <wp:anchor distT="0" distB="0" distL="114300" distR="114300" simplePos="0" relativeHeight="251663360" behindDoc="0" locked="0" layoutInCell="1" allowOverlap="1" wp14:anchorId="4E8504D4" wp14:editId="297D7245">
                 <wp:simplePos x="0" y="0"/>
                 <wp:positionH relativeFrom="column">
                   <wp:posOffset>-174567</wp:posOffset>
@@ -5193,7 +6215,7 @@
           </mc:Choice>
           <mc:Fallback>
             <w:pict>
-              <v:line w14:anchorId="24F715C1" id="Straight Connector 19" o:spid="_x0000_s1026" style="position:absolute;z-index:251688960;visibility:visible;mso-wrap-style:square;mso-wrap-distance-left:9pt;mso-wrap-distance-top:0;mso-wrap-distance-right:9pt;mso-wrap-distance-bottom:0;mso-position-horizontal:absolute;mso-position-horizontal-relative:text;mso-position-vertical:absolute;mso-position-vertical-relative:text" from="-13.75pt,76.3pt" to="-13.75pt,141.75pt" o:gfxdata="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" strokecolor="black [3200]" strokeweight=".5pt">
+              <v:line w14:anchorId="2DFB5757" id="Straight Connector 19" o:spid="_x0000_s1026" style="position:absolute;z-index:251663360;visibility:visible;mso-wrap-style:square;mso-wrap-distance-left:9pt;mso-wrap-distance-top:0;mso-wrap-distance-right:9pt;mso-wrap-distance-bottom:0;mso-position-horizontal:absolute;mso-position-horizontal-relative:text;mso-position-vertical:absolute;mso-position-vertical-relative:text" from="-13.75pt,76.3pt" to="-13.75pt,141.75pt" o:gfxdata="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" strokecolor="black [3200]" strokeweight=".5pt">
                 <v:stroke joinstyle="miter"/>
               </v:line>
             </w:pict>
@@ -5211,7 +6233,7 @@
         <mc:AlternateContent>
           <mc:Choice Requires="wps">
             <w:drawing>
-              <wp:anchor distT="0" distB="0" distL="114300" distR="114300" simplePos="0" relativeHeight="251687936" behindDoc="0" locked="0" layoutInCell="1" allowOverlap="1" wp14:anchorId="6497CA0F" wp14:editId="28C9D14B">
+              <wp:anchor distT="0" distB="0" distL="114300" distR="114300" simplePos="0" relativeHeight="251662336" behindDoc="0" locked="0" layoutInCell="1" allowOverlap="1" wp14:anchorId="6497CA0F" wp14:editId="4C957C7C">
                 <wp:simplePos x="0" y="0"/>
                 <wp:positionH relativeFrom="column">
                   <wp:posOffset>-174567</wp:posOffset>
@@ -5260,7 +6282,7 @@
           </mc:Choice>
           <mc:Fallback>
             <w:pict>
-              <v:line w14:anchorId="504AA559" id="Straight Connector 18" o:spid="_x0000_s1026" style="position:absolute;flip:x;z-index:251687936;visibility:visible;mso-wrap-style:square;mso-wrap-distance-left:9pt;mso-wrap-distance-top:0;mso-wrap-distance-right:9pt;mso-wrap-distance-bottom:0;mso-position-horizontal:absolute;mso-position-horizontal-relative:text;mso-position-vertical:absolute;mso-position-vertical-relative:text" from="-13.75pt,75.65pt" to=".65pt,75.65pt" o:gfxdata="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" strokecolor="black [3200]" strokeweight=".5pt">
+              <v:line w14:anchorId="6324376A" id="Straight Connector 18" o:spid="_x0000_s1026" style="position:absolute;flip:x;z-index:251662336;visibility:visible;mso-wrap-style:square;mso-wrap-distance-left:9pt;mso-wrap-distance-top:0;mso-wrap-distance-right:9pt;mso-wrap-distance-bottom:0;mso-position-horizontal:absolute;mso-position-horizontal-relative:text;mso-position-vertical:absolute;mso-position-vertical-relative:text" from="-13.75pt,75.65pt" to=".65pt,75.65pt" o:gfxdata="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" strokecolor="black [3200]" strokeweight=".5pt">
                 <v:stroke joinstyle="miter"/>
               </v:line>
             </w:pict>
@@ -5278,7 +6300,7 @@
         <mc:AlternateContent>
           <mc:Choice Requires="wps">
             <w:drawing>
-              <wp:anchor distT="0" distB="0" distL="114300" distR="114300" simplePos="0" relativeHeight="251686912" behindDoc="0" locked="0" layoutInCell="1" allowOverlap="1" wp14:anchorId="31EE0C11" wp14:editId="0C4722DB">
+              <wp:anchor distT="0" distB="0" distL="114300" distR="114300" simplePos="0" relativeHeight="251661312" behindDoc="0" locked="0" layoutInCell="1" allowOverlap="1" wp14:anchorId="31EE0C11" wp14:editId="1DD57C76">
                 <wp:simplePos x="0" y="0"/>
                 <wp:positionH relativeFrom="column">
                   <wp:posOffset>515389</wp:posOffset>
@@ -5327,7 +6349,7 @@
           </mc:Choice>
           <mc:Fallback>
             <w:pict>
-              <v:line w14:anchorId="756D2541" id="Straight Connector 17" o:spid="_x0000_s1026" style="position:absolute;z-index:251686912;visibility:visible;mso-wrap-style:square;mso-wrap-distance-left:9pt;mso-wrap-distance-top:0;mso-wrap-distance-right:9pt;mso-wrap-distance-bottom:0;mso-position-horizontal:absolute;mso-position-horizontal-relative:text;mso-position-vertical:absolute;mso-position-vertical-relative:text" from="40.6pt,46.2pt" to="40.6pt,59.3pt" o:gfxdata="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" strokecolor="black [3200]" strokeweight=".5pt">
+              <v:line w14:anchorId="344977FF" id="Straight Connector 17" o:spid="_x0000_s1026" style="position:absolute;z-index:251661312;visibility:visible;mso-wrap-style:square;mso-wrap-distance-left:9pt;mso-wrap-distance-top:0;mso-wrap-distance-right:9pt;mso-wrap-distance-bottom:0;mso-position-horizontal:absolute;mso-position-horizontal-relative:text;mso-position-vertical:absolute;mso-position-vertical-relative:text" from="40.6pt,46.2pt" to="40.6pt,59.3pt" o:gfxdata="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" strokecolor="black [3200]" strokeweight=".5pt">
                 <v:stroke joinstyle="miter"/>
               </v:line>
             </w:pict>
@@ -5345,7 +6367,7 @@
         <mc:AlternateContent>
           <mc:Choice Requires="wps">
             <w:drawing>
-              <wp:anchor distT="0" distB="0" distL="114300" distR="114300" simplePos="0" relativeHeight="251685888" behindDoc="0" locked="0" layoutInCell="1" allowOverlap="1" wp14:anchorId="72756346" wp14:editId="1F8C9374">
+              <wp:anchor distT="0" distB="0" distL="114300" distR="114300" simplePos="0" relativeHeight="251660288" behindDoc="0" locked="0" layoutInCell="1" allowOverlap="1" wp14:anchorId="72756346" wp14:editId="2214856C">
                 <wp:simplePos x="0" y="0"/>
                 <wp:positionH relativeFrom="column">
                   <wp:posOffset>515389</wp:posOffset>
@@ -5394,7 +6416,7 @@
           </mc:Choice>
           <mc:Fallback>
             <w:pict>
-              <v:line w14:anchorId="0D1A428C" id="Straight Connector 16" o:spid="_x0000_s1026" style="position:absolute;flip:x;z-index:251685888;visibility:visible;mso-wrap-style:square;mso-wrap-distance-left:9pt;mso-wrap-distance-top:0;mso-wrap-distance-right:9pt;mso-wrap-distance-bottom:0;mso-position-horizontal:absolute;mso-position-horizontal-relative:text;mso-position-vertical:absolute;mso-position-vertical-relative:text" from="40.6pt,46.25pt" to="236.3pt,46.25pt" o:gfxdata="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" strokecolor="black [3200]" strokeweight=".5pt">
+              <v:line w14:anchorId="3A0D3975" id="Straight Connector 16" o:spid="_x0000_s1026" style="position:absolute;flip:x;z-index:251660288;visibility:visible;mso-wrap-style:square;mso-wrap-distance-left:9pt;mso-wrap-distance-top:0;mso-wrap-distance-right:9pt;mso-wrap-distance-bottom:0;mso-position-horizontal:absolute;mso-position-horizontal-relative:text;mso-position-vertical:absolute;mso-position-vertical-relative:text" from="40.6pt,46.25pt" to="236.3pt,46.25pt" o:gfxdata="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" strokecolor="black [3200]" strokeweight=".5pt">
                 <v:stroke joinstyle="miter"/>
               </v:line>
             </w:pict>
@@ -5412,7 +6434,7 @@
         <mc:AlternateContent>
           <mc:Choice Requires="wps">
             <w:drawing>
-              <wp:anchor distT="0" distB="0" distL="114300" distR="114300" simplePos="0" relativeHeight="251684864" behindDoc="0" locked="0" layoutInCell="1" allowOverlap="1" wp14:anchorId="514A89FA" wp14:editId="29F2E938">
+              <wp:anchor distT="0" distB="0" distL="114300" distR="114300" simplePos="0" relativeHeight="251659264" behindDoc="0" locked="0" layoutInCell="1" allowOverlap="1" wp14:anchorId="514A89FA" wp14:editId="084F4FD0">
                 <wp:simplePos x="0" y="0"/>
                 <wp:positionH relativeFrom="column">
                   <wp:posOffset>3000895</wp:posOffset>
@@ -5461,7 +6483,7 @@
           </mc:Choice>
           <mc:Fallback>
             <w:pict>
-              <v:line w14:anchorId="0727FF6E" id="Straight Connector 15" o:spid="_x0000_s1026" style="position:absolute;z-index:251684864;visibility:visible;mso-wrap-style:square;mso-wrap-distance-left:9pt;mso-wrap-distance-top:0;mso-wrap-distance-right:9pt;mso-wrap-distance-bottom:0;mso-position-horizontal:absolute;mso-position-horizontal-relative:text;mso-position-vertical:absolute;mso-position-vertical-relative:text" from="236.3pt,27.2pt" to="236.3pt,46.2pt" o:gfxdata="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" strokecolor="black [3200]" strokeweight=".5pt">
+              <v:line w14:anchorId="584B5DF4" id="Straight Connector 15" o:spid="_x0000_s1026" style="position:absolute;z-index:251659264;visibility:visible;mso-wrap-style:square;mso-wrap-distance-left:9pt;mso-wrap-distance-top:0;mso-wrap-distance-right:9pt;mso-wrap-distance-bottom:0;mso-position-horizontal:absolute;mso-position-horizontal-relative:text;mso-position-vertical:absolute;mso-position-vertical-relative:text" from="236.3pt,27.2pt" to="236.3pt,46.2pt" o:gfxdata="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" strokecolor="black [3200]" strokeweight=".5pt">
                 <v:stroke joinstyle="miter"/>
               </v:line>
             </w:pict>
@@ -5479,7 +6501,7 @@
         <mc:AlternateContent>
           <mc:Choice Requires="wps">
             <w:drawing>
-              <wp:anchor distT="0" distB="0" distL="114300" distR="114300" simplePos="0" relativeHeight="251622400" behindDoc="0" locked="0" layoutInCell="1" allowOverlap="1" wp14:anchorId="6AD817DB" wp14:editId="5A24773F">
+              <wp:anchor distT="0" distB="0" distL="114300" distR="114300" simplePos="0" relativeHeight="251638784" behindDoc="0" locked="0" layoutInCell="1" allowOverlap="1" wp14:anchorId="6AD817DB" wp14:editId="65B58E4A">
                 <wp:simplePos x="0" y="0"/>
                 <wp:positionH relativeFrom="column">
                   <wp:posOffset>2540</wp:posOffset>
@@ -5604,7 +6626,7 @@
           </mc:Choice>
           <mc:Fallback>
             <w:pict>
-              <v:rect w14:anchorId="6AD817DB" id="Rectangle 8" o:spid="_x0000_s1027" style="position:absolute;margin-left:.2pt;margin-top:187.75pt;width:87.05pt;height:39.95pt;z-index:251622400;visibility:visible;mso-wrap-style:square;mso-wrap-distance-left:9pt;mso-wrap-distance-top:0;mso-wrap-distance-right:9pt;mso-wrap-distance-bottom:0;mso-position-horizontal:absolute;mso-position-horizontal-relative:text;mso-position-vertical:absolute;mso-position-vertical-relative:text;v-text-anchor:middle" o:gfxdata="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" fillcolor="white [3212]" strokecolor="#1f4d78 [1604]" strokeweight="1pt">
+              <v:rect w14:anchorId="6AD817DB" id="Rectangle 8" o:spid="_x0000_s1030" style="position:absolute;margin-left:.2pt;margin-top:187.75pt;width:87.05pt;height:39.95pt;z-index:251638784;visibility:visible;mso-wrap-style:square;mso-wrap-distance-left:9pt;mso-wrap-distance-top:0;mso-wrap-distance-right:9pt;mso-wrap-distance-bottom:0;mso-position-horizontal:absolute;mso-position-horizontal-relative:text;mso-position-vertical:absolute;mso-position-vertical-relative:text;v-text-anchor:middle" o:gfxdata="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" fillcolor="white [3212]" strokecolor="#1f4d78 [1604]" strokeweight="1pt">
                 <v:textbox>
                   <w:txbxContent>
                     <w:p>
@@ -5687,7 +6709,7 @@
         <mc:AlternateContent>
           <mc:Choice Requires="wps">
             <w:drawing>
-              <wp:anchor distT="0" distB="0" distL="114300" distR="114300" simplePos="0" relativeHeight="251616256" behindDoc="0" locked="0" layoutInCell="1" allowOverlap="1" wp14:anchorId="3408A0EC" wp14:editId="73EAE14E">
+              <wp:anchor distT="0" distB="0" distL="114300" distR="114300" simplePos="0" relativeHeight="251637760" behindDoc="0" locked="0" layoutInCell="1" allowOverlap="1" wp14:anchorId="3408A0EC" wp14:editId="0120A1C6">
                 <wp:simplePos x="0" y="0"/>
                 <wp:positionH relativeFrom="column">
                   <wp:posOffset>-231</wp:posOffset>
@@ -5848,7 +6870,7 @@
           </mc:Choice>
           <mc:Fallback>
             <w:pict>
-              <v:rect w14:anchorId="3408A0EC" id="Rectangle 7" o:spid="_x0000_s1028" style="position:absolute;margin-left:0;margin-top:118.85pt;width:95.55pt;height:52.35pt;z-index:251616256;visibility:visible;mso-wrap-style:square;mso-width-percent:0;mso-height-percent:0;mso-wrap-distance-left:9pt;mso-wrap-distance-top:0;mso-wrap-distance-right:9pt;mso-wrap-distance-bottom:0;mso-position-horizontal:absolute;mso-position-horizontal-relative:text;mso-position-vertical:absolute;mso-position-vertical-relative:text;mso-width-percent:0;mso-height-percent:0;mso-width-relative:margin;mso-height-relative:margin;v-text-anchor:middle" o:gfxdata="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" fillcolor="white [3212]" strokecolor="#1f4d78 [1604]" strokeweight="1pt">
+              <v:rect w14:anchorId="3408A0EC" id="Rectangle 7" o:spid="_x0000_s1031" style="position:absolute;margin-left:0;margin-top:118.85pt;width:95.55pt;height:52.35pt;z-index:251637760;visibility:visible;mso-wrap-style:square;mso-width-percent:0;mso-height-percent:0;mso-wrap-distance-left:9pt;mso-wrap-distance-top:0;mso-wrap-distance-right:9pt;mso-wrap-distance-bottom:0;mso-position-horizontal:absolute;mso-position-horizontal-relative:text;mso-position-vertical:absolute;mso-position-vertical-relative:text;mso-width-percent:0;mso-height-percent:0;mso-width-relative:margin;mso-height-relative:margin;v-text-anchor:middle" o:gfxdata="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" fillcolor="white [3212]" strokecolor="#1f4d78 [1604]" strokeweight="1pt">
                 <v:textbox>
                   <w:txbxContent>
                     <w:p>
@@ -5961,7 +6983,7 @@
         <mc:AlternateContent>
           <mc:Choice Requires="wps">
             <w:drawing>
-              <wp:anchor distT="0" distB="0" distL="114300" distR="114300" simplePos="0" relativeHeight="251648000" behindDoc="0" locked="0" layoutInCell="1" allowOverlap="1" wp14:anchorId="0932A2A9" wp14:editId="5F99CE41">
+              <wp:anchor distT="0" distB="0" distL="114300" distR="114300" simplePos="0" relativeHeight="251642880" behindDoc="0" locked="0" layoutInCell="1" allowOverlap="1" wp14:anchorId="0932A2A9" wp14:editId="5BEAEA31">
                 <wp:simplePos x="0" y="0"/>
                 <wp:positionH relativeFrom="column">
                   <wp:posOffset>4729942</wp:posOffset>
@@ -6023,7 +7045,6 @@
                                 </w14:textOutline>
                               </w:rPr>
                             </w:pPr>
-                            <w:proofErr w:type="spellStart"/>
                             <w:r>
                               <w:rPr>
                                 <w:rFonts w:ascii="Arial" w:hAnsi="Arial" w:cs="Arial"/>
@@ -6036,22 +7057,7 @@
                                   <w14:bevel/>
                                 </w14:textOutline>
                               </w:rPr>
-                              <w:t>Analisa</w:t>
-                            </w:r>
-                            <w:proofErr w:type="spellEnd"/>
-                            <w:r>
-                              <w:rPr>
-                                <w:rFonts w:ascii="Arial" w:hAnsi="Arial" w:cs="Arial"/>
-                                <w:color w:val="000000" w:themeColor="text1"/>
-                                <w14:textOutline w14:w="9525" w14:cap="rnd" w14:cmpd="sng" w14:algn="ctr">
-                                  <w14:solidFill>
-                                    <w14:schemeClr w14:val="tx1"/>
-                                  </w14:solidFill>
-                                  <w14:prstDash w14:val="solid"/>
-                                  <w14:bevel/>
-                                </w14:textOutline>
-                              </w:rPr>
-                              <w:t xml:space="preserve"> </w:t>
+                              <w:t xml:space="preserve">Analisa </w:t>
                             </w:r>
                             <w:proofErr w:type="spellStart"/>
                             <w:r>
@@ -6122,7 +7128,7 @@
           </mc:Choice>
           <mc:Fallback>
             <w:pict>
-              <v:rect w14:anchorId="0932A2A9" id="Rectangle 12" o:spid="_x0000_s1029" style="position:absolute;margin-left:372.45pt;margin-top:114.3pt;width:101.45pt;height:53pt;z-index:251648000;visibility:visible;mso-wrap-style:square;mso-width-percent:0;mso-height-percent:0;mso-wrap-distance-left:9pt;mso-wrap-distance-top:0;mso-wrap-distance-right:9pt;mso-wrap-distance-bottom:0;mso-position-horizontal:absolute;mso-position-horizontal-relative:text;mso-position-vertical:absolute;mso-position-vertical-relative:text;mso-width-percent:0;mso-height-percent:0;mso-width-relative:margin;mso-height-relative:margin;v-text-anchor:middle" o:gfxdata="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" fillcolor="white [3212]" strokecolor="#1f4d78 [1604]" strokeweight="1pt">
+              <v:rect w14:anchorId="0932A2A9" id="Rectangle 12" o:spid="_x0000_s1032" style="position:absolute;margin-left:372.45pt;margin-top:114.3pt;width:101.45pt;height:53pt;z-index:251642880;visibility:visible;mso-wrap-style:square;mso-width-percent:0;mso-height-percent:0;mso-wrap-distance-left:9pt;mso-wrap-distance-top:0;mso-wrap-distance-right:9pt;mso-wrap-distance-bottom:0;mso-position-horizontal:absolute;mso-position-horizontal-relative:text;mso-position-vertical:absolute;mso-position-vertical-relative:text;mso-width-percent:0;mso-height-percent:0;mso-width-relative:margin;mso-height-relative:margin;v-text-anchor:middle" o:gfxdata="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" fillcolor="white [3212]" strokecolor="#1f4d78 [1604]" strokeweight="1pt">
                 <v:textbox>
                   <w:txbxContent>
                     <w:p>
@@ -6140,7 +7146,6 @@
                           </w14:textOutline>
                         </w:rPr>
                       </w:pPr>
-                      <w:proofErr w:type="spellStart"/>
                       <w:r>
                         <w:rPr>
                           <w:rFonts w:ascii="Arial" w:hAnsi="Arial" w:cs="Arial"/>
@@ -6153,22 +7158,7 @@
                             <w14:bevel/>
                           </w14:textOutline>
                         </w:rPr>
-                        <w:t>Analisa</w:t>
-                      </w:r>
-                      <w:proofErr w:type="spellEnd"/>
-                      <w:r>
-                        <w:rPr>
-                          <w:rFonts w:ascii="Arial" w:hAnsi="Arial" w:cs="Arial"/>
-                          <w:color w:val="000000" w:themeColor="text1"/>
-                          <w14:textOutline w14:w="9525" w14:cap="rnd" w14:cmpd="sng" w14:algn="ctr">
-                            <w14:solidFill>
-                              <w14:schemeClr w14:val="tx1"/>
-                            </w14:solidFill>
-                            <w14:prstDash w14:val="solid"/>
-                            <w14:bevel/>
-                          </w14:textOutline>
-                        </w:rPr>
-                        <w:t xml:space="preserve"> </w:t>
+                        <w:t xml:space="preserve">Analisa </w:t>
                       </w:r>
                       <w:proofErr w:type="spellStart"/>
                       <w:r>
@@ -6235,7 +7225,7 @@
         <mc:AlternateContent>
           <mc:Choice Requires="wps">
             <w:drawing>
-              <wp:anchor distT="0" distB="0" distL="114300" distR="114300" simplePos="0" relativeHeight="251656192" behindDoc="0" locked="0" layoutInCell="1" allowOverlap="1" wp14:anchorId="26E6E40F" wp14:editId="642EE1FA">
+              <wp:anchor distT="0" distB="0" distL="114300" distR="114300" simplePos="0" relativeHeight="251643904" behindDoc="0" locked="0" layoutInCell="1" allowOverlap="1" wp14:anchorId="26E6E40F" wp14:editId="5E273BA8">
                 <wp:simplePos x="0" y="0"/>
                 <wp:positionH relativeFrom="column">
                   <wp:posOffset>4729942</wp:posOffset>
@@ -6296,7 +7286,6 @@
                                 </w14:textOutline>
                               </w:rPr>
                             </w:pPr>
-                            <w:proofErr w:type="spellStart"/>
                             <w:r>
                               <w:rPr>
                                 <w:rFonts w:ascii="Arial" w:hAnsi="Arial" w:cs="Arial"/>
@@ -6309,22 +7298,7 @@
                                   <w14:bevel/>
                                 </w14:textOutline>
                               </w:rPr>
-                              <w:t>Hasil</w:t>
-                            </w:r>
-                            <w:proofErr w:type="spellEnd"/>
-                            <w:r>
-                              <w:rPr>
-                                <w:rFonts w:ascii="Arial" w:hAnsi="Arial" w:cs="Arial"/>
-                                <w:color w:val="000000" w:themeColor="text1"/>
-                                <w14:textOutline w14:w="9525" w14:cap="rnd" w14:cmpd="sng" w14:algn="ctr">
-                                  <w14:solidFill>
-                                    <w14:schemeClr w14:val="tx1"/>
-                                  </w14:solidFill>
-                                  <w14:prstDash w14:val="solid"/>
-                                  <w14:bevel/>
-                                </w14:textOutline>
-                              </w:rPr>
-                              <w:t xml:space="preserve"> </w:t>
+                              <w:t xml:space="preserve">Hasil </w:t>
                             </w:r>
                             <w:proofErr w:type="spellStart"/>
                             <w:r>
@@ -6453,7 +7427,7 @@
           </mc:Choice>
           <mc:Fallback>
             <w:pict>
-              <v:rect w14:anchorId="26E6E40F" id="Rectangle 13" o:spid="_x0000_s1030" style="position:absolute;margin-left:372.45pt;margin-top:174.5pt;width:94.25pt;height:50.4pt;z-index:251656192;visibility:visible;mso-wrap-style:square;mso-width-percent:0;mso-height-percent:0;mso-wrap-distance-left:9pt;mso-wrap-distance-top:0;mso-wrap-distance-right:9pt;mso-wrap-distance-bottom:0;mso-position-horizontal:absolute;mso-position-horizontal-relative:text;mso-position-vertical:absolute;mso-position-vertical-relative:text;mso-width-percent:0;mso-height-percent:0;mso-width-relative:margin;mso-height-relative:margin;v-text-anchor:middle" o:gfxdata="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" fillcolor="white [3212]" strokecolor="#1f4d78 [1604]" strokeweight="1pt">
+              <v:rect w14:anchorId="26E6E40F" id="Rectangle 13" o:spid="_x0000_s1033" style="position:absolute;margin-left:372.45pt;margin-top:174.5pt;width:94.25pt;height:50.4pt;z-index:251643904;visibility:visible;mso-wrap-style:square;mso-width-percent:0;mso-height-percent:0;mso-wrap-distance-left:9pt;mso-wrap-distance-top:0;mso-wrap-distance-right:9pt;mso-wrap-distance-bottom:0;mso-position-horizontal:absolute;mso-position-horizontal-relative:text;mso-position-vertical:absolute;mso-position-vertical-relative:text;mso-width-percent:0;mso-height-percent:0;mso-width-relative:margin;mso-height-relative:margin;v-text-anchor:middle" o:gfxdata="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" fillcolor="white [3212]" strokecolor="#1f4d78 [1604]" strokeweight="1pt">
                 <v:textbox>
                   <w:txbxContent>
                     <w:p>
@@ -6470,7 +7444,6 @@
                           </w14:textOutline>
                         </w:rPr>
                       </w:pPr>
-                      <w:proofErr w:type="spellStart"/>
                       <w:r>
                         <w:rPr>
                           <w:rFonts w:ascii="Arial" w:hAnsi="Arial" w:cs="Arial"/>
@@ -6483,22 +7456,7 @@
                             <w14:bevel/>
                           </w14:textOutline>
                         </w:rPr>
-                        <w:t>Hasil</w:t>
-                      </w:r>
-                      <w:proofErr w:type="spellEnd"/>
-                      <w:r>
-                        <w:rPr>
-                          <w:rFonts w:ascii="Arial" w:hAnsi="Arial" w:cs="Arial"/>
-                          <w:color w:val="000000" w:themeColor="text1"/>
-                          <w14:textOutline w14:w="9525" w14:cap="rnd" w14:cmpd="sng" w14:algn="ctr">
-                            <w14:solidFill>
-                              <w14:schemeClr w14:val="tx1"/>
-                            </w14:solidFill>
-                            <w14:prstDash w14:val="solid"/>
-                            <w14:bevel/>
-                          </w14:textOutline>
-                        </w:rPr>
-                        <w:t xml:space="preserve"> </w:t>
+                        <w:t xml:space="preserve">Hasil </w:t>
                       </w:r>
                       <w:proofErr w:type="spellStart"/>
                       <w:r>
@@ -6623,7 +7581,7 @@
         <mc:AlternateContent>
           <mc:Choice Requires="wps">
             <w:drawing>
-              <wp:anchor distT="0" distB="0" distL="114300" distR="114300" simplePos="0" relativeHeight="251661312" behindDoc="0" locked="0" layoutInCell="1" allowOverlap="1" wp14:anchorId="6C06D8AC" wp14:editId="46C7BBA4">
+              <wp:anchor distT="0" distB="0" distL="114300" distR="114300" simplePos="0" relativeHeight="251644928" behindDoc="0" locked="0" layoutInCell="1" allowOverlap="1" wp14:anchorId="6C06D8AC" wp14:editId="222889E1">
                 <wp:simplePos x="0" y="0"/>
                 <wp:positionH relativeFrom="column">
                   <wp:posOffset>3025833</wp:posOffset>
@@ -6716,7 +7674,7 @@
           </mc:Choice>
           <mc:Fallback>
             <w:pict>
-              <v:rect w14:anchorId="6C06D8AC" id="Rectangle 14" o:spid="_x0000_s1031" style="position:absolute;margin-left:238.25pt;margin-top:170.1pt;width:87.05pt;height:39.95pt;z-index:251661312;visibility:visible;mso-wrap-style:square;mso-wrap-distance-left:9pt;mso-wrap-distance-top:0;mso-wrap-distance-right:9pt;mso-wrap-distance-bottom:0;mso-position-horizontal:absolute;mso-position-horizontal-relative:text;mso-position-vertical:absolute;mso-position-vertical-relative:text;v-text-anchor:middle" o:gfxdata="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" fillcolor="white [3212]" strokecolor="#1f4d78 [1604]" strokeweight="1pt">
+              <v:rect w14:anchorId="6C06D8AC" id="Rectangle 14" o:spid="_x0000_s1034" style="position:absolute;margin-left:238.25pt;margin-top:170.1pt;width:87.05pt;height:39.95pt;z-index:251644928;visibility:visible;mso-wrap-style:square;mso-wrap-distance-left:9pt;mso-wrap-distance-top:0;mso-wrap-distance-right:9pt;mso-wrap-distance-bottom:0;mso-position-horizontal:absolute;mso-position-horizontal-relative:text;mso-position-vertical:absolute;mso-position-vertical-relative:text;v-text-anchor:middle" o:gfxdata="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" fillcolor="white [3212]" strokecolor="#1f4d78 [1604]" strokeweight="1pt">
                 <v:textbox>
                   <w:txbxContent>
                     <w:p>
@@ -6767,7 +7725,7 @@
         <mc:AlternateContent>
           <mc:Choice Requires="wps">
             <w:drawing>
-              <wp:anchor distT="0" distB="0" distL="114300" distR="114300" simplePos="0" relativeHeight="251639808" behindDoc="0" locked="0" layoutInCell="1" allowOverlap="1" wp14:anchorId="6A5334B0" wp14:editId="5DF7509A">
+              <wp:anchor distT="0" distB="0" distL="114300" distR="114300" simplePos="0" relativeHeight="251641856" behindDoc="0" locked="0" layoutInCell="1" allowOverlap="1" wp14:anchorId="6A5334B0" wp14:editId="083E3B28">
                 <wp:simplePos x="0" y="0"/>
                 <wp:positionH relativeFrom="column">
                   <wp:posOffset>3017520</wp:posOffset>
@@ -6890,7 +7848,7 @@
           </mc:Choice>
           <mc:Fallback>
             <w:pict>
-              <v:rect w14:anchorId="6A5334B0" id="Rectangle 11" o:spid="_x0000_s1032" style="position:absolute;margin-left:237.6pt;margin-top:116.45pt;width:87.05pt;height:39.95pt;z-index:251639808;visibility:visible;mso-wrap-style:square;mso-wrap-distance-left:9pt;mso-wrap-distance-top:0;mso-wrap-distance-right:9pt;mso-wrap-distance-bottom:0;mso-position-horizontal:absolute;mso-position-horizontal-relative:text;mso-position-vertical:absolute;mso-position-vertical-relative:text;v-text-anchor:middle" o:gfxdata="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" fillcolor="white [3212]" strokecolor="#1f4d78 [1604]" strokeweight="1pt">
+              <v:rect w14:anchorId="6A5334B0" id="Rectangle 11" o:spid="_x0000_s1035" style="position:absolute;margin-left:237.6pt;margin-top:116.45pt;width:87.05pt;height:39.95pt;z-index:251641856;visibility:visible;mso-wrap-style:square;mso-wrap-distance-left:9pt;mso-wrap-distance-top:0;mso-wrap-distance-right:9pt;mso-wrap-distance-bottom:0;mso-position-horizontal:absolute;mso-position-horizontal-relative:text;mso-position-vertical:absolute;mso-position-vertical-relative:text;v-text-anchor:middle" o:gfxdata="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" fillcolor="white [3212]" strokecolor="#1f4d78 [1604]" strokeweight="1pt">
                 <v:textbox>
                   <w:txbxContent>
                     <w:p>
@@ -6971,7 +7929,7 @@
         <mc:AlternateContent>
           <mc:Choice Requires="wps">
             <w:drawing>
-              <wp:anchor distT="0" distB="0" distL="114300" distR="114300" simplePos="0" relativeHeight="251633664" behindDoc="0" locked="0" layoutInCell="1" allowOverlap="1" wp14:anchorId="0E6847E8" wp14:editId="08842F6A">
+              <wp:anchor distT="0" distB="0" distL="114300" distR="114300" simplePos="0" relativeHeight="251640832" behindDoc="0" locked="0" layoutInCell="1" allowOverlap="1" wp14:anchorId="0E6847E8" wp14:editId="56702CC5">
                 <wp:simplePos x="0" y="0"/>
                 <wp:positionH relativeFrom="column">
                   <wp:posOffset>1565506</wp:posOffset>
@@ -7108,7 +8066,7 @@
           </mc:Choice>
           <mc:Fallback>
             <w:pict>
-              <v:rect w14:anchorId="0E6847E8" id="Rectangle 10" o:spid="_x0000_s1033" style="position:absolute;margin-left:123.25pt;margin-top:174.05pt;width:87.05pt;height:39.95pt;z-index:251633664;visibility:visible;mso-wrap-style:square;mso-wrap-distance-left:9pt;mso-wrap-distance-top:0;mso-wrap-distance-right:9pt;mso-wrap-distance-bottom:0;mso-position-horizontal:absolute;mso-position-horizontal-relative:text;mso-position-vertical:absolute;mso-position-vertical-relative:text;v-text-anchor:middle" o:gfxdata="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" fillcolor="white [3212]" strokecolor="#1f4d78 [1604]" strokeweight="1pt">
+              <v:rect w14:anchorId="0E6847E8" id="Rectangle 10" o:spid="_x0000_s1036" style="position:absolute;margin-left:123.25pt;margin-top:174.05pt;width:87.05pt;height:39.95pt;z-index:251640832;visibility:visible;mso-wrap-style:square;mso-wrap-distance-left:9pt;mso-wrap-distance-top:0;mso-wrap-distance-right:9pt;mso-wrap-distance-bottom:0;mso-position-horizontal:absolute;mso-position-horizontal-relative:text;mso-position-vertical:absolute;mso-position-vertical-relative:text;v-text-anchor:middle" o:gfxdata="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" fillcolor="white [3212]" strokecolor="#1f4d78 [1604]" strokeweight="1pt">
                 <v:textbox>
                   <w:txbxContent>
                     <w:p>
@@ -7203,7 +8161,7 @@
         <mc:AlternateContent>
           <mc:Choice Requires="wps">
             <w:drawing>
-              <wp:anchor distT="0" distB="0" distL="114300" distR="114300" simplePos="0" relativeHeight="251628544" behindDoc="0" locked="0" layoutInCell="1" allowOverlap="1" wp14:anchorId="5CAEC113" wp14:editId="127668B4">
+              <wp:anchor distT="0" distB="0" distL="114300" distR="114300" simplePos="0" relativeHeight="251639808" behindDoc="0" locked="0" layoutInCell="1" allowOverlap="1" wp14:anchorId="5CAEC113" wp14:editId="28726719">
                 <wp:simplePos x="0" y="0"/>
                 <wp:positionH relativeFrom="column">
                   <wp:posOffset>1565563</wp:posOffset>
@@ -7342,7 +8300,7 @@
           </mc:Choice>
           <mc:Fallback>
             <w:pict>
-              <v:rect w14:anchorId="5CAEC113" id="Rectangle 9" o:spid="_x0000_s1034" style="position:absolute;margin-left:123.25pt;margin-top:119.7pt;width:87.05pt;height:39.95pt;z-index:251628544;visibility:visible;mso-wrap-style:square;mso-wrap-distance-left:9pt;mso-wrap-distance-top:0;mso-wrap-distance-right:9pt;mso-wrap-distance-bottom:0;mso-position-horizontal:absolute;mso-position-horizontal-relative:text;mso-position-vertical:absolute;mso-position-vertical-relative:text;v-text-anchor:middle" o:gfxdata="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" fillcolor="white [3212]" strokecolor="#1f4d78 [1604]" strokeweight="1pt">
+              <v:rect w14:anchorId="5CAEC113" id="Rectangle 9" o:spid="_x0000_s1037" style="position:absolute;margin-left:123.25pt;margin-top:119.7pt;width:87.05pt;height:39.95pt;z-index:251639808;visibility:visible;mso-wrap-style:square;mso-wrap-distance-left:9pt;mso-wrap-distance-top:0;mso-wrap-distance-right:9pt;mso-wrap-distance-bottom:0;mso-position-horizontal:absolute;mso-position-horizontal-relative:text;mso-position-vertical:absolute;mso-position-vertical-relative:text;v-text-anchor:middle" o:gfxdata="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" fillcolor="white [3212]" strokecolor="#1f4d78 [1604]" strokeweight="1pt">
                 <v:textbox>
                   <w:txbxContent>
                     <w:p>
@@ -7439,7 +8397,7 @@
         <mc:AlternateContent>
           <mc:Choice Requires="wps">
             <w:drawing>
-              <wp:anchor distT="0" distB="0" distL="114300" distR="114300" simplePos="0" relativeHeight="251607040" behindDoc="0" locked="0" layoutInCell="1" allowOverlap="1" wp14:anchorId="3DED15FE" wp14:editId="6381B91A">
+              <wp:anchor distT="0" distB="0" distL="114300" distR="114300" simplePos="0" relativeHeight="251636736" behindDoc="0" locked="0" layoutInCell="1" allowOverlap="1" wp14:anchorId="3DED15FE" wp14:editId="47E9E247">
                 <wp:simplePos x="0" y="0"/>
                 <wp:positionH relativeFrom="column">
                   <wp:posOffset>4705004</wp:posOffset>
@@ -7534,7 +8492,7 @@
           </mc:Choice>
           <mc:Fallback>
             <w:pict>
-              <v:rect w14:anchorId="3DED15FE" id="Rectangle 6" o:spid="_x0000_s1035" style="position:absolute;margin-left:370.45pt;margin-top:52.3pt;width:87.05pt;height:39.95pt;z-index:251607040;visibility:visible;mso-wrap-style:square;mso-wrap-distance-left:9pt;mso-wrap-distance-top:0;mso-wrap-distance-right:9pt;mso-wrap-distance-bottom:0;mso-position-horizontal:absolute;mso-position-horizontal-relative:text;mso-position-vertical:absolute;mso-position-vertical-relative:text;v-text-anchor:middle" o:gfxdata="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" fillcolor="white [3212]" strokecolor="#1f4d78 [1604]" strokeweight="1pt">
+              <v:rect w14:anchorId="3DED15FE" id="Rectangle 6" o:spid="_x0000_s1038" style="position:absolute;margin-left:370.45pt;margin-top:52.3pt;width:87.05pt;height:39.95pt;z-index:251636736;visibility:visible;mso-wrap-style:square;mso-wrap-distance-left:9pt;mso-wrap-distance-top:0;mso-wrap-distance-right:9pt;mso-wrap-distance-bottom:0;mso-position-horizontal:absolute;mso-position-horizontal-relative:text;mso-position-vertical:absolute;mso-position-vertical-relative:text;v-text-anchor:middle" o:gfxdata="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" fillcolor="white [3212]" strokecolor="#1f4d78 [1604]" strokeweight="1pt">
                 <v:textbox>
                   <w:txbxContent>
                     <w:p>
@@ -7587,7 +8545,7 @@
         <mc:AlternateContent>
           <mc:Choice Requires="wps">
             <w:drawing>
-              <wp:anchor distT="0" distB="0" distL="114300" distR="114300" simplePos="0" relativeHeight="251601920" behindDoc="0" locked="0" layoutInCell="1" allowOverlap="1" wp14:anchorId="737C3ABC" wp14:editId="4E7DE54F">
+              <wp:anchor distT="0" distB="0" distL="114300" distR="114300" simplePos="0" relativeHeight="251635712" behindDoc="0" locked="0" layoutInCell="1" allowOverlap="1" wp14:anchorId="737C3ABC" wp14:editId="729AA079">
                 <wp:simplePos x="0" y="0"/>
                 <wp:positionH relativeFrom="column">
                   <wp:posOffset>3000895</wp:posOffset>
@@ -7682,7 +8640,7 @@
           </mc:Choice>
           <mc:Fallback>
             <w:pict>
-              <v:rect w14:anchorId="737C3ABC" id="Rectangle 5" o:spid="_x0000_s1036" style="position:absolute;margin-left:236.3pt;margin-top:54.95pt;width:87.05pt;height:39.95pt;z-index:251601920;visibility:visible;mso-wrap-style:square;mso-wrap-distance-left:9pt;mso-wrap-distance-top:0;mso-wrap-distance-right:9pt;mso-wrap-distance-bottom:0;mso-position-horizontal:absolute;mso-position-horizontal-relative:text;mso-position-vertical:absolute;mso-position-vertical-relative:text;v-text-anchor:middle" o:gfxdata="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" fillcolor="white [3212]" strokecolor="#1f4d78 [1604]" strokeweight="1pt">
+              <v:rect w14:anchorId="737C3ABC" id="Rectangle 5" o:spid="_x0000_s1039" style="position:absolute;margin-left:236.3pt;margin-top:54.95pt;width:87.05pt;height:39.95pt;z-index:251635712;visibility:visible;mso-wrap-style:square;mso-wrap-distance-left:9pt;mso-wrap-distance-top:0;mso-wrap-distance-right:9pt;mso-wrap-distance-bottom:0;mso-position-horizontal:absolute;mso-position-horizontal-relative:text;mso-position-vertical:absolute;mso-position-vertical-relative:text;v-text-anchor:middle" o:gfxdata="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" fillcolor="white [3212]" strokecolor="#1f4d78 [1604]" strokeweight="1pt">
                 <v:textbox>
                   <w:txbxContent>
                     <w:p>
@@ -7735,7 +8693,7 @@
         <mc:AlternateContent>
           <mc:Choice Requires="wps">
             <w:drawing>
-              <wp:anchor distT="0" distB="0" distL="114300" distR="114300" simplePos="0" relativeHeight="251596800" behindDoc="0" locked="0" layoutInCell="1" allowOverlap="1" wp14:anchorId="732F9649" wp14:editId="489C283F">
+              <wp:anchor distT="0" distB="0" distL="114300" distR="114300" simplePos="0" relativeHeight="251633664" behindDoc="0" locked="0" layoutInCell="1" allowOverlap="1" wp14:anchorId="732F9649" wp14:editId="310B2444">
                 <wp:simplePos x="0" y="0"/>
                 <wp:positionH relativeFrom="column">
                   <wp:posOffset>1579418</wp:posOffset>
@@ -7860,7 +8818,7 @@
           </mc:Choice>
           <mc:Fallback>
             <w:pict>
-              <v:rect w14:anchorId="732F9649" id="Rectangle 4" o:spid="_x0000_s1037" style="position:absolute;margin-left:124.35pt;margin-top:54.95pt;width:87.05pt;height:39.95pt;z-index:251596800;visibility:visible;mso-wrap-style:square;mso-wrap-distance-left:9pt;mso-wrap-distance-top:0;mso-wrap-distance-right:9pt;mso-wrap-distance-bottom:0;mso-position-horizontal:absolute;mso-position-horizontal-relative:text;mso-position-vertical:absolute;mso-position-vertical-relative:text;v-text-anchor:middle" o:gfxdata="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" fillcolor="white [3212]" strokecolor="#1f4d78 [1604]" strokeweight="1pt">
+              <v:rect w14:anchorId="732F9649" id="Rectangle 4" o:spid="_x0000_s1040" style="position:absolute;margin-left:124.35pt;margin-top:54.95pt;width:87.05pt;height:39.95pt;z-index:251633664;visibility:visible;mso-wrap-style:square;mso-wrap-distance-left:9pt;mso-wrap-distance-top:0;mso-wrap-distance-right:9pt;mso-wrap-distance-bottom:0;mso-position-horizontal:absolute;mso-position-horizontal-relative:text;mso-position-vertical:absolute;mso-position-vertical-relative:text;v-text-anchor:middle" o:gfxdata="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" fillcolor="white [3212]" strokecolor="#1f4d78 [1604]" strokeweight="1pt">
                 <v:textbox>
                   <w:txbxContent>
                     <w:p>
@@ -7943,7 +8901,7 @@
         <mc:AlternateContent>
           <mc:Choice Requires="wps">
             <w:drawing>
-              <wp:anchor distT="0" distB="0" distL="114300" distR="114300" simplePos="0" relativeHeight="251590656" behindDoc="0" locked="0" layoutInCell="1" allowOverlap="1" wp14:anchorId="6E4389A0" wp14:editId="52FFA105">
+              <wp:anchor distT="0" distB="0" distL="114300" distR="114300" simplePos="0" relativeHeight="251632640" behindDoc="0" locked="0" layoutInCell="1" allowOverlap="1" wp14:anchorId="6E4389A0" wp14:editId="137B042C">
                 <wp:simplePos x="0" y="0"/>
                 <wp:positionH relativeFrom="column">
                   <wp:posOffset>2771</wp:posOffset>
@@ -8068,7 +9026,7 @@
           </mc:Choice>
           <mc:Fallback>
             <w:pict>
-              <v:rect w14:anchorId="6E4389A0" id="Rectangle 3" o:spid="_x0000_s1038" style="position:absolute;margin-left:.2pt;margin-top:57.55pt;width:87.05pt;height:39.95pt;z-index:251590656;visibility:visible;mso-wrap-style:square;mso-wrap-distance-left:9pt;mso-wrap-distance-top:0;mso-wrap-distance-right:9pt;mso-wrap-distance-bottom:0;mso-position-horizontal:absolute;mso-position-horizontal-relative:text;mso-position-vertical:absolute;mso-position-vertical-relative:text;v-text-anchor:middle" o:gfxdata="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" fillcolor="white [3212]" strokecolor="#1f4d78 [1604]" strokeweight="1pt">
+              <v:rect w14:anchorId="6E4389A0" id="Rectangle 3" o:spid="_x0000_s1041" style="position:absolute;margin-left:.2pt;margin-top:57.55pt;width:87.05pt;height:39.95pt;z-index:251632640;visibility:visible;mso-wrap-style:square;mso-wrap-distance-left:9pt;mso-wrap-distance-top:0;mso-wrap-distance-right:9pt;mso-wrap-distance-bottom:0;mso-position-horizontal:absolute;mso-position-horizontal-relative:text;mso-position-vertical:absolute;mso-position-vertical-relative:text;v-text-anchor:middle" o:gfxdata="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" fillcolor="white [3212]" strokecolor="#1f4d78 [1604]" strokeweight="1pt">
                 <v:textbox>
                   <w:txbxContent>
                     <w:p>
@@ -8475,18 +9433,8 @@
                 <w:sz w:val="24"/>
                 <w:szCs w:val="24"/>
               </w:rPr>
-              <w:t xml:space="preserve"> </w:t>
+              <w:t xml:space="preserve"> Akhir</w:t>
             </w:r>
-            <w:proofErr w:type="spellStart"/>
-            <w:r>
-              <w:rPr>
-                <w:rFonts w:ascii="Arial" w:hAnsi="Arial" w:cs="Arial"/>
-                <w:sz w:val="24"/>
-                <w:szCs w:val="24"/>
-              </w:rPr>
-              <w:t>Akhir</w:t>
-            </w:r>
-            <w:proofErr w:type="spellEnd"/>
           </w:p>
         </w:tc>
         <w:tc>
@@ -8518,7 +9466,7 @@
               <mc:AlternateContent>
                 <mc:Choice Requires="wps">
                   <w:drawing>
-                    <wp:anchor distT="0" distB="0" distL="114300" distR="114300" simplePos="0" relativeHeight="251727872" behindDoc="0" locked="0" layoutInCell="1" allowOverlap="1" wp14:anchorId="38711C85" wp14:editId="22B6B8FD">
+                    <wp:anchor distT="0" distB="0" distL="114300" distR="114300" simplePos="0" relativeHeight="251676672" behindDoc="0" locked="0" layoutInCell="1" allowOverlap="1" wp14:anchorId="38711C85" wp14:editId="715BB9B0">
                       <wp:simplePos x="0" y="0"/>
                       <wp:positionH relativeFrom="column">
                         <wp:posOffset>-79375</wp:posOffset>
@@ -8574,7 +9522,7 @@
                 </mc:Choice>
                 <mc:Fallback>
                   <w:pict>
-                    <v:rect w14:anchorId="5AA93512" id="Rectangle 42" o:spid="_x0000_s1026" style="position:absolute;margin-left:-6.25pt;margin-top:54.95pt;width:53.65pt;height:15.05pt;z-index:251727872;visibility:visible;mso-wrap-style:square;mso-wrap-distance-left:9pt;mso-wrap-distance-top:0;mso-wrap-distance-right:9pt;mso-wrap-distance-bottom:0;mso-position-horizontal:absolute;mso-position-horizontal-relative:text;mso-position-vertical:absolute;mso-position-vertical-relative:text;v-text-anchor:middle" o:gfxdata="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" fillcolor="#5b9bd5 [3204]" strokecolor="#1f4d78 [1604]" strokeweight="1pt"/>
+                    <v:rect w14:anchorId="398F6011" id="Rectangle 42" o:spid="_x0000_s1026" style="position:absolute;margin-left:-6.25pt;margin-top:54.95pt;width:53.65pt;height:15.05pt;z-index:251676672;visibility:visible;mso-wrap-style:square;mso-wrap-distance-left:9pt;mso-wrap-distance-top:0;mso-wrap-distance-right:9pt;mso-wrap-distance-bottom:0;mso-position-horizontal:absolute;mso-position-horizontal-relative:text;mso-position-vertical:absolute;mso-position-vertical-relative:text;v-text-anchor:middle" o:gfxdata="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" fillcolor="#5b9bd5 [3204]" strokecolor="#1f4d78 [1604]" strokeweight="1pt"/>
                   </w:pict>
                 </mc:Fallback>
               </mc:AlternateContent>
@@ -8590,7 +9538,7 @@
               <mc:AlternateContent>
                 <mc:Choice Requires="wps">
                   <w:drawing>
-                    <wp:anchor distT="0" distB="0" distL="114300" distR="114300" simplePos="0" relativeHeight="251729920" behindDoc="0" locked="0" layoutInCell="1" allowOverlap="1" wp14:anchorId="10E735B3" wp14:editId="0081A162">
+                    <wp:anchor distT="0" distB="0" distL="114300" distR="114300" simplePos="0" relativeHeight="251677696" behindDoc="0" locked="0" layoutInCell="1" allowOverlap="1" wp14:anchorId="10E735B3" wp14:editId="66EF8D7F">
                       <wp:simplePos x="0" y="0"/>
                       <wp:positionH relativeFrom="column">
                         <wp:posOffset>602788</wp:posOffset>
@@ -8652,7 +9600,7 @@
                 </mc:Choice>
                 <mc:Fallback>
                   <w:pict>
-                    <v:rect w14:anchorId="77E269C4" id="Rectangle 43" o:spid="_x0000_s1026" style="position:absolute;margin-left:47.45pt;margin-top:85.1pt;width:105.4pt;height:17pt;z-index:251729920;visibility:visible;mso-wrap-style:square;mso-width-percent:0;mso-height-percent:0;mso-wrap-distance-left:9pt;mso-wrap-distance-top:0;mso-wrap-distance-right:9pt;mso-wrap-distance-bottom:0;mso-position-horizontal:absolute;mso-position-horizontal-relative:text;mso-position-vertical:absolute;mso-position-vertical-relative:text;mso-width-percent:0;mso-height-percent:0;mso-width-relative:margin;mso-height-relative:margin;v-text-anchor:middle" o:gfxdata="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" fillcolor="#5b9bd5 [3204]" strokecolor="#1f4d78 [1604]" strokeweight="1pt"/>
+                    <v:rect w14:anchorId="3DC00497" id="Rectangle 43" o:spid="_x0000_s1026" style="position:absolute;margin-left:47.45pt;margin-top:85.1pt;width:105.4pt;height:17pt;z-index:251677696;visibility:visible;mso-wrap-style:square;mso-width-percent:0;mso-height-percent:0;mso-wrap-distance-left:9pt;mso-wrap-distance-top:0;mso-wrap-distance-right:9pt;mso-wrap-distance-bottom:0;mso-position-horizontal:absolute;mso-position-horizontal-relative:text;mso-position-vertical:absolute;mso-position-vertical-relative:text;mso-width-percent:0;mso-height-percent:0;mso-width-relative:margin;mso-height-relative:margin;v-text-anchor:middle" o:gfxdata="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" fillcolor="#5b9bd5 [3204]" strokecolor="#1f4d78 [1604]" strokeweight="1pt"/>
                   </w:pict>
                 </mc:Fallback>
               </mc:AlternateContent>
@@ -8745,7 +9693,7 @@
               <mc:AlternateContent>
                 <mc:Choice Requires="wps">
                   <w:drawing>
-                    <wp:anchor distT="0" distB="0" distL="114300" distR="114300" simplePos="0" relativeHeight="251714560" behindDoc="0" locked="0" layoutInCell="1" allowOverlap="1" wp14:anchorId="22CE9B2F" wp14:editId="4BBF4D37">
+                    <wp:anchor distT="0" distB="0" distL="114300" distR="114300" simplePos="0" relativeHeight="251672576" behindDoc="0" locked="0" layoutInCell="1" allowOverlap="1" wp14:anchorId="22CE9B2F" wp14:editId="0F142505">
                       <wp:simplePos x="0" y="0"/>
                       <wp:positionH relativeFrom="column">
                         <wp:posOffset>-58247</wp:posOffset>
@@ -8801,7 +9749,7 @@
                 </mc:Choice>
                 <mc:Fallback>
                   <w:pict>
-                    <v:rect w14:anchorId="5906D9D2" id="Rectangle 44" o:spid="_x0000_s1026" style="position:absolute;margin-left:-4.6pt;margin-top:119.8pt;width:101.5pt;height:20.3pt;z-index:251714560;visibility:visible;mso-wrap-style:square;mso-wrap-distance-left:9pt;mso-wrap-distance-top:0;mso-wrap-distance-right:9pt;mso-wrap-distance-bottom:0;mso-position-horizontal:absolute;mso-position-horizontal-relative:text;mso-position-vertical:absolute;mso-position-vertical-relative:text;v-text-anchor:middle" o:gfxdata="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" fillcolor="#5b9bd5 [3204]" strokecolor="#1f4d78 [1604]" strokeweight="1pt"/>
+                    <v:rect w14:anchorId="4444E081" id="Rectangle 44" o:spid="_x0000_s1026" style="position:absolute;margin-left:-4.6pt;margin-top:119.8pt;width:101.5pt;height:20.3pt;z-index:251672576;visibility:visible;mso-wrap-style:square;mso-wrap-distance-left:9pt;mso-wrap-distance-top:0;mso-wrap-distance-right:9pt;mso-wrap-distance-bottom:0;mso-position-horizontal:absolute;mso-position-horizontal-relative:text;mso-position-vertical:absolute;mso-position-vertical-relative:text;v-text-anchor:middle" o:gfxdata="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" fillcolor="#5b9bd5 [3204]" strokecolor="#1f4d78 [1604]" strokeweight="1pt"/>
                   </w:pict>
                 </mc:Fallback>
               </mc:AlternateContent>
@@ -8871,7 +9819,7 @@
               <mc:AlternateContent>
                 <mc:Choice Requires="wps">
                   <w:drawing>
-                    <wp:anchor distT="0" distB="0" distL="114300" distR="114300" simplePos="0" relativeHeight="251730944" behindDoc="0" locked="0" layoutInCell="1" allowOverlap="1" wp14:anchorId="20A78A93" wp14:editId="7F8969BC">
+                    <wp:anchor distT="0" distB="0" distL="114300" distR="114300" simplePos="0" relativeHeight="251678720" behindDoc="0" locked="0" layoutInCell="1" allowOverlap="1" wp14:anchorId="20A78A93" wp14:editId="12DCE92A">
                       <wp:simplePos x="0" y="0"/>
                       <wp:positionH relativeFrom="column">
                         <wp:posOffset>-50107</wp:posOffset>
@@ -8927,7 +9875,7 @@
                 </mc:Choice>
                 <mc:Fallback>
                   <w:pict>
-                    <v:rect w14:anchorId="2094BA15" id="Rectangle 45" o:spid="_x0000_s1026" style="position:absolute;margin-left:-3.95pt;margin-top:155.75pt;width:53pt;height:19pt;z-index:251730944;visibility:visible;mso-wrap-style:square;mso-wrap-distance-left:9pt;mso-wrap-distance-top:0;mso-wrap-distance-right:9pt;mso-wrap-distance-bottom:0;mso-position-horizontal:absolute;mso-position-horizontal-relative:text;mso-position-vertical:absolute;mso-position-vertical-relative:text;v-text-anchor:middle" o:gfxdata="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" fillcolor="#5b9bd5 [3204]" strokecolor="#1f4d78 [1604]" strokeweight="1pt"/>
+                    <v:rect w14:anchorId="35B5ABD4" id="Rectangle 45" o:spid="_x0000_s1026" style="position:absolute;margin-left:-3.95pt;margin-top:155.75pt;width:53pt;height:19pt;z-index:251678720;visibility:visible;mso-wrap-style:square;mso-wrap-distance-left:9pt;mso-wrap-distance-top:0;mso-wrap-distance-right:9pt;mso-wrap-distance-bottom:0;mso-position-horizontal:absolute;mso-position-horizontal-relative:text;mso-position-vertical:absolute;mso-position-vertical-relative:text;v-text-anchor:middle" o:gfxdata="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" fillcolor="#5b9bd5 [3204]" strokecolor="#1f4d78 [1604]" strokeweight="1pt"/>
                   </w:pict>
                 </mc:Fallback>
               </mc:AlternateContent>
@@ -8968,7 +9916,7 @@
               <mc:AlternateContent>
                 <mc:Choice Requires="wps">
                   <w:drawing>
-                    <wp:anchor distT="0" distB="0" distL="114300" distR="114300" simplePos="0" relativeHeight="251731968" behindDoc="0" locked="0" layoutInCell="1" allowOverlap="1" wp14:anchorId="3D5AF38E" wp14:editId="2A477A6F">
+                    <wp:anchor distT="0" distB="0" distL="114300" distR="114300" simplePos="0" relativeHeight="251680768" behindDoc="0" locked="0" layoutInCell="1" allowOverlap="1" wp14:anchorId="3D5AF38E" wp14:editId="3FE9BA83">
                       <wp:simplePos x="0" y="0"/>
                       <wp:positionH relativeFrom="column">
                         <wp:posOffset>-79375</wp:posOffset>
@@ -9024,7 +9972,7 @@
                 </mc:Choice>
                 <mc:Fallback>
                   <w:pict>
-                    <v:rect w14:anchorId="69441A0D" id="Rectangle 46" o:spid="_x0000_s1026" style="position:absolute;margin-left:-6.25pt;margin-top:193.05pt;width:51.75pt;height:19.65pt;z-index:251731968;visibility:visible;mso-wrap-style:square;mso-wrap-distance-left:9pt;mso-wrap-distance-top:0;mso-wrap-distance-right:9pt;mso-wrap-distance-bottom:0;mso-position-horizontal:absolute;mso-position-horizontal-relative:text;mso-position-vertical:absolute;mso-position-vertical-relative:text;v-text-anchor:middle" o:gfxdata="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" fillcolor="#5b9bd5 [3204]" strokecolor="#1f4d78 [1604]" strokeweight="1pt"/>
+                    <v:rect w14:anchorId="6FB3C88C" id="Rectangle 46" o:spid="_x0000_s1026" style="position:absolute;margin-left:-6.25pt;margin-top:193.05pt;width:51.75pt;height:19.65pt;z-index:251680768;visibility:visible;mso-wrap-style:square;mso-wrap-distance-left:9pt;mso-wrap-distance-top:0;mso-wrap-distance-right:9pt;mso-wrap-distance-bottom:0;mso-position-horizontal:absolute;mso-position-horizontal-relative:text;mso-position-vertical:absolute;mso-position-vertical-relative:text;v-text-anchor:middle" o:gfxdata="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" fillcolor="#5b9bd5 [3204]" strokecolor="#1f4d78 [1604]" strokeweight="1pt"/>
                   </w:pict>
                 </mc:Fallback>
               </mc:AlternateContent>
@@ -9067,7 +10015,7 @@
               <mc:AlternateContent>
                 <mc:Choice Requires="wps">
                   <w:drawing>
-                    <wp:anchor distT="0" distB="0" distL="114300" distR="114300" simplePos="0" relativeHeight="251732992" behindDoc="0" locked="0" layoutInCell="1" allowOverlap="1" wp14:anchorId="1F46573F" wp14:editId="5C419903">
+                    <wp:anchor distT="0" distB="0" distL="114300" distR="114300" simplePos="0" relativeHeight="251681792" behindDoc="0" locked="0" layoutInCell="1" allowOverlap="1" wp14:anchorId="1F46573F" wp14:editId="04A50DA8">
                       <wp:simplePos x="0" y="0"/>
                       <wp:positionH relativeFrom="column">
                         <wp:posOffset>-77470</wp:posOffset>
@@ -9123,7 +10071,7 @@
                 </mc:Choice>
                 <mc:Fallback>
                   <w:pict>
-                    <v:rect w14:anchorId="0B2C49D7" id="Rectangle 47" o:spid="_x0000_s1026" style="position:absolute;margin-left:-6.1pt;margin-top:235.65pt;width:52.35pt;height:19pt;z-index:251732992;visibility:visible;mso-wrap-style:square;mso-wrap-distance-left:9pt;mso-wrap-distance-top:0;mso-wrap-distance-right:9pt;mso-wrap-distance-bottom:0;mso-position-horizontal:absolute;mso-position-horizontal-relative:text;mso-position-vertical:absolute;mso-position-vertical-relative:text;v-text-anchor:middle" o:gfxdata="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" fillcolor="#5b9bd5 [3204]" strokecolor="#1f4d78 [1604]" strokeweight="1pt"/>
+                    <v:rect w14:anchorId="4572F25E" id="Rectangle 47" o:spid="_x0000_s1026" style="position:absolute;margin-left:-6.1pt;margin-top:235.65pt;width:52.35pt;height:19pt;z-index:251681792;visibility:visible;mso-wrap-style:square;mso-wrap-distance-left:9pt;mso-wrap-distance-top:0;mso-wrap-distance-right:9pt;mso-wrap-distance-bottom:0;mso-position-horizontal:absolute;mso-position-horizontal-relative:text;mso-position-vertical:absolute;mso-position-vertical-relative:text;v-text-anchor:middle" o:gfxdata="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" fillcolor="#5b9bd5 [3204]" strokecolor="#1f4d78 [1604]" strokeweight="1pt"/>
                   </w:pict>
                 </mc:Fallback>
               </mc:AlternateContent>
@@ -9138,8 +10086,6 @@
             </w:r>
           </w:p>
         </w:tc>
-        <w:bookmarkStart w:id="0" w:name="_GoBack"/>
-        <w:bookmarkEnd w:id="0"/>
       </w:tr>
     </w:tbl>
     <w:p>
@@ -9165,7 +10111,7 @@
       </w:pPr>
     </w:p>
     <w:sectPr>
-      <w:pgSz w:w="12240" w:h="15840"/>
+      <w:pgSz w:w="11906" w:h="16838" w:code="9"/>
       <w:pgMar w:top="1440" w:right="1440" w:bottom="1440" w:left="1440" w:header="720" w:footer="720" w:gutter="0"/>
       <w:cols w:space="720"/>
       <w:docGrid w:linePitch="360"/>
@@ -9175,7 +10121,7 @@
 </file>
 
 <file path=word/numbering.xml><?xml version="1.0" encoding="utf-8"?>
-<w:numbering xmlns:wpc="http://schemas.microsoft.com/office/word/2010/wordprocessingCanvas" xmlns:cx="http://schemas.microsoft.com/office/drawing/2014/chartex" xmlns:cx1="http://schemas.microsoft.com/office/drawing/2015/9/8/chartex" xmlns:mc="http://schemas.openxmlformats.org/markup-compatibility/2006" xmlns:o="urn:schemas-microsoft-com:office:office" xmlns:r="http://schemas.openxmlformats.org/officeDocument/2006/relationships" xmlns:m="http://schemas.openxmlformats.org/officeDocument/2006/math" xmlns:v="urn:schemas-microsoft-com:vml" xmlns:wp14="http://schemas.microsoft.com/office/word/2010/wordprocessingDrawing" xmlns:wp="http://schemas.openxmlformats.org/drawingml/2006/wordprocessingDrawing" xmlns:w10="urn:schemas-microsoft-com:office:word" xmlns:w="http://schemas.openxmlformats.org/wordprocessingml/2006/main" xmlns:w14="http://schemas.microsoft.com/office/word/2010/wordml" xmlns:w15="http://schemas.microsoft.com/office/word/2012/wordml" xmlns:w16se="http://schemas.microsoft.com/office/word/2015/wordml/symex" xmlns:wpg="http://schemas.microsoft.com/office/word/2010/wordprocessingGroup" xmlns:wpi="http://schemas.microsoft.com/office/word/2010/wordprocessingInk" xmlns:wne="http://schemas.microsoft.com/office/word/2006/wordml" xmlns:wps="http://schemas.microsoft.com/office/word/2010/wordprocessingShape" mc:Ignorable="w14 w15 w16se wp14">
+<w:numbering xmlns:wpc="http://schemas.microsoft.com/office/word/2010/wordprocessingCanvas" xmlns:cx="http://schemas.microsoft.com/office/drawing/2014/chartex" xmlns:cx1="http://schemas.microsoft.com/office/drawing/2015/9/8/chartex" xmlns:cx2="http://schemas.microsoft.com/office/drawing/2015/10/21/chartex" xmlns:cx3="http://schemas.microsoft.com/office/drawing/2016/5/9/chartex" xmlns:cx4="http://schemas.microsoft.com/office/drawing/2016/5/10/chartex" xmlns:cx5="http://schemas.microsoft.com/office/drawing/2016/5/11/chartex" xmlns:cx6="http://schemas.microsoft.com/office/drawing/2016/5/12/chartex" xmlns:cx7="http://schemas.microsoft.com/office/drawing/2016/5/13/chartex" xmlns:cx8="http://schemas.microsoft.com/office/drawing/2016/5/14/chartex" xmlns:mc="http://schemas.openxmlformats.org/markup-compatibility/2006" xmlns:aink="http://schemas.microsoft.com/office/drawing/2016/ink" xmlns:am3d="http://schemas.microsoft.com/office/drawing/2017/model3d" xmlns:o="urn:schemas-microsoft-com:office:office" xmlns:r="http://schemas.openxmlformats.org/officeDocument/2006/relationships" xmlns:m="http://schemas.openxmlformats.org/officeDocument/2006/math" xmlns:v="urn:schemas-microsoft-com:vml" xmlns:wp14="http://schemas.microsoft.com/office/word/2010/wordprocessingDrawing" xmlns:wp="http://schemas.openxmlformats.org/drawingml/2006/wordprocessingDrawing" xmlns:w10="urn:schemas-microsoft-com:office:word" xmlns:w="http://schemas.openxmlformats.org/wordprocessingml/2006/main" xmlns:w14="http://schemas.microsoft.com/office/word/2010/wordml" xmlns:w15="http://schemas.microsoft.com/office/word/2012/wordml" xmlns:w16cex="http://schemas.microsoft.com/office/word/2018/wordml/cex" xmlns:w16cid="http://schemas.microsoft.com/office/word/2016/wordml/cid" xmlns:w16="http://schemas.microsoft.com/office/word/2018/wordml" xmlns:w16se="http://schemas.microsoft.com/office/word/2015/wordml/symex" xmlns:wpg="http://schemas.microsoft.com/office/word/2010/wordprocessingGroup" xmlns:wpi="http://schemas.microsoft.com/office/word/2010/wordprocessingInk" xmlns:wne="http://schemas.microsoft.com/office/word/2006/wordml" xmlns:wps="http://schemas.microsoft.com/office/word/2010/wordprocessingShape" mc:Ignorable="w14 w15 w16se w16cid w16 w16cex wp14">
   <w:abstractNum w:abstractNumId="0" w15:restartNumberingAfterBreak="0">
     <w:nsid w:val="0BB25ECF"/>
     <w:multiLevelType w:val="hybridMultilevel"/>
@@ -9979,7 +10925,7 @@
 </file>
 
 <file path=word/styles.xml><?xml version="1.0" encoding="utf-8"?>
-<w:styles xmlns:mc="http://schemas.openxmlformats.org/markup-compatibility/2006" xmlns:r="http://schemas.openxmlformats.org/officeDocument/2006/relationships" xmlns:w="http://schemas.openxmlformats.org/wordprocessingml/2006/main" xmlns:w14="http://schemas.microsoft.com/office/word/2010/wordml" xmlns:w15="http://schemas.microsoft.com/office/word/2012/wordml" xmlns:w16se="http://schemas.microsoft.com/office/word/2015/wordml/symex" mc:Ignorable="w14 w15 w16se">
+<w:styles xmlns:mc="http://schemas.openxmlformats.org/markup-compatibility/2006" xmlns:r="http://schemas.openxmlformats.org/officeDocument/2006/relationships" xmlns:w="http://schemas.openxmlformats.org/wordprocessingml/2006/main" xmlns:w14="http://schemas.microsoft.com/office/word/2010/wordml" xmlns:w15="http://schemas.microsoft.com/office/word/2012/wordml" xmlns:w16cex="http://schemas.microsoft.com/office/word/2018/wordml/cex" xmlns:w16cid="http://schemas.microsoft.com/office/word/2016/wordml/cid" xmlns:w16="http://schemas.microsoft.com/office/word/2018/wordml" xmlns:w16se="http://schemas.microsoft.com/office/word/2015/wordml/symex" mc:Ignorable="w14 w15 w16se w16cid w16 w16cex">
   <w:docDefaults>
     <w:rPrDefault>
       <w:rPr>
@@ -9995,7 +10941,7 @@
       </w:pPr>
     </w:pPrDefault>
   </w:docDefaults>
-  <w:latentStyles w:defLockedState="0" w:defUIPriority="99" w:defSemiHidden="0" w:defUnhideWhenUsed="0" w:defQFormat="0" w:count="371">
+  <w:latentStyles w:defLockedState="0" w:defUIPriority="99" w:defSemiHidden="0" w:defUnhideWhenUsed="0" w:defQFormat="0" w:count="376">
     <w:lsdException w:name="Normal" w:uiPriority="0" w:qFormat="1"/>
     <w:lsdException w:name="heading 1" w:uiPriority="9" w:qFormat="1"/>
     <w:lsdException w:name="heading 2" w:semiHidden="1" w:uiPriority="9" w:unhideWhenUsed="1" w:qFormat="1"/>
@@ -10101,7 +11047,6 @@
     <w:lsdException w:name="HTML Sample" w:semiHidden="1" w:unhideWhenUsed="1"/>
     <w:lsdException w:name="HTML Typewriter" w:semiHidden="1" w:unhideWhenUsed="1"/>
     <w:lsdException w:name="HTML Variable" w:semiHidden="1" w:unhideWhenUsed="1"/>
-    <w:lsdException w:name="Normal Table" w:semiHidden="1" w:unhideWhenUsed="1"/>
     <w:lsdException w:name="annotation subject" w:semiHidden="1" w:unhideWhenUsed="1"/>
     <w:lsdException w:name="No List" w:semiHidden="1" w:unhideWhenUsed="1"/>
     <w:lsdException w:name="Outline List 1" w:semiHidden="1" w:unhideWhenUsed="1"/>
@@ -10144,11 +11089,8 @@
     <w:lsdException w:name="Table Contemporary" w:semiHidden="1" w:unhideWhenUsed="1"/>
     <w:lsdException w:name="Table Elegant" w:semiHidden="1" w:unhideWhenUsed="1"/>
     <w:lsdException w:name="Table Professional" w:semiHidden="1" w:unhideWhenUsed="1"/>
-    <w:lsdException w:name="Table Subtle 1" w:semiHidden="1" w:unhideWhenUsed="1"/>
     <w:lsdException w:name="Table Subtle 2" w:semiHidden="1" w:unhideWhenUsed="1"/>
     <w:lsdException w:name="Table Web 1" w:semiHidden="1" w:unhideWhenUsed="1"/>
-    <w:lsdException w:name="Table Web 2" w:semiHidden="1" w:unhideWhenUsed="1"/>
-    <w:lsdException w:name="Table Web 3" w:semiHidden="1" w:unhideWhenUsed="1"/>
     <w:lsdException w:name="Balloon Text" w:semiHidden="1" w:unhideWhenUsed="1"/>
     <w:lsdException w:name="Table Grid" w:uiPriority="39"/>
     <w:lsdException w:name="Table Theme" w:semiHidden="1" w:unhideWhenUsed="1"/>
@@ -10367,6 +11309,11 @@
     <w:lsdException w:name="List Table 5 Dark Accent 6" w:uiPriority="50"/>
     <w:lsdException w:name="List Table 6 Colorful Accent 6" w:uiPriority="51"/>
     <w:lsdException w:name="List Table 7 Colorful Accent 6" w:uiPriority="52"/>
+    <w:lsdException w:name="Mention" w:semiHidden="1" w:unhideWhenUsed="1"/>
+    <w:lsdException w:name="Smart Hyperlink" w:semiHidden="1" w:unhideWhenUsed="1"/>
+    <w:lsdException w:name="Hashtag" w:semiHidden="1" w:unhideWhenUsed="1"/>
+    <w:lsdException w:name="Unresolved Mention" w:semiHidden="1" w:unhideWhenUsed="1"/>
+    <w:lsdException w:name="Smart Link" w:semiHidden="1" w:unhideWhenUsed="1"/>
   </w:latentStyles>
   <w:style w:type="paragraph" w:default="1" w:styleId="Normal">
     <w:name w:val="Normal"/>

</xml_diff>

<commit_message>
Update Role + Fix Role in MS Word
</commit_message>
<xml_diff>
--- a/PPL4620_KELOMPOK4_Perencanaan.docx
+++ b/PPL4620_KELOMPOK4_Perencanaan.docx
@@ -1,6 +1,6 @@
 
 <file path=word/document.xml><?xml version="1.0" encoding="utf-8"?>
-<w:document xmlns:wpc="http://schemas.microsoft.com/office/word/2010/wordprocessingCanvas" xmlns:cx="http://schemas.microsoft.com/office/drawing/2014/chartex" xmlns:cx1="http://schemas.microsoft.com/office/drawing/2015/9/8/chartex" xmlns:mc="http://schemas.openxmlformats.org/markup-compatibility/2006" xmlns:o="urn:schemas-microsoft-com:office:office" xmlns:r="http://schemas.openxmlformats.org/officeDocument/2006/relationships" xmlns:m="http://schemas.openxmlformats.org/officeDocument/2006/math" xmlns:v="urn:schemas-microsoft-com:vml" xmlns:wp14="http://schemas.microsoft.com/office/word/2010/wordprocessingDrawing" xmlns:wp="http://schemas.openxmlformats.org/drawingml/2006/wordprocessingDrawing" xmlns:w10="urn:schemas-microsoft-com:office:word" xmlns:w="http://schemas.openxmlformats.org/wordprocessingml/2006/main" xmlns:w14="http://schemas.microsoft.com/office/word/2010/wordml" xmlns:w15="http://schemas.microsoft.com/office/word/2012/wordml" xmlns:w16se="http://schemas.microsoft.com/office/word/2015/wordml/symex" xmlns:wpg="http://schemas.microsoft.com/office/word/2010/wordprocessingGroup" xmlns:wpi="http://schemas.microsoft.com/office/word/2010/wordprocessingInk" xmlns:wne="http://schemas.microsoft.com/office/word/2006/wordml" xmlns:wps="http://schemas.microsoft.com/office/word/2010/wordprocessingShape" mc:Ignorable="w14 w15 w16se wp14">
+<w:document xmlns:wpc="http://schemas.microsoft.com/office/word/2010/wordprocessingCanvas" xmlns:cx="http://schemas.microsoft.com/office/drawing/2014/chartex" xmlns:cx1="http://schemas.microsoft.com/office/drawing/2015/9/8/chartex" xmlns:cx2="http://schemas.microsoft.com/office/drawing/2015/10/21/chartex" xmlns:cx3="http://schemas.microsoft.com/office/drawing/2016/5/9/chartex" xmlns:cx4="http://schemas.microsoft.com/office/drawing/2016/5/10/chartex" xmlns:cx5="http://schemas.microsoft.com/office/drawing/2016/5/11/chartex" xmlns:cx6="http://schemas.microsoft.com/office/drawing/2016/5/12/chartex" xmlns:cx7="http://schemas.microsoft.com/office/drawing/2016/5/13/chartex" xmlns:cx8="http://schemas.microsoft.com/office/drawing/2016/5/14/chartex" xmlns:mc="http://schemas.openxmlformats.org/markup-compatibility/2006" xmlns:aink="http://schemas.microsoft.com/office/drawing/2016/ink" xmlns:am3d="http://schemas.microsoft.com/office/drawing/2017/model3d" xmlns:o="urn:schemas-microsoft-com:office:office" xmlns:r="http://schemas.openxmlformats.org/officeDocument/2006/relationships" xmlns:m="http://schemas.openxmlformats.org/officeDocument/2006/math" xmlns:v="urn:schemas-microsoft-com:vml" xmlns:wp14="http://schemas.microsoft.com/office/word/2010/wordprocessingDrawing" xmlns:wp="http://schemas.openxmlformats.org/drawingml/2006/wordprocessingDrawing" xmlns:w10="urn:schemas-microsoft-com:office:word" xmlns:w="http://schemas.openxmlformats.org/wordprocessingml/2006/main" xmlns:w14="http://schemas.microsoft.com/office/word/2010/wordml" xmlns:w15="http://schemas.microsoft.com/office/word/2012/wordml" xmlns:w16cex="http://schemas.microsoft.com/office/word/2018/wordml/cex" xmlns:w16cid="http://schemas.microsoft.com/office/word/2016/wordml/cid" xmlns:w16="http://schemas.microsoft.com/office/word/2018/wordml" xmlns:w16se="http://schemas.microsoft.com/office/word/2015/wordml/symex" xmlns:wpg="http://schemas.microsoft.com/office/word/2010/wordprocessingGroup" xmlns:wpi="http://schemas.microsoft.com/office/word/2010/wordprocessingInk" xmlns:wne="http://schemas.microsoft.com/office/word/2006/wordml" xmlns:wps="http://schemas.microsoft.com/office/word/2010/wordprocessingShape" mc:Ignorable="w14 w15 w16se w16cid w16 w16cex wp14">
   <w:body>
     <w:p>
       <w:pPr>
@@ -1034,7 +1034,43 @@
           <w:lang w:val="id-ID"/>
         </w:rPr>
         <w:tab/>
-        <w:t>: Ketua Asosiasi Game Developer Semarang(Pemilik proyek), Wakil Ketua Asosiasi Game Developer Semarang (Penanggung jawab pengoprasian), Akbar Karunia Octaviantono(Ketua tim), Dani Rahman Hakim(Anggota), Ludi Agustia Aryanto(Anggota), Reganda Dhynar An Nura(Anggota), Andika Wahyu Rama Ardiansyah(Anggota)</w:t>
+        <w:t>: Ketua Asosiasi Game Developer Semarang(Pemilik proyek), Wakil Ketua Asosiasi Game Developer Semarang (Penanggung jawab pengoprasian), Akbar Karunia Octaviantono(</w:t>
+      </w:r>
+      <w:r>
+        <w:rPr>
+          <w:rFonts w:ascii="Arial" w:hAnsi="Arial" w:cs="Arial"/>
+          <w:sz w:val="24"/>
+          <w:szCs w:val="24"/>
+          <w:lang w:val="id-ID"/>
+        </w:rPr>
+        <w:t>Anggota</w:t>
+      </w:r>
+      <w:r>
+        <w:rPr>
+          <w:rFonts w:ascii="Arial" w:hAnsi="Arial" w:cs="Arial"/>
+          <w:sz w:val="24"/>
+          <w:szCs w:val="24"/>
+          <w:lang w:val="id-ID"/>
+        </w:rPr>
+        <w:t>), Dani Rahman Hakim(</w:t>
+      </w:r>
+      <w:r>
+        <w:rPr>
+          <w:rFonts w:ascii="Arial" w:hAnsi="Arial" w:cs="Arial"/>
+          <w:sz w:val="24"/>
+          <w:szCs w:val="24"/>
+          <w:lang w:val="id-ID"/>
+        </w:rPr>
+        <w:t>Ketua tim</w:t>
+      </w:r>
+      <w:r>
+        <w:rPr>
+          <w:rFonts w:ascii="Arial" w:hAnsi="Arial" w:cs="Arial"/>
+          <w:sz w:val="24"/>
+          <w:szCs w:val="24"/>
+          <w:lang w:val="id-ID"/>
+        </w:rPr>
+        <w:t>), Ludi Agustia Aryanto(Anggota), Reganda Dhynar An Nura(Anggota), Andika Wahyu Rama Ardiansyah(Anggota)</w:t>
       </w:r>
       <w:r>
         <w:rPr>
@@ -1104,8 +1140,6 @@
         </w:rPr>
         <w:t xml:space="preserve"> atau Website</w:t>
       </w:r>
-      <w:bookmarkStart w:id="0" w:name="_GoBack"/>
-      <w:bookmarkEnd w:id="0"/>
     </w:p>
     <w:p>
       <w:pPr>
@@ -1767,7 +1801,7 @@
           </mc:Choice>
           <mc:Fallback>
             <w:pict>
-              <v:shapetype w14:anchorId="2F319968" id="_x0000_t38" coordsize="21600,21600" o:spt="38" o:oned="t" path="m,c@0,0@1,5400@1,10800@1,16200@2,21600,21600,21600e" filled="f">
+              <v:shapetype w14:anchorId="1DA36EB8" id="_x0000_t38" coordsize="21600,21600" o:spt="38" o:oned="t" path="m,c@0,0@1,5400@1,10800@1,16200@2,21600,21600,21600e" filled="f">
                 <v:formulas>
                   <v:f eqn="mid #0 0"/>
                   <v:f eqn="val #0"/>
@@ -1976,7 +2010,7 @@
           </mc:Choice>
           <mc:Fallback>
             <w:pict>
-              <v:line w14:anchorId="2762257D" id="Straight Connector 54" o:spid="_x0000_s1026" style="position:absolute;flip:y;z-index:251678720;visibility:visible;mso-wrap-style:square;mso-width-percent:0;mso-height-percent:0;mso-wrap-distance-left:9pt;mso-wrap-distance-top:0;mso-wrap-distance-right:9pt;mso-wrap-distance-bottom:0;mso-position-horizontal:absolute;mso-position-horizontal-relative:text;mso-position-vertical:absolute;mso-position-vertical-relative:text;mso-width-percent:0;mso-height-percent:0;mso-width-relative:margin;mso-height-relative:margin" from="154.5pt,165.65pt" to="282.75pt,165.65pt" o:gfxdata="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" strokecolor="black [3200]" strokeweight=".5pt">
+              <v:line w14:anchorId="69DB9FB4" id="Straight Connector 54" o:spid="_x0000_s1026" style="position:absolute;flip:y;z-index:251678720;visibility:visible;mso-wrap-style:square;mso-width-percent:0;mso-height-percent:0;mso-wrap-distance-left:9pt;mso-wrap-distance-top:0;mso-wrap-distance-right:9pt;mso-wrap-distance-bottom:0;mso-position-horizontal:absolute;mso-position-horizontal-relative:text;mso-position-vertical:absolute;mso-position-vertical-relative:text;mso-width-percent:0;mso-height-percent:0;mso-width-relative:margin;mso-height-relative:margin" from="154.5pt,165.65pt" to="282.75pt,165.65pt" o:gfxdata="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" strokecolor="black [3200]" strokeweight=".5pt">
                 <v:stroke joinstyle="miter"/>
               </v:line>
             </w:pict>
@@ -3928,7 +3962,7 @@
           </mc:Choice>
           <mc:Fallback>
             <w:pict>
-              <v:line w14:anchorId="2A16D322" id="Straight Connector 20" o:spid="_x0000_s1026" style="position:absolute;flip:y;z-index:251645952;visibility:visible;mso-wrap-style:square;mso-width-percent:0;mso-height-percent:0;mso-wrap-distance-left:9pt;mso-wrap-distance-top:0;mso-wrap-distance-right:9pt;mso-wrap-distance-bottom:0;mso-position-horizontal:absolute;mso-position-horizontal-relative:text;mso-position-vertical:absolute;mso-position-vertical-relative:text;mso-width-percent:0;mso-height-percent:0;mso-width-relative:margin;mso-height-relative:margin" from="-14.4pt,143.1pt" to="-.1pt,143.75pt" o:gfxdata="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" strokecolor="black [3200]" strokeweight=".5pt">
+              <v:line w14:anchorId="71A7A677" id="Straight Connector 20" o:spid="_x0000_s1026" style="position:absolute;flip:y;z-index:251645952;visibility:visible;mso-wrap-style:square;mso-width-percent:0;mso-height-percent:0;mso-wrap-distance-left:9pt;mso-wrap-distance-top:0;mso-wrap-distance-right:9pt;mso-wrap-distance-bottom:0;mso-position-horizontal:absolute;mso-position-horizontal-relative:text;mso-position-vertical:absolute;mso-position-vertical-relative:text;mso-width-percent:0;mso-height-percent:0;mso-width-relative:margin;mso-height-relative:margin" from="-14.4pt,143.1pt" to="-.1pt,143.75pt" o:gfxdata="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" strokecolor="black [3200]" strokeweight=".5pt">
                 <v:stroke joinstyle="miter"/>
               </v:line>
             </w:pict>
@@ -4001,7 +4035,7 @@
           </mc:Choice>
           <mc:Fallback>
             <w:pict>
-              <v:line w14:anchorId="4CA04851" id="Straight Connector 32" o:spid="_x0000_s1026" style="position:absolute;z-index:251664384;visibility:visible;mso-wrap-style:square;mso-width-percent:0;mso-height-percent:0;mso-wrap-distance-left:9pt;mso-wrap-distance-top:0;mso-wrap-distance-right:9pt;mso-wrap-distance-bottom:0;mso-position-horizontal:absolute;mso-position-horizontal-relative:text;mso-position-vertical:absolute;mso-position-vertical-relative:text;mso-width-percent:0;mso-height-percent:0;mso-width-relative:margin;mso-height-relative:margin" from="354.1pt,74.35pt" to="354.75pt,141.75pt" o:gfxdata="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" strokecolor="black [3200]" strokeweight=".5pt">
+              <v:line w14:anchorId="1599D781" id="Straight Connector 32" o:spid="_x0000_s1026" style="position:absolute;z-index:251664384;visibility:visible;mso-wrap-style:square;mso-width-percent:0;mso-height-percent:0;mso-wrap-distance-left:9pt;mso-wrap-distance-top:0;mso-wrap-distance-right:9pt;mso-wrap-distance-bottom:0;mso-position-horizontal:absolute;mso-position-horizontal-relative:text;mso-position-vertical:absolute;mso-position-vertical-relative:text;mso-width-percent:0;mso-height-percent:0;mso-width-relative:margin;mso-height-relative:margin" from="354.1pt,74.35pt" to="354.75pt,141.75pt" o:gfxdata="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" strokecolor="black [3200]" strokeweight=".5pt">
                 <v:stroke joinstyle="miter"/>
               </v:line>
             </w:pict>
@@ -4071,7 +4105,7 @@
           </mc:Choice>
           <mc:Fallback>
             <w:pict>
-              <v:line w14:anchorId="47C8DB4F" id="Straight Connector 26" o:spid="_x0000_s1026" style="position:absolute;z-index:251652096;visibility:visible;mso-wrap-style:square;mso-height-percent:0;mso-wrap-distance-left:9pt;mso-wrap-distance-top:0;mso-wrap-distance-right:9pt;mso-wrap-distance-bottom:0;mso-position-horizontal:absolute;mso-position-horizontal-relative:text;mso-position-vertical:absolute;mso-position-vertical-relative:text;mso-height-percent:0;mso-height-relative:margin" from="113.9pt,142.45pt" to="123.05pt,143.1pt" o:gfxdata="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" strokecolor="black [3200]" strokeweight=".5pt">
+              <v:line w14:anchorId="16D05118" id="Straight Connector 26" o:spid="_x0000_s1026" style="position:absolute;z-index:251652096;visibility:visible;mso-wrap-style:square;mso-height-percent:0;mso-wrap-distance-left:9pt;mso-wrap-distance-top:0;mso-wrap-distance-right:9pt;mso-wrap-distance-bottom:0;mso-position-horizontal:absolute;mso-position-horizontal-relative:text;mso-position-vertical:absolute;mso-position-vertical-relative:text;mso-height-percent:0;mso-height-relative:margin" from="113.9pt,142.45pt" to="123.05pt,143.1pt" o:gfxdata="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" strokecolor="black [3200]" strokeweight=".5pt">
                 <v:stroke joinstyle="miter"/>
               </v:line>
             </w:pict>
@@ -4141,7 +4175,7 @@
           </mc:Choice>
           <mc:Fallback>
             <w:pict>
-              <v:line w14:anchorId="2E460603" id="Straight Connector 39" o:spid="_x0000_s1026" style="position:absolute;z-index:251673600;visibility:visible;mso-wrap-style:square;mso-height-percent:0;mso-wrap-distance-left:9pt;mso-wrap-distance-top:0;mso-wrap-distance-right:9pt;mso-wrap-distance-bottom:0;mso-position-horizontal:absolute;mso-position-horizontal-relative:text;mso-position-vertical:absolute;mso-position-vertical-relative:text;mso-height-percent:0;mso-height-relative:margin" from="225.15pt,138.5pt" to="237.6pt,138.5pt" o:gfxdata="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" strokecolor="black [3200]" strokeweight=".5pt">
+              <v:line w14:anchorId="312E3ECD" id="Straight Connector 39" o:spid="_x0000_s1026" style="position:absolute;z-index:251673600;visibility:visible;mso-wrap-style:square;mso-height-percent:0;mso-wrap-distance-left:9pt;mso-wrap-distance-top:0;mso-wrap-distance-right:9pt;mso-wrap-distance-bottom:0;mso-position-horizontal:absolute;mso-position-horizontal-relative:text;mso-position-vertical:absolute;mso-position-vertical-relative:text;mso-height-percent:0;mso-height-relative:margin" from="225.15pt,138.5pt" to="237.6pt,138.5pt" o:gfxdata="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" strokecolor="black [3200]" strokeweight=".5pt">
                 <v:stroke joinstyle="miter"/>
               </v:line>
             </w:pict>
@@ -4208,7 +4242,7 @@
           </mc:Choice>
           <mc:Fallback>
             <w:pict>
-              <v:line w14:anchorId="13F15CF5" id="Straight Connector 41" o:spid="_x0000_s1026" style="position:absolute;z-index:251675648;visibility:visible;mso-wrap-style:square;mso-wrap-distance-left:9pt;mso-wrap-distance-top:0;mso-wrap-distance-right:9pt;mso-wrap-distance-bottom:0;mso-position-horizontal:absolute;mso-position-horizontal-relative:text;mso-position-vertical:absolute;mso-position-vertical-relative:text" from="225.8pt,196.1pt" to="238.25pt,196.1pt" o:gfxdata="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" strokecolor="black [3200]" strokeweight=".5pt">
+              <v:line w14:anchorId="3F8C7C0E" id="Straight Connector 41" o:spid="_x0000_s1026" style="position:absolute;z-index:251675648;visibility:visible;mso-wrap-style:square;mso-wrap-distance-left:9pt;mso-wrap-distance-top:0;mso-wrap-distance-right:9pt;mso-wrap-distance-bottom:0;mso-position-horizontal:absolute;mso-position-horizontal-relative:text;mso-position-vertical:absolute;mso-position-vertical-relative:text" from="225.8pt,196.1pt" to="238.25pt,196.1pt" o:gfxdata="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" strokecolor="black [3200]" strokeweight=".5pt">
                 <v:stroke joinstyle="miter"/>
               </v:line>
             </w:pict>
@@ -4275,7 +4309,7 @@
           </mc:Choice>
           <mc:Fallback>
             <w:pict>
-              <v:line w14:anchorId="45708082" id="Straight Connector 40" o:spid="_x0000_s1026" style="position:absolute;z-index:251674624;visibility:visible;mso-wrap-style:square;mso-wrap-distance-left:9pt;mso-wrap-distance-top:0;mso-wrap-distance-right:9pt;mso-wrap-distance-bottom:0;mso-position-horizontal:absolute;mso-position-horizontal-relative:text;mso-position-vertical:absolute;mso-position-vertical-relative:text" from="225.15pt,139.8pt" to="225.15pt,196.1pt" o:gfxdata="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" strokecolor="black [3200]" strokeweight=".5pt">
+              <v:line w14:anchorId="7A942DF9" id="Straight Connector 40" o:spid="_x0000_s1026" style="position:absolute;z-index:251674624;visibility:visible;mso-wrap-style:square;mso-wrap-distance-left:9pt;mso-wrap-distance-top:0;mso-wrap-distance-right:9pt;mso-wrap-distance-bottom:0;mso-position-horizontal:absolute;mso-position-horizontal-relative:text;mso-position-vertical:absolute;mso-position-vertical-relative:text" from="225.15pt,139.8pt" to="225.15pt,196.1pt" o:gfxdata="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" strokecolor="black [3200]" strokeweight=".5pt">
                 <v:stroke joinstyle="miter"/>
               </v:line>
             </w:pict>
@@ -4342,7 +4376,7 @@
           </mc:Choice>
           <mc:Fallback>
             <w:pict>
-              <v:line w14:anchorId="2309A1BB" id="Straight Connector 38" o:spid="_x0000_s1026" style="position:absolute;z-index:251671552;visibility:visible;mso-wrap-style:square;mso-wrap-distance-left:9pt;mso-wrap-distance-top:0;mso-wrap-distance-right:9pt;mso-wrap-distance-bottom:0;mso-position-horizontal:absolute;mso-position-horizontal-relative:text;mso-position-vertical:absolute;mso-position-vertical-relative:text" from="223.85pt,72.4pt" to="225.15pt,139.8pt" o:gfxdata="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" strokecolor="black [3200]" strokeweight=".5pt">
+              <v:line w14:anchorId="4FD5BDE6" id="Straight Connector 38" o:spid="_x0000_s1026" style="position:absolute;z-index:251671552;visibility:visible;mso-wrap-style:square;mso-wrap-distance-left:9pt;mso-wrap-distance-top:0;mso-wrap-distance-right:9pt;mso-wrap-distance-bottom:0;mso-position-horizontal:absolute;mso-position-horizontal-relative:text;mso-position-vertical:absolute;mso-position-vertical-relative:text" from="223.85pt,72.4pt" to="225.15pt,139.8pt" o:gfxdata="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" strokecolor="black [3200]" strokeweight=".5pt">
                 <v:stroke joinstyle="miter"/>
               </v:line>
             </w:pict>
@@ -4409,7 +4443,7 @@
           </mc:Choice>
           <mc:Fallback>
             <w:pict>
-              <v:line w14:anchorId="6C589866" id="Straight Connector 37" o:spid="_x0000_s1026" style="position:absolute;flip:x;z-index:251670528;visibility:visible;mso-wrap-style:square;mso-wrap-distance-left:9pt;mso-wrap-distance-top:0;mso-wrap-distance-right:9pt;mso-wrap-distance-bottom:0;mso-position-horizontal:absolute;mso-position-horizontal-relative:text;mso-position-vertical:absolute;mso-position-vertical-relative:text" from="223.85pt,72.4pt" to="236.3pt,72.4pt" o:gfxdata="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" strokecolor="black [3200]" strokeweight=".5pt">
+              <v:line w14:anchorId="5C1FFE40" id="Straight Connector 37" o:spid="_x0000_s1026" style="position:absolute;flip:x;z-index:251670528;visibility:visible;mso-wrap-style:square;mso-wrap-distance-left:9pt;mso-wrap-distance-top:0;mso-wrap-distance-right:9pt;mso-wrap-distance-bottom:0;mso-position-horizontal:absolute;mso-position-horizontal-relative:text;mso-position-vertical:absolute;mso-position-vertical-relative:text" from="223.85pt,72.4pt" to="236.3pt,72.4pt" o:gfxdata="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" strokecolor="black [3200]" strokeweight=".5pt">
                 <v:stroke joinstyle="miter"/>
               </v:line>
             </w:pict>
@@ -4476,7 +4510,7 @@
           </mc:Choice>
           <mc:Fallback>
             <w:pict>
-              <v:line w14:anchorId="41ACE0B9" id="Straight Connector 36" o:spid="_x0000_s1026" style="position:absolute;z-index:251669504;visibility:visible;mso-wrap-style:square;mso-wrap-distance-left:9pt;mso-wrap-distance-top:0;mso-wrap-distance-right:9pt;mso-wrap-distance-bottom:0;mso-position-horizontal:absolute;mso-position-horizontal-relative:text;mso-position-vertical:absolute;mso-position-vertical-relative:text" from="278.85pt,46.2pt" to="278.85pt,56pt" o:gfxdata="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" strokecolor="black [3200]" strokeweight=".5pt">
+              <v:line w14:anchorId="11884A9A" id="Straight Connector 36" o:spid="_x0000_s1026" style="position:absolute;z-index:251669504;visibility:visible;mso-wrap-style:square;mso-wrap-distance-left:9pt;mso-wrap-distance-top:0;mso-wrap-distance-right:9pt;mso-wrap-distance-bottom:0;mso-position-horizontal:absolute;mso-position-horizontal-relative:text;mso-position-vertical:absolute;mso-position-vertical-relative:text" from="278.85pt,46.2pt" to="278.85pt,56pt" o:gfxdata="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" strokecolor="black [3200]" strokeweight=".5pt">
                 <v:stroke joinstyle="miter"/>
               </v:line>
             </w:pict>
@@ -4549,7 +4583,7 @@
           </mc:Choice>
           <mc:Fallback>
             <w:pict>
-              <v:line w14:anchorId="1B59B879" id="Straight Connector 31" o:spid="_x0000_s1026" style="position:absolute;flip:y;z-index:251658240;visibility:visible;mso-wrap-style:square;mso-width-percent:0;mso-height-percent:0;mso-wrap-distance-left:9pt;mso-wrap-distance-top:0;mso-wrap-distance-right:9pt;mso-wrap-distance-bottom:0;mso-position-horizontal:absolute;mso-position-horizontal-relative:text;mso-position-vertical:absolute;mso-position-vertical-relative:text;mso-width-percent:0;mso-height-percent:0;mso-width-relative:margin;mso-height-relative:margin" from="354.1pt,74.35pt" to="369.1pt,74.35pt" o:gfxdata="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" strokecolor="black [3200]" strokeweight=".5pt">
+              <v:line w14:anchorId="341FD09E" id="Straight Connector 31" o:spid="_x0000_s1026" style="position:absolute;flip:y;z-index:251658240;visibility:visible;mso-wrap-style:square;mso-width-percent:0;mso-height-percent:0;mso-wrap-distance-left:9pt;mso-wrap-distance-top:0;mso-wrap-distance-right:9pt;mso-wrap-distance-bottom:0;mso-position-horizontal:absolute;mso-position-horizontal-relative:text;mso-position-vertical:absolute;mso-position-vertical-relative:text;mso-width-percent:0;mso-height-percent:0;mso-width-relative:margin;mso-height-relative:margin" from="354.1pt,74.35pt" to="369.1pt,74.35pt" o:gfxdata="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" strokecolor="black [3200]" strokeweight=".5pt">
                 <v:stroke joinstyle="miter"/>
               </v:line>
             </w:pict>
@@ -4616,7 +4650,7 @@
           </mc:Choice>
           <mc:Fallback>
             <w:pict>
-              <v:line w14:anchorId="68FA2879" id="Straight Connector 35" o:spid="_x0000_s1026" style="position:absolute;z-index:251668480;visibility:visible;mso-wrap-style:square;mso-wrap-distance-left:9pt;mso-wrap-distance-top:0;mso-wrap-distance-right:9pt;mso-wrap-distance-bottom:0;mso-position-horizontal:absolute;mso-position-horizontal-relative:text;mso-position-vertical:absolute;mso-position-vertical-relative:text" from="355.4pt,207.2pt" to="372.4pt,207.2pt" o:gfxdata="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" strokecolor="black [3200]" strokeweight=".5pt">
+              <v:line w14:anchorId="6F6A2080" id="Straight Connector 35" o:spid="_x0000_s1026" style="position:absolute;z-index:251668480;visibility:visible;mso-wrap-style:square;mso-wrap-distance-left:9pt;mso-wrap-distance-top:0;mso-wrap-distance-right:9pt;mso-wrap-distance-bottom:0;mso-position-horizontal:absolute;mso-position-horizontal-relative:text;mso-position-vertical:absolute;mso-position-vertical-relative:text" from="355.4pt,207.2pt" to="372.4pt,207.2pt" o:gfxdata="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" strokecolor="black [3200]" strokeweight=".5pt">
                 <v:stroke joinstyle="miter"/>
               </v:line>
             </w:pict>
@@ -4683,7 +4717,7 @@
           </mc:Choice>
           <mc:Fallback>
             <w:pict>
-              <v:line w14:anchorId="16679EA5" id="Straight Connector 34" o:spid="_x0000_s1026" style="position:absolute;z-index:251667456;visibility:visible;mso-wrap-style:square;mso-wrap-distance-left:9pt;mso-wrap-distance-top:0;mso-wrap-distance-right:9pt;mso-wrap-distance-bottom:0;mso-position-horizontal:absolute;mso-position-horizontal-relative:text;mso-position-vertical:absolute;mso-position-vertical-relative:text" from="354.75pt,141.75pt" to="354.75pt,207.2pt" o:gfxdata="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" strokecolor="black [3200]" strokeweight=".5pt">
+              <v:line w14:anchorId="3A5CF4C1" id="Straight Connector 34" o:spid="_x0000_s1026" style="position:absolute;z-index:251667456;visibility:visible;mso-wrap-style:square;mso-wrap-distance-left:9pt;mso-wrap-distance-top:0;mso-wrap-distance-right:9pt;mso-wrap-distance-bottom:0;mso-position-horizontal:absolute;mso-position-horizontal-relative:text;mso-position-vertical:absolute;mso-position-vertical-relative:text" from="354.75pt,141.75pt" to="354.75pt,207.2pt" o:gfxdata="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" strokecolor="black [3200]" strokeweight=".5pt">
                 <v:stroke joinstyle="miter"/>
               </v:line>
             </w:pict>
@@ -4750,7 +4784,7 @@
           </mc:Choice>
           <mc:Fallback>
             <w:pict>
-              <v:line w14:anchorId="7C970564" id="Straight Connector 33" o:spid="_x0000_s1026" style="position:absolute;z-index:251666432;visibility:visible;mso-wrap-style:square;mso-wrap-distance-left:9pt;mso-wrap-distance-top:0;mso-wrap-distance-right:9pt;mso-wrap-distance-bottom:0;mso-position-horizontal:absolute;mso-position-horizontal-relative:text;mso-position-vertical:absolute;mso-position-vertical-relative:text" from="354.75pt,141.75pt" to="373.1pt,141.75pt" o:gfxdata="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" strokecolor="black [3200]" strokeweight=".5pt">
+              <v:line w14:anchorId="5CDB4A4F" id="Straight Connector 33" o:spid="_x0000_s1026" style="position:absolute;z-index:251666432;visibility:visible;mso-wrap-style:square;mso-wrap-distance-left:9pt;mso-wrap-distance-top:0;mso-wrap-distance-right:9pt;mso-wrap-distance-bottom:0;mso-position-horizontal:absolute;mso-position-horizontal-relative:text;mso-position-vertical:absolute;mso-position-vertical-relative:text" from="354.75pt,141.75pt" to="373.1pt,141.75pt" o:gfxdata="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" strokecolor="black [3200]" strokeweight=".5pt">
                 <v:stroke joinstyle="miter"/>
               </v:line>
             </w:pict>
@@ -4817,7 +4851,7 @@
           </mc:Choice>
           <mc:Fallback>
             <w:pict>
-              <v:line w14:anchorId="021BC298" id="Straight Connector 30" o:spid="_x0000_s1026" style="position:absolute;z-index:251657216;visibility:visible;mso-wrap-style:square;mso-wrap-distance-left:9pt;mso-wrap-distance-top:0;mso-wrap-distance-right:9pt;mso-wrap-distance-bottom:0;mso-position-horizontal:absolute;mso-position-horizontal-relative:text;mso-position-vertical:absolute;mso-position-vertical-relative:text" from="415pt,46.2pt" to="415pt,52.1pt" o:gfxdata="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" strokecolor="black [3200]" strokeweight=".5pt">
+              <v:line w14:anchorId="5DD7D752" id="Straight Connector 30" o:spid="_x0000_s1026" style="position:absolute;z-index:251657216;visibility:visible;mso-wrap-style:square;mso-wrap-distance-left:9pt;mso-wrap-distance-top:0;mso-wrap-distance-right:9pt;mso-wrap-distance-bottom:0;mso-position-horizontal:absolute;mso-position-horizontal-relative:text;mso-position-vertical:absolute;mso-position-vertical-relative:text" from="415pt,46.2pt" to="415pt,52.1pt" o:gfxdata="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" strokecolor="black [3200]" strokeweight=".5pt">
                 <v:stroke joinstyle="miter"/>
               </v:line>
             </w:pict>
@@ -4884,7 +4918,7 @@
           </mc:Choice>
           <mc:Fallback>
             <w:pict>
-              <v:line w14:anchorId="34505DA5" id="Straight Connector 29" o:spid="_x0000_s1026" style="position:absolute;flip:y;z-index:251656192;visibility:visible;mso-wrap-style:square;mso-wrap-distance-left:9pt;mso-wrap-distance-top:0;mso-wrap-distance-right:9pt;mso-wrap-distance-bottom:0;mso-position-horizontal:absolute;mso-position-horizontal-relative:text;mso-position-vertical:absolute;mso-position-vertical-relative:text" from="236.3pt,44.9pt" to="415pt,46.2pt" o:gfxdata="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" strokecolor="black [3200]" strokeweight=".5pt">
+              <v:line w14:anchorId="65EA516E" id="Straight Connector 29" o:spid="_x0000_s1026" style="position:absolute;flip:y;z-index:251656192;visibility:visible;mso-wrap-style:square;mso-wrap-distance-left:9pt;mso-wrap-distance-top:0;mso-wrap-distance-right:9pt;mso-wrap-distance-bottom:0;mso-position-horizontal:absolute;mso-position-horizontal-relative:text;mso-position-vertical:absolute;mso-position-vertical-relative:text" from="236.3pt,44.9pt" to="415pt,46.2pt" o:gfxdata="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" strokecolor="black [3200]" strokeweight=".5pt">
                 <v:stroke joinstyle="miter"/>
               </v:line>
             </w:pict>
@@ -4951,7 +4985,7 @@
           </mc:Choice>
           <mc:Fallback>
             <w:pict>
-              <v:line w14:anchorId="79076B9B" id="Straight Connector 28" o:spid="_x0000_s1026" style="position:absolute;z-index:251655168;visibility:visible;mso-wrap-style:square;mso-wrap-distance-left:9pt;mso-wrap-distance-top:0;mso-wrap-distance-right:9pt;mso-wrap-distance-bottom:0;mso-position-horizontal:absolute;mso-position-horizontal-relative:text;mso-position-vertical:absolute;mso-position-vertical-relative:text" from="113.9pt,193.5pt" to="124.35pt,193.5pt" o:gfxdata="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" strokecolor="black [3200]" strokeweight=".5pt">
+              <v:line w14:anchorId="6B63C26E" id="Straight Connector 28" o:spid="_x0000_s1026" style="position:absolute;z-index:251655168;visibility:visible;mso-wrap-style:square;mso-wrap-distance-left:9pt;mso-wrap-distance-top:0;mso-wrap-distance-right:9pt;mso-wrap-distance-bottom:0;mso-position-horizontal:absolute;mso-position-horizontal-relative:text;mso-position-vertical:absolute;mso-position-vertical-relative:text" from="113.9pt,193.5pt" to="124.35pt,193.5pt" o:gfxdata="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" strokecolor="black [3200]" strokeweight=".5pt">
                 <v:stroke joinstyle="miter"/>
               </v:line>
             </w:pict>
@@ -5018,7 +5052,7 @@
           </mc:Choice>
           <mc:Fallback>
             <w:pict>
-              <v:line w14:anchorId="0DB55898" id="Straight Connector 27" o:spid="_x0000_s1026" style="position:absolute;z-index:251654144;visibility:visible;mso-wrap-style:square;mso-wrap-distance-left:9pt;mso-wrap-distance-top:0;mso-wrap-distance-right:9pt;mso-wrap-distance-bottom:0;mso-position-horizontal:absolute;mso-position-horizontal-relative:text;mso-position-vertical:absolute;mso-position-vertical-relative:text" from="113.9pt,143.75pt" to="113.9pt,194.8pt" o:gfxdata="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" strokecolor="black [3200]" strokeweight=".5pt">
+              <v:line w14:anchorId="4C267394" id="Straight Connector 27" o:spid="_x0000_s1026" style="position:absolute;z-index:251654144;visibility:visible;mso-wrap-style:square;mso-wrap-distance-left:9pt;mso-wrap-distance-top:0;mso-wrap-distance-right:9pt;mso-wrap-distance-bottom:0;mso-position-horizontal:absolute;mso-position-horizontal-relative:text;mso-position-vertical:absolute;mso-position-vertical-relative:text" from="113.9pt,143.75pt" to="113.9pt,194.8pt" o:gfxdata="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" strokecolor="black [3200]" strokeweight=".5pt">
                 <v:stroke joinstyle="miter"/>
               </v:line>
             </w:pict>
@@ -5085,7 +5119,7 @@
           </mc:Choice>
           <mc:Fallback>
             <w:pict>
-              <v:line w14:anchorId="7D6765FD" id="Straight Connector 25" o:spid="_x0000_s1026" style="position:absolute;z-index:251651072;visibility:visible;mso-wrap-style:square;mso-wrap-distance-left:9pt;mso-wrap-distance-top:0;mso-wrap-distance-right:9pt;mso-wrap-distance-bottom:0;mso-position-horizontal:absolute;mso-position-horizontal-relative:text;mso-position-vertical:absolute;mso-position-vertical-relative:text" from="113.9pt,72.4pt" to="113.9pt,142.45pt" o:gfxdata="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" strokecolor="black [3200]" strokeweight=".5pt">
+              <v:line w14:anchorId="182F7ABB" id="Straight Connector 25" o:spid="_x0000_s1026" style="position:absolute;z-index:251651072;visibility:visible;mso-wrap-style:square;mso-wrap-distance-left:9pt;mso-wrap-distance-top:0;mso-wrap-distance-right:9pt;mso-wrap-distance-bottom:0;mso-position-horizontal:absolute;mso-position-horizontal-relative:text;mso-position-vertical:absolute;mso-position-vertical-relative:text" from="113.9pt,72.4pt" to="113.9pt,142.45pt" o:gfxdata="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" strokecolor="black [3200]" strokeweight=".5pt">
                 <v:stroke joinstyle="miter"/>
               </v:line>
             </w:pict>
@@ -5152,7 +5186,7 @@
           </mc:Choice>
           <mc:Fallback>
             <w:pict>
-              <v:line w14:anchorId="2C581F82" id="Straight Connector 24" o:spid="_x0000_s1026" style="position:absolute;flip:x;z-index:251650048;visibility:visible;mso-wrap-style:square;mso-wrap-distance-left:9pt;mso-wrap-distance-top:0;mso-wrap-distance-right:9pt;mso-wrap-distance-bottom:0;mso-position-horizontal:absolute;mso-position-horizontal-relative:text;mso-position-vertical:absolute;mso-position-vertical-relative:text" from="113.9pt,72.4pt" to="124.35pt,72.4pt" o:gfxdata="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" strokecolor="black [3200]" strokeweight=".5pt">
+              <v:line w14:anchorId="0B2477C1" id="Straight Connector 24" o:spid="_x0000_s1026" style="position:absolute;flip:x;z-index:251650048;visibility:visible;mso-wrap-style:square;mso-wrap-distance-left:9pt;mso-wrap-distance-top:0;mso-wrap-distance-right:9pt;mso-wrap-distance-bottom:0;mso-position-horizontal:absolute;mso-position-horizontal-relative:text;mso-position-vertical:absolute;mso-position-vertical-relative:text" from="113.9pt,72.4pt" to="124.35pt,72.4pt" o:gfxdata="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" strokecolor="black [3200]" strokeweight=".5pt">
                 <v:stroke joinstyle="miter"/>
               </v:line>
             </w:pict>
@@ -5219,7 +5253,7 @@
           </mc:Choice>
           <mc:Fallback>
             <w:pict>
-              <v:line w14:anchorId="5CCBF655" id="Straight Connector 23" o:spid="_x0000_s1026" style="position:absolute;z-index:251649024;visibility:visible;mso-wrap-style:square;mso-wrap-distance-left:9pt;mso-wrap-distance-top:0;mso-wrap-distance-right:9pt;mso-wrap-distance-bottom:0;mso-position-horizontal:absolute;mso-position-horizontal-relative:text;mso-position-vertical:absolute;mso-position-vertical-relative:text" from="160.35pt,46.2pt" to="160.35pt,55.35pt" o:gfxdata="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" strokecolor="black [3200]" strokeweight=".5pt">
+              <v:line w14:anchorId="47552B20" id="Straight Connector 23" o:spid="_x0000_s1026" style="position:absolute;z-index:251649024;visibility:visible;mso-wrap-style:square;mso-wrap-distance-left:9pt;mso-wrap-distance-top:0;mso-wrap-distance-right:9pt;mso-wrap-distance-bottom:0;mso-position-horizontal:absolute;mso-position-horizontal-relative:text;mso-position-vertical:absolute;mso-position-vertical-relative:text" from="160.35pt,46.2pt" to="160.35pt,55.35pt" o:gfxdata="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" strokecolor="black [3200]" strokeweight=".5pt">
                 <v:stroke joinstyle="miter"/>
               </v:line>
             </w:pict>
@@ -5286,7 +5320,7 @@
           </mc:Choice>
           <mc:Fallback>
             <w:pict>
-              <v:line w14:anchorId="5482196E" id="Straight Connector 22" o:spid="_x0000_s1026" style="position:absolute;z-index:251648000;visibility:visible;mso-wrap-style:square;mso-wrap-distance-left:9pt;mso-wrap-distance-top:0;mso-wrap-distance-right:9pt;mso-wrap-distance-bottom:0;mso-position-horizontal:absolute;mso-position-horizontal-relative:text;mso-position-vertical:absolute;mso-position-vertical-relative:text" from="-13.75pt,213.75pt" to=".65pt,213.75pt" o:gfxdata="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" strokecolor="black [3200]" strokeweight=".5pt">
+              <v:line w14:anchorId="78A45FF3" id="Straight Connector 22" o:spid="_x0000_s1026" style="position:absolute;z-index:251648000;visibility:visible;mso-wrap-style:square;mso-wrap-distance-left:9pt;mso-wrap-distance-top:0;mso-wrap-distance-right:9pt;mso-wrap-distance-bottom:0;mso-position-horizontal:absolute;mso-position-horizontal-relative:text;mso-position-vertical:absolute;mso-position-vertical-relative:text" from="-13.75pt,213.75pt" to=".65pt,213.75pt" o:gfxdata="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" strokecolor="black [3200]" strokeweight=".5pt">
                 <v:stroke joinstyle="miter"/>
               </v:line>
             </w:pict>
@@ -5353,7 +5387,7 @@
           </mc:Choice>
           <mc:Fallback>
             <w:pict>
-              <v:line w14:anchorId="26ED822F" id="Straight Connector 21" o:spid="_x0000_s1026" style="position:absolute;z-index:251646976;visibility:visible;mso-wrap-style:square;mso-wrap-distance-left:9pt;mso-wrap-distance-top:0;mso-wrap-distance-right:9pt;mso-wrap-distance-bottom:0;mso-position-horizontal:absolute;mso-position-horizontal-relative:text;mso-position-vertical:absolute;mso-position-vertical-relative:text" from="-13.75pt,142.45pt" to="-13.75pt,211.85pt" o:gfxdata="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" strokecolor="black [3200]" strokeweight=".5pt">
+              <v:line w14:anchorId="557B76A3" id="Straight Connector 21" o:spid="_x0000_s1026" style="position:absolute;z-index:251646976;visibility:visible;mso-wrap-style:square;mso-wrap-distance-left:9pt;mso-wrap-distance-top:0;mso-wrap-distance-right:9pt;mso-wrap-distance-bottom:0;mso-position-horizontal:absolute;mso-position-horizontal-relative:text;mso-position-vertical:absolute;mso-position-vertical-relative:text" from="-13.75pt,142.45pt" to="-13.75pt,211.85pt" o:gfxdata="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" strokecolor="black [3200]" strokeweight=".5pt">
                 <v:stroke joinstyle="miter"/>
               </v:line>
             </w:pict>
@@ -5420,7 +5454,7 @@
           </mc:Choice>
           <mc:Fallback>
             <w:pict>
-              <v:line w14:anchorId="6D0B0CE8" id="Straight Connector 19" o:spid="_x0000_s1026" style="position:absolute;z-index:251663360;visibility:visible;mso-wrap-style:square;mso-wrap-distance-left:9pt;mso-wrap-distance-top:0;mso-wrap-distance-right:9pt;mso-wrap-distance-bottom:0;mso-position-horizontal:absolute;mso-position-horizontal-relative:text;mso-position-vertical:absolute;mso-position-vertical-relative:text" from="-13.75pt,76.3pt" to="-13.75pt,141.75pt" o:gfxdata="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" strokecolor="black [3200]" strokeweight=".5pt">
+              <v:line w14:anchorId="451907E3" id="Straight Connector 19" o:spid="_x0000_s1026" style="position:absolute;z-index:251663360;visibility:visible;mso-wrap-style:square;mso-wrap-distance-left:9pt;mso-wrap-distance-top:0;mso-wrap-distance-right:9pt;mso-wrap-distance-bottom:0;mso-position-horizontal:absolute;mso-position-horizontal-relative:text;mso-position-vertical:absolute;mso-position-vertical-relative:text" from="-13.75pt,76.3pt" to="-13.75pt,141.75pt" o:gfxdata="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" strokecolor="black [3200]" strokeweight=".5pt">
                 <v:stroke joinstyle="miter"/>
               </v:line>
             </w:pict>
@@ -5487,7 +5521,7 @@
           </mc:Choice>
           <mc:Fallback>
             <w:pict>
-              <v:line w14:anchorId="6FCCEEC4" id="Straight Connector 18" o:spid="_x0000_s1026" style="position:absolute;flip:x;z-index:251662336;visibility:visible;mso-wrap-style:square;mso-wrap-distance-left:9pt;mso-wrap-distance-top:0;mso-wrap-distance-right:9pt;mso-wrap-distance-bottom:0;mso-position-horizontal:absolute;mso-position-horizontal-relative:text;mso-position-vertical:absolute;mso-position-vertical-relative:text" from="-13.75pt,75.65pt" to=".65pt,75.65pt" o:gfxdata="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" strokecolor="black [3200]" strokeweight=".5pt">
+              <v:line w14:anchorId="38CC8EC3" id="Straight Connector 18" o:spid="_x0000_s1026" style="position:absolute;flip:x;z-index:251662336;visibility:visible;mso-wrap-style:square;mso-wrap-distance-left:9pt;mso-wrap-distance-top:0;mso-wrap-distance-right:9pt;mso-wrap-distance-bottom:0;mso-position-horizontal:absolute;mso-position-horizontal-relative:text;mso-position-vertical:absolute;mso-position-vertical-relative:text" from="-13.75pt,75.65pt" to=".65pt,75.65pt" o:gfxdata="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" strokecolor="black [3200]" strokeweight=".5pt">
                 <v:stroke joinstyle="miter"/>
               </v:line>
             </w:pict>
@@ -5554,7 +5588,7 @@
           </mc:Choice>
           <mc:Fallback>
             <w:pict>
-              <v:line w14:anchorId="158757AC" id="Straight Connector 17" o:spid="_x0000_s1026" style="position:absolute;z-index:251661312;visibility:visible;mso-wrap-style:square;mso-wrap-distance-left:9pt;mso-wrap-distance-top:0;mso-wrap-distance-right:9pt;mso-wrap-distance-bottom:0;mso-position-horizontal:absolute;mso-position-horizontal-relative:text;mso-position-vertical:absolute;mso-position-vertical-relative:text" from="40.6pt,46.2pt" to="40.6pt,59.3pt" o:gfxdata="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" strokecolor="black [3200]" strokeweight=".5pt">
+              <v:line w14:anchorId="527190E4" id="Straight Connector 17" o:spid="_x0000_s1026" style="position:absolute;z-index:251661312;visibility:visible;mso-wrap-style:square;mso-wrap-distance-left:9pt;mso-wrap-distance-top:0;mso-wrap-distance-right:9pt;mso-wrap-distance-bottom:0;mso-position-horizontal:absolute;mso-position-horizontal-relative:text;mso-position-vertical:absolute;mso-position-vertical-relative:text" from="40.6pt,46.2pt" to="40.6pt,59.3pt" o:gfxdata="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" strokecolor="black [3200]" strokeweight=".5pt">
                 <v:stroke joinstyle="miter"/>
               </v:line>
             </w:pict>
@@ -5621,7 +5655,7 @@
           </mc:Choice>
           <mc:Fallback>
             <w:pict>
-              <v:line w14:anchorId="254F8BC6" id="Straight Connector 16" o:spid="_x0000_s1026" style="position:absolute;flip:x;z-index:251660288;visibility:visible;mso-wrap-style:square;mso-wrap-distance-left:9pt;mso-wrap-distance-top:0;mso-wrap-distance-right:9pt;mso-wrap-distance-bottom:0;mso-position-horizontal:absolute;mso-position-horizontal-relative:text;mso-position-vertical:absolute;mso-position-vertical-relative:text" from="40.6pt,46.25pt" to="236.3pt,46.25pt" o:gfxdata="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" strokecolor="black [3200]" strokeweight=".5pt">
+              <v:line w14:anchorId="10E53915" id="Straight Connector 16" o:spid="_x0000_s1026" style="position:absolute;flip:x;z-index:251660288;visibility:visible;mso-wrap-style:square;mso-wrap-distance-left:9pt;mso-wrap-distance-top:0;mso-wrap-distance-right:9pt;mso-wrap-distance-bottom:0;mso-position-horizontal:absolute;mso-position-horizontal-relative:text;mso-position-vertical:absolute;mso-position-vertical-relative:text" from="40.6pt,46.25pt" to="236.3pt,46.25pt" o:gfxdata="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" strokecolor="black [3200]" strokeweight=".5pt">
                 <v:stroke joinstyle="miter"/>
               </v:line>
             </w:pict>
@@ -5688,7 +5722,7 @@
           </mc:Choice>
           <mc:Fallback>
             <w:pict>
-              <v:line w14:anchorId="0DAC98B3" id="Straight Connector 15" o:spid="_x0000_s1026" style="position:absolute;z-index:251659264;visibility:visible;mso-wrap-style:square;mso-wrap-distance-left:9pt;mso-wrap-distance-top:0;mso-wrap-distance-right:9pt;mso-wrap-distance-bottom:0;mso-position-horizontal:absolute;mso-position-horizontal-relative:text;mso-position-vertical:absolute;mso-position-vertical-relative:text" from="236.3pt,27.2pt" to="236.3pt,46.2pt" o:gfxdata="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" strokecolor="black [3200]" strokeweight=".5pt">
+              <v:line w14:anchorId="7104ED9B" id="Straight Connector 15" o:spid="_x0000_s1026" style="position:absolute;z-index:251659264;visibility:visible;mso-wrap-style:square;mso-wrap-distance-left:9pt;mso-wrap-distance-top:0;mso-wrap-distance-right:9pt;mso-wrap-distance-bottom:0;mso-position-horizontal:absolute;mso-position-horizontal-relative:text;mso-position-vertical:absolute;mso-position-vertical-relative:text" from="236.3pt,27.2pt" to="236.3pt,46.2pt" o:gfxdata="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" strokecolor="black [3200]" strokeweight=".5pt">
                 <v:stroke joinstyle="miter"/>
               </v:line>
             </w:pict>
@@ -7883,7 +7917,7 @@
                 </mc:Choice>
                 <mc:Fallback>
                   <w:pict>
-                    <v:rect w14:anchorId="35598531" id="Rectangle 42" o:spid="_x0000_s1026" style="position:absolute;margin-left:-6.25pt;margin-top:54.95pt;width:53.65pt;height:15.05pt;z-index:251676672;visibility:visible;mso-wrap-style:square;mso-wrap-distance-left:9pt;mso-wrap-distance-top:0;mso-wrap-distance-right:9pt;mso-wrap-distance-bottom:0;mso-position-horizontal:absolute;mso-position-horizontal-relative:text;mso-position-vertical:absolute;mso-position-vertical-relative:text;v-text-anchor:middle" o:gfxdata="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" fillcolor="#5b9bd5 [3204]" strokecolor="#1f4d78 [1604]" strokeweight="1pt"/>
+                    <v:rect w14:anchorId="700DDFF1" id="Rectangle 42" o:spid="_x0000_s1026" style="position:absolute;margin-left:-6.25pt;margin-top:54.95pt;width:53.65pt;height:15.05pt;z-index:251676672;visibility:visible;mso-wrap-style:square;mso-wrap-distance-left:9pt;mso-wrap-distance-top:0;mso-wrap-distance-right:9pt;mso-wrap-distance-bottom:0;mso-position-horizontal:absolute;mso-position-horizontal-relative:text;mso-position-vertical:absolute;mso-position-vertical-relative:text;v-text-anchor:middle" o:gfxdata="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" fillcolor="#5b9bd5 [3204]" strokecolor="#1f4d78 [1604]" strokeweight="1pt"/>
                   </w:pict>
                 </mc:Fallback>
               </mc:AlternateContent>
@@ -7961,7 +7995,7 @@
                 </mc:Choice>
                 <mc:Fallback>
                   <w:pict>
-                    <v:rect w14:anchorId="25C02A34" id="Rectangle 43" o:spid="_x0000_s1026" style="position:absolute;margin-left:47.45pt;margin-top:85.1pt;width:105.4pt;height:17pt;z-index:251677696;visibility:visible;mso-wrap-style:square;mso-width-percent:0;mso-height-percent:0;mso-wrap-distance-left:9pt;mso-wrap-distance-top:0;mso-wrap-distance-right:9pt;mso-wrap-distance-bottom:0;mso-position-horizontal:absolute;mso-position-horizontal-relative:text;mso-position-vertical:absolute;mso-position-vertical-relative:text;mso-width-percent:0;mso-height-percent:0;mso-width-relative:margin;mso-height-relative:margin;v-text-anchor:middle" o:gfxdata="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" fillcolor="#5b9bd5 [3204]" strokecolor="#1f4d78 [1604]" strokeweight="1pt"/>
+                    <v:rect w14:anchorId="449953CC" id="Rectangle 43" o:spid="_x0000_s1026" style="position:absolute;margin-left:47.45pt;margin-top:85.1pt;width:105.4pt;height:17pt;z-index:251677696;visibility:visible;mso-wrap-style:square;mso-width-percent:0;mso-height-percent:0;mso-wrap-distance-left:9pt;mso-wrap-distance-top:0;mso-wrap-distance-right:9pt;mso-wrap-distance-bottom:0;mso-position-horizontal:absolute;mso-position-horizontal-relative:text;mso-position-vertical:absolute;mso-position-vertical-relative:text;mso-width-percent:0;mso-height-percent:0;mso-width-relative:margin;mso-height-relative:margin;v-text-anchor:middle" o:gfxdata="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" fillcolor="#5b9bd5 [3204]" strokecolor="#1f4d78 [1604]" strokeweight="1pt"/>
                   </w:pict>
                 </mc:Fallback>
               </mc:AlternateContent>
@@ -8108,7 +8142,7 @@
                 </mc:Choice>
                 <mc:Fallback>
                   <w:pict>
-                    <v:rect w14:anchorId="142CE85B" id="Rectangle 44" o:spid="_x0000_s1026" style="position:absolute;margin-left:-4.55pt;margin-top:119.75pt;width:101.5pt;height:20.3pt;z-index:251672576;visibility:visible;mso-wrap-style:square;mso-wrap-distance-left:9pt;mso-wrap-distance-top:0;mso-wrap-distance-right:9pt;mso-wrap-distance-bottom:0;mso-position-horizontal:absolute;mso-position-horizontal-relative:text;mso-position-vertical:absolute;mso-position-vertical-relative:text;v-text-anchor:middle" o:gfxdata="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" fillcolor="#5b9bd5 [3204]" strokecolor="#1f4d78 [1604]" strokeweight="1pt"/>
+                    <v:rect w14:anchorId="1ADB6CB2" id="Rectangle 44" o:spid="_x0000_s1026" style="position:absolute;margin-left:-4.55pt;margin-top:119.75pt;width:101.5pt;height:20.3pt;z-index:251672576;visibility:visible;mso-wrap-style:square;mso-wrap-distance-left:9pt;mso-wrap-distance-top:0;mso-wrap-distance-right:9pt;mso-wrap-distance-bottom:0;mso-position-horizontal:absolute;mso-position-horizontal-relative:text;mso-position-vertical:absolute;mso-position-vertical-relative:text;v-text-anchor:middle" o:gfxdata="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" fillcolor="#5b9bd5 [3204]" strokecolor="#1f4d78 [1604]" strokeweight="1pt"/>
                   </w:pict>
                 </mc:Fallback>
               </mc:AlternateContent>
@@ -8230,7 +8264,7 @@
                 </mc:Choice>
                 <mc:Fallback>
                   <w:pict>
-                    <v:rect w14:anchorId="4508DE7C" id="Rectangle 45" o:spid="_x0000_s1026" style="position:absolute;margin-left:-3.95pt;margin-top:155.75pt;width:53pt;height:19pt;z-index:251679744;visibility:visible;mso-wrap-style:square;mso-wrap-distance-left:9pt;mso-wrap-distance-top:0;mso-wrap-distance-right:9pt;mso-wrap-distance-bottom:0;mso-position-horizontal:absolute;mso-position-horizontal-relative:text;mso-position-vertical:absolute;mso-position-vertical-relative:text;v-text-anchor:middle" o:gfxdata="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" fillcolor="#5b9bd5 [3204]" strokecolor="#1f4d78 [1604]" strokeweight="1pt"/>
+                    <v:rect w14:anchorId="10B882DF" id="Rectangle 45" o:spid="_x0000_s1026" style="position:absolute;margin-left:-3.95pt;margin-top:155.75pt;width:53pt;height:19pt;z-index:251679744;visibility:visible;mso-wrap-style:square;mso-wrap-distance-left:9pt;mso-wrap-distance-top:0;mso-wrap-distance-right:9pt;mso-wrap-distance-bottom:0;mso-position-horizontal:absolute;mso-position-horizontal-relative:text;mso-position-vertical:absolute;mso-position-vertical-relative:text;v-text-anchor:middle" o:gfxdata="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" fillcolor="#5b9bd5 [3204]" strokecolor="#1f4d78 [1604]" strokeweight="1pt"/>
                   </w:pict>
                 </mc:Fallback>
               </mc:AlternateContent>
@@ -8327,7 +8361,7 @@
                 </mc:Choice>
                 <mc:Fallback>
                   <w:pict>
-                    <v:rect w14:anchorId="1DD88F4E" id="Rectangle 46" o:spid="_x0000_s1026" style="position:absolute;margin-left:-6.25pt;margin-top:193.05pt;width:51.75pt;height:19.65pt;z-index:251680768;visibility:visible;mso-wrap-style:square;mso-wrap-distance-left:9pt;mso-wrap-distance-top:0;mso-wrap-distance-right:9pt;mso-wrap-distance-bottom:0;mso-position-horizontal:absolute;mso-position-horizontal-relative:text;mso-position-vertical:absolute;mso-position-vertical-relative:text;v-text-anchor:middle" o:gfxdata="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" fillcolor="#5b9bd5 [3204]" strokecolor="#1f4d78 [1604]" strokeweight="1pt"/>
+                    <v:rect w14:anchorId="3BC62BF4" id="Rectangle 46" o:spid="_x0000_s1026" style="position:absolute;margin-left:-6.25pt;margin-top:193.05pt;width:51.75pt;height:19.65pt;z-index:251680768;visibility:visible;mso-wrap-style:square;mso-wrap-distance-left:9pt;mso-wrap-distance-top:0;mso-wrap-distance-right:9pt;mso-wrap-distance-bottom:0;mso-position-horizontal:absolute;mso-position-horizontal-relative:text;mso-position-vertical:absolute;mso-position-vertical-relative:text;v-text-anchor:middle" o:gfxdata="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" fillcolor="#5b9bd5 [3204]" strokecolor="#1f4d78 [1604]" strokeweight="1pt"/>
                   </w:pict>
                 </mc:Fallback>
               </mc:AlternateContent>
@@ -8424,7 +8458,7 @@
                 </mc:Choice>
                 <mc:Fallback>
                   <w:pict>
-                    <v:rect w14:anchorId="51D88C38" id="Rectangle 47" o:spid="_x0000_s1026" style="position:absolute;margin-left:-6.1pt;margin-top:235.65pt;width:52.35pt;height:19pt;z-index:251681792;visibility:visible;mso-wrap-style:square;mso-wrap-distance-left:9pt;mso-wrap-distance-top:0;mso-wrap-distance-right:9pt;mso-wrap-distance-bottom:0;mso-position-horizontal:absolute;mso-position-horizontal-relative:text;mso-position-vertical:absolute;mso-position-vertical-relative:text;v-text-anchor:middle" o:gfxdata="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" fillcolor="#5b9bd5 [3204]" strokecolor="#1f4d78 [1604]" strokeweight="1pt"/>
+                    <v:rect w14:anchorId="11E83D77" id="Rectangle 47" o:spid="_x0000_s1026" style="position:absolute;margin-left:-6.1pt;margin-top:235.65pt;width:52.35pt;height:19pt;z-index:251681792;visibility:visible;mso-wrap-style:square;mso-wrap-distance-left:9pt;mso-wrap-distance-top:0;mso-wrap-distance-right:9pt;mso-wrap-distance-bottom:0;mso-position-horizontal:absolute;mso-position-horizontal-relative:text;mso-position-vertical:absolute;mso-position-vertical-relative:text;v-text-anchor:middle" o:gfxdata="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" fillcolor="#5b9bd5 [3204]" strokecolor="#1f4d78 [1604]" strokeweight="1pt"/>
                   </w:pict>
                 </mc:Fallback>
               </mc:AlternateContent>
@@ -9309,7 +9343,7 @@
 </file>
 
 <file path=word/numbering.xml><?xml version="1.0" encoding="utf-8"?>
-<w:numbering xmlns:wpc="http://schemas.microsoft.com/office/word/2010/wordprocessingCanvas" xmlns:cx="http://schemas.microsoft.com/office/drawing/2014/chartex" xmlns:cx1="http://schemas.microsoft.com/office/drawing/2015/9/8/chartex" xmlns:mc="http://schemas.openxmlformats.org/markup-compatibility/2006" xmlns:o="urn:schemas-microsoft-com:office:office" xmlns:r="http://schemas.openxmlformats.org/officeDocument/2006/relationships" xmlns:m="http://schemas.openxmlformats.org/officeDocument/2006/math" xmlns:v="urn:schemas-microsoft-com:vml" xmlns:wp14="http://schemas.microsoft.com/office/word/2010/wordprocessingDrawing" xmlns:wp="http://schemas.openxmlformats.org/drawingml/2006/wordprocessingDrawing" xmlns:w10="urn:schemas-microsoft-com:office:word" xmlns:w="http://schemas.openxmlformats.org/wordprocessingml/2006/main" xmlns:w14="http://schemas.microsoft.com/office/word/2010/wordml" xmlns:w15="http://schemas.microsoft.com/office/word/2012/wordml" xmlns:w16se="http://schemas.microsoft.com/office/word/2015/wordml/symex" xmlns:wpg="http://schemas.microsoft.com/office/word/2010/wordprocessingGroup" xmlns:wpi="http://schemas.microsoft.com/office/word/2010/wordprocessingInk" xmlns:wne="http://schemas.microsoft.com/office/word/2006/wordml" xmlns:wps="http://schemas.microsoft.com/office/word/2010/wordprocessingShape" mc:Ignorable="w14 w15 w16se wp14">
+<w:numbering xmlns:wpc="http://schemas.microsoft.com/office/word/2010/wordprocessingCanvas" xmlns:cx="http://schemas.microsoft.com/office/drawing/2014/chartex" xmlns:cx1="http://schemas.microsoft.com/office/drawing/2015/9/8/chartex" xmlns:cx2="http://schemas.microsoft.com/office/drawing/2015/10/21/chartex" xmlns:cx3="http://schemas.microsoft.com/office/drawing/2016/5/9/chartex" xmlns:cx4="http://schemas.microsoft.com/office/drawing/2016/5/10/chartex" xmlns:cx5="http://schemas.microsoft.com/office/drawing/2016/5/11/chartex" xmlns:cx6="http://schemas.microsoft.com/office/drawing/2016/5/12/chartex" xmlns:cx7="http://schemas.microsoft.com/office/drawing/2016/5/13/chartex" xmlns:cx8="http://schemas.microsoft.com/office/drawing/2016/5/14/chartex" xmlns:mc="http://schemas.openxmlformats.org/markup-compatibility/2006" xmlns:aink="http://schemas.microsoft.com/office/drawing/2016/ink" xmlns:am3d="http://schemas.microsoft.com/office/drawing/2017/model3d" xmlns:o="urn:schemas-microsoft-com:office:office" xmlns:r="http://schemas.openxmlformats.org/officeDocument/2006/relationships" xmlns:m="http://schemas.openxmlformats.org/officeDocument/2006/math" xmlns:v="urn:schemas-microsoft-com:vml" xmlns:wp14="http://schemas.microsoft.com/office/word/2010/wordprocessingDrawing" xmlns:wp="http://schemas.openxmlformats.org/drawingml/2006/wordprocessingDrawing" xmlns:w10="urn:schemas-microsoft-com:office:word" xmlns:w="http://schemas.openxmlformats.org/wordprocessingml/2006/main" xmlns:w14="http://schemas.microsoft.com/office/word/2010/wordml" xmlns:w15="http://schemas.microsoft.com/office/word/2012/wordml" xmlns:w16cex="http://schemas.microsoft.com/office/word/2018/wordml/cex" xmlns:w16cid="http://schemas.microsoft.com/office/word/2016/wordml/cid" xmlns:w16="http://schemas.microsoft.com/office/word/2018/wordml" xmlns:w16se="http://schemas.microsoft.com/office/word/2015/wordml/symex" xmlns:wpg="http://schemas.microsoft.com/office/word/2010/wordprocessingGroup" xmlns:wpi="http://schemas.microsoft.com/office/word/2010/wordprocessingInk" xmlns:wne="http://schemas.microsoft.com/office/word/2006/wordml" xmlns:wps="http://schemas.microsoft.com/office/word/2010/wordprocessingShape" mc:Ignorable="w14 w15 w16se w16cid w16 w16cex wp14">
   <w:abstractNum w:abstractNumId="0" w15:restartNumberingAfterBreak="0">
     <w:nsid w:val="0BB25ECF"/>
     <w:multiLevelType w:val="hybridMultilevel"/>
@@ -10345,7 +10379,7 @@
 </file>
 
 <file path=word/styles.xml><?xml version="1.0" encoding="utf-8"?>
-<w:styles xmlns:mc="http://schemas.openxmlformats.org/markup-compatibility/2006" xmlns:r="http://schemas.openxmlformats.org/officeDocument/2006/relationships" xmlns:w="http://schemas.openxmlformats.org/wordprocessingml/2006/main" xmlns:w14="http://schemas.microsoft.com/office/word/2010/wordml" xmlns:w15="http://schemas.microsoft.com/office/word/2012/wordml" xmlns:w16se="http://schemas.microsoft.com/office/word/2015/wordml/symex" mc:Ignorable="w14 w15 w16se">
+<w:styles xmlns:mc="http://schemas.openxmlformats.org/markup-compatibility/2006" xmlns:r="http://schemas.openxmlformats.org/officeDocument/2006/relationships" xmlns:w="http://schemas.openxmlformats.org/wordprocessingml/2006/main" xmlns:w14="http://schemas.microsoft.com/office/word/2010/wordml" xmlns:w15="http://schemas.microsoft.com/office/word/2012/wordml" xmlns:w16cex="http://schemas.microsoft.com/office/word/2018/wordml/cex" xmlns:w16cid="http://schemas.microsoft.com/office/word/2016/wordml/cid" xmlns:w16="http://schemas.microsoft.com/office/word/2018/wordml" xmlns:w16se="http://schemas.microsoft.com/office/word/2015/wordml/symex" mc:Ignorable="w14 w15 w16se w16cid w16 w16cex">
   <w:docDefaults>
     <w:rPrDefault>
       <w:rPr>
@@ -10361,7 +10395,7 @@
       </w:pPr>
     </w:pPrDefault>
   </w:docDefaults>
-  <w:latentStyles w:defLockedState="0" w:defUIPriority="99" w:defSemiHidden="0" w:defUnhideWhenUsed="0" w:defQFormat="0" w:count="371">
+  <w:latentStyles w:defLockedState="0" w:defUIPriority="99" w:defSemiHidden="0" w:defUnhideWhenUsed="0" w:defQFormat="0" w:count="376">
     <w:lsdException w:name="Normal" w:uiPriority="0" w:qFormat="1"/>
     <w:lsdException w:name="heading 1" w:uiPriority="9" w:qFormat="1"/>
     <w:lsdException w:name="heading 2" w:semiHidden="1" w:uiPriority="9" w:unhideWhenUsed="1" w:qFormat="1"/>
@@ -10467,7 +10501,6 @@
     <w:lsdException w:name="HTML Sample" w:semiHidden="1" w:unhideWhenUsed="1"/>
     <w:lsdException w:name="HTML Typewriter" w:semiHidden="1" w:unhideWhenUsed="1"/>
     <w:lsdException w:name="HTML Variable" w:semiHidden="1" w:unhideWhenUsed="1"/>
-    <w:lsdException w:name="Normal Table" w:semiHidden="1" w:unhideWhenUsed="1"/>
     <w:lsdException w:name="annotation subject" w:semiHidden="1" w:unhideWhenUsed="1"/>
     <w:lsdException w:name="No List" w:semiHidden="1" w:unhideWhenUsed="1"/>
     <w:lsdException w:name="Outline List 1" w:semiHidden="1" w:unhideWhenUsed="1"/>
@@ -10510,11 +10543,8 @@
     <w:lsdException w:name="Table Contemporary" w:semiHidden="1" w:unhideWhenUsed="1"/>
     <w:lsdException w:name="Table Elegant" w:semiHidden="1" w:unhideWhenUsed="1"/>
     <w:lsdException w:name="Table Professional" w:semiHidden="1" w:unhideWhenUsed="1"/>
-    <w:lsdException w:name="Table Subtle 1" w:semiHidden="1" w:unhideWhenUsed="1"/>
     <w:lsdException w:name="Table Subtle 2" w:semiHidden="1" w:unhideWhenUsed="1"/>
     <w:lsdException w:name="Table Web 1" w:semiHidden="1" w:unhideWhenUsed="1"/>
-    <w:lsdException w:name="Table Web 2" w:semiHidden="1" w:unhideWhenUsed="1"/>
-    <w:lsdException w:name="Table Web 3" w:semiHidden="1" w:unhideWhenUsed="1"/>
     <w:lsdException w:name="Balloon Text" w:semiHidden="1" w:unhideWhenUsed="1"/>
     <w:lsdException w:name="Table Grid" w:uiPriority="39"/>
     <w:lsdException w:name="Table Theme" w:semiHidden="1" w:unhideWhenUsed="1"/>
@@ -10733,6 +10763,11 @@
     <w:lsdException w:name="List Table 5 Dark Accent 6" w:uiPriority="50"/>
     <w:lsdException w:name="List Table 6 Colorful Accent 6" w:uiPriority="51"/>
     <w:lsdException w:name="List Table 7 Colorful Accent 6" w:uiPriority="52"/>
+    <w:lsdException w:name="Mention" w:semiHidden="1" w:unhideWhenUsed="1"/>
+    <w:lsdException w:name="Smart Hyperlink" w:semiHidden="1" w:unhideWhenUsed="1"/>
+    <w:lsdException w:name="Hashtag" w:semiHidden="1" w:unhideWhenUsed="1"/>
+    <w:lsdException w:name="Unresolved Mention" w:semiHidden="1" w:unhideWhenUsed="1"/>
+    <w:lsdException w:name="Smart Link" w:semiHidden="1" w:unhideWhenUsed="1"/>
   </w:latentStyles>
   <w:style w:type="paragraph" w:default="1" w:styleId="Normal">
     <w:name w:val="Normal"/>

</xml_diff>